<commit_message>
Lab Time Tables Update
</commit_message>
<xml_diff>
--- a/SEM-1/BBlock_lat_Time_table_2022_23_1_SEM.docx
+++ b/SEM-1/BBlock_lat_Time_table_2022_23_1_SEM.docx
@@ -1,6 +1,6 @@
 
 <file path=word/document.xml><?xml version="1.0" encoding="utf-8"?>
-<w:document xmlns:wpc="http://schemas.microsoft.com/office/word/2010/wordprocessingCanvas" xmlns:cx="http://schemas.microsoft.com/office/drawing/2014/chartex" xmlns:cx1="http://schemas.microsoft.com/office/drawing/2015/9/8/chartex" xmlns:cx2="http://schemas.microsoft.com/office/drawing/2015/10/21/chartex" xmlns:cx3="http://schemas.microsoft.com/office/drawing/2016/5/9/chartex" xmlns:cx4="http://schemas.microsoft.com/office/drawing/2016/5/10/chartex" xmlns:cx5="http://schemas.microsoft.com/office/drawing/2016/5/11/chartex" xmlns:cx6="http://schemas.microsoft.com/office/drawing/2016/5/12/chartex" xmlns:cx7="http://schemas.microsoft.com/office/drawing/2016/5/13/chartex" xmlns:cx8="http://schemas.microsoft.com/office/drawing/2016/5/14/chartex" xmlns:mc="http://schemas.openxmlformats.org/markup-compatibility/2006" xmlns:aink="http://schemas.microsoft.com/office/drawing/2016/ink" xmlns:am3d="http://schemas.microsoft.com/office/drawing/2017/model3d" xmlns:o="urn:schemas-microsoft-com:office:office" xmlns:oel="http://schemas.microsoft.com/office/2019/extlst" xmlns:r="http://schemas.openxmlformats.org/officeDocument/2006/relationships" xmlns:m="http://schemas.openxmlformats.org/officeDocument/2006/math" xmlns:v="urn:schemas-microsoft-com:vml" xmlns:wp14="http://schemas.microsoft.com/office/word/2010/wordprocessingDrawing" xmlns:wp="http://schemas.openxmlformats.org/drawingml/2006/wordprocessingDrawing" xmlns:w10="urn:schemas-microsoft-com:office:word" xmlns:w="http://schemas.openxmlformats.org/wordprocessingml/2006/main" xmlns:w14="http://schemas.microsoft.com/office/word/2010/wordml" xmlns:w15="http://schemas.microsoft.com/office/word/2012/wordml" xmlns:w16cex="http://schemas.microsoft.com/office/word/2018/wordml/cex" xmlns:w16cid="http://schemas.microsoft.com/office/word/2016/wordml/cid" xmlns:w16="http://schemas.microsoft.com/office/word/2018/wordml" xmlns:w16sdtdh="http://schemas.microsoft.com/office/word/2020/wordml/sdtdatahash" xmlns:w16se="http://schemas.microsoft.com/office/word/2015/wordml/symex" xmlns:wpg="http://schemas.microsoft.com/office/word/2010/wordprocessingGroup" xmlns:wpi="http://schemas.microsoft.com/office/word/2010/wordprocessingInk" xmlns:wne="http://schemas.microsoft.com/office/word/2006/wordml" xmlns:wps="http://schemas.microsoft.com/office/word/2010/wordprocessingShape" mc:Ignorable="w14 w15 w16se w16cid w16 w16cex w16sdtdh wp14">
+<w:document xmlns:wpc="http://schemas.microsoft.com/office/word/2010/wordprocessingCanvas" xmlns:cx="http://schemas.microsoft.com/office/drawing/2014/chartex" xmlns:cx1="http://schemas.microsoft.com/office/drawing/2015/9/8/chartex" xmlns:mc="http://schemas.openxmlformats.org/markup-compatibility/2006" xmlns:o="urn:schemas-microsoft-com:office:office" xmlns:r="http://schemas.openxmlformats.org/officeDocument/2006/relationships" xmlns:m="http://schemas.openxmlformats.org/officeDocument/2006/math" xmlns:v="urn:schemas-microsoft-com:vml" xmlns:wp14="http://schemas.microsoft.com/office/word/2010/wordprocessingDrawing" xmlns:wp="http://schemas.openxmlformats.org/drawingml/2006/wordprocessingDrawing" xmlns:w10="urn:schemas-microsoft-com:office:word" xmlns:w="http://schemas.openxmlformats.org/wordprocessingml/2006/main" xmlns:w14="http://schemas.microsoft.com/office/word/2010/wordml" xmlns:w15="http://schemas.microsoft.com/office/word/2012/wordml" xmlns:w16se="http://schemas.microsoft.com/office/word/2015/wordml/symex" xmlns:wpg="http://schemas.microsoft.com/office/word/2010/wordprocessingGroup" xmlns:wpi="http://schemas.microsoft.com/office/word/2010/wordprocessingInk" xmlns:wne="http://schemas.microsoft.com/office/word/2006/wordml" xmlns:wps="http://schemas.microsoft.com/office/word/2010/wordprocessingShape" mc:Ignorable="w14 w15 w16se wp14">
   <w:body>
     <w:p>
       <w:pPr>
@@ -712,38 +712,6 @@
                 <w:szCs w:val="24"/>
               </w:rPr>
             </w:pPr>
-            <w:r>
-              <w:rPr>
-                <w:rFonts w:ascii="Cambria" w:hAnsi="Cambria"/>
-                <w:b/>
-                <w:bCs/>
-                <w:sz w:val="24"/>
-                <w:szCs w:val="24"/>
-              </w:rPr>
-              <w:t>2CSE-A</w:t>
-            </w:r>
-          </w:p>
-          <w:p>
-            <w:pPr>
-              <w:jc w:val="center"/>
-              <w:rPr>
-                <w:rFonts w:ascii="Cambria" w:hAnsi="Cambria"/>
-                <w:b/>
-                <w:bCs/>
-                <w:sz w:val="24"/>
-                <w:szCs w:val="24"/>
-              </w:rPr>
-            </w:pPr>
-            <w:r>
-              <w:rPr>
-                <w:rFonts w:ascii="Cambria" w:hAnsi="Cambria"/>
-                <w:b/>
-                <w:bCs/>
-                <w:sz w:val="24"/>
-                <w:szCs w:val="24"/>
-              </w:rPr>
-              <w:t>OOP LAB</w:t>
-            </w:r>
           </w:p>
         </w:tc>
         <w:tc>
@@ -762,38 +730,6 @@
                 <w:szCs w:val="24"/>
               </w:rPr>
             </w:pPr>
-            <w:r>
-              <w:rPr>
-                <w:rFonts w:ascii="Cambria" w:hAnsi="Cambria"/>
-                <w:b/>
-                <w:bCs/>
-                <w:sz w:val="24"/>
-                <w:szCs w:val="24"/>
-              </w:rPr>
-              <w:t>2CSE-A</w:t>
-            </w:r>
-          </w:p>
-          <w:p>
-            <w:pPr>
-              <w:jc w:val="center"/>
-              <w:rPr>
-                <w:rFonts w:ascii="Cambria" w:hAnsi="Cambria"/>
-                <w:b/>
-                <w:bCs/>
-                <w:sz w:val="24"/>
-                <w:szCs w:val="24"/>
-              </w:rPr>
-            </w:pPr>
-            <w:r>
-              <w:rPr>
-                <w:rFonts w:ascii="Cambria" w:hAnsi="Cambria"/>
-                <w:b/>
-                <w:bCs/>
-                <w:sz w:val="24"/>
-                <w:szCs w:val="24"/>
-              </w:rPr>
-              <w:t>OOP LAB</w:t>
-            </w:r>
           </w:p>
         </w:tc>
         <w:tc>
@@ -846,7 +782,7 @@
         <w:tc>
           <w:tcPr>
             <w:tcW w:w="1728" w:type="dxa"/>
-            <w:shd w:val="clear" w:color="auto" w:fill="FBE4D5" w:themeFill="accent2" w:themeFillTint="33"/>
+            <w:shd w:val="clear" w:color="auto" w:fill="auto"/>
             <w:vAlign w:val="center"/>
           </w:tcPr>
           <w:p>
@@ -865,7 +801,7 @@
         <w:tc>
           <w:tcPr>
             <w:tcW w:w="1728" w:type="dxa"/>
-            <w:shd w:val="clear" w:color="auto" w:fill="FBE4D5" w:themeFill="accent2" w:themeFillTint="33"/>
+            <w:shd w:val="clear" w:color="auto" w:fill="auto"/>
             <w:vAlign w:val="center"/>
           </w:tcPr>
           <w:p>
@@ -1075,7 +1011,7 @@
         <w:tc>
           <w:tcPr>
             <w:tcW w:w="1728" w:type="dxa"/>
-            <w:shd w:val="clear" w:color="auto" w:fill="FBE4D5" w:themeFill="accent2" w:themeFillTint="33"/>
+            <w:shd w:val="clear" w:color="auto" w:fill="DEEAF6" w:themeFill="accent1" w:themeFillTint="33"/>
             <w:vAlign w:val="center"/>
           </w:tcPr>
           <w:p>
@@ -1126,7 +1062,7 @@
         <w:tc>
           <w:tcPr>
             <w:tcW w:w="1728" w:type="dxa"/>
-            <w:shd w:val="clear" w:color="auto" w:fill="FBE4D5" w:themeFill="accent2" w:themeFillTint="33"/>
+            <w:shd w:val="clear" w:color="auto" w:fill="DEEAF6" w:themeFill="accent1" w:themeFillTint="33"/>
             <w:vAlign w:val="center"/>
           </w:tcPr>
           <w:p>
@@ -1368,7 +1304,7 @@
         <w:tc>
           <w:tcPr>
             <w:tcW w:w="1728" w:type="dxa"/>
-            <w:shd w:val="clear" w:color="auto" w:fill="FBE4D5" w:themeFill="accent2" w:themeFillTint="33"/>
+            <w:shd w:val="clear" w:color="auto" w:fill="DEEAF6" w:themeFill="accent1" w:themeFillTint="33"/>
             <w:vAlign w:val="center"/>
           </w:tcPr>
           <w:p>
@@ -1419,7 +1355,7 @@
         <w:tc>
           <w:tcPr>
             <w:tcW w:w="1728" w:type="dxa"/>
-            <w:shd w:val="clear" w:color="auto" w:fill="FBE4D5" w:themeFill="accent2" w:themeFillTint="33"/>
+            <w:shd w:val="clear" w:color="auto" w:fill="DEEAF6" w:themeFill="accent1" w:themeFillTint="33"/>
             <w:vAlign w:val="center"/>
           </w:tcPr>
           <w:p>
@@ -1544,29 +1480,29 @@
                 <w:sz w:val="24"/>
                 <w:szCs w:val="24"/>
               </w:rPr>
-              <w:t>3CSE-B</w:t>
-            </w:r>
-          </w:p>
-          <w:p>
-            <w:pPr>
-              <w:jc w:val="center"/>
-              <w:rPr>
-                <w:rFonts w:ascii="Cambria" w:hAnsi="Cambria"/>
-                <w:b/>
-                <w:bCs/>
-                <w:sz w:val="24"/>
-                <w:szCs w:val="24"/>
-              </w:rPr>
-            </w:pPr>
-            <w:r>
-              <w:rPr>
-                <w:rFonts w:ascii="Cambria" w:hAnsi="Cambria"/>
-                <w:b/>
-                <w:bCs/>
-                <w:sz w:val="24"/>
-                <w:szCs w:val="24"/>
-              </w:rPr>
-              <w:t>WDA LAB</w:t>
+              <w:t>3CSD</w:t>
+            </w:r>
+          </w:p>
+          <w:p>
+            <w:pPr>
+              <w:jc w:val="center"/>
+              <w:rPr>
+                <w:rFonts w:ascii="Cambria" w:hAnsi="Cambria"/>
+                <w:b/>
+                <w:bCs/>
+                <w:sz w:val="24"/>
+                <w:szCs w:val="24"/>
+              </w:rPr>
+            </w:pPr>
+            <w:r>
+              <w:rPr>
+                <w:rFonts w:ascii="Cambria" w:hAnsi="Cambria"/>
+                <w:b/>
+                <w:bCs/>
+                <w:sz w:val="24"/>
+                <w:szCs w:val="24"/>
+              </w:rPr>
+              <w:t>WDT-1 Lab</w:t>
             </w:r>
           </w:p>
         </w:tc>
@@ -1595,29 +1531,29 @@
                 <w:sz w:val="24"/>
                 <w:szCs w:val="24"/>
               </w:rPr>
-              <w:t>3CSE-B</w:t>
-            </w:r>
-          </w:p>
-          <w:p>
-            <w:pPr>
-              <w:jc w:val="center"/>
-              <w:rPr>
-                <w:rFonts w:ascii="Cambria" w:hAnsi="Cambria"/>
-                <w:b/>
-                <w:bCs/>
-                <w:sz w:val="24"/>
-                <w:szCs w:val="24"/>
-              </w:rPr>
-            </w:pPr>
-            <w:r>
-              <w:rPr>
-                <w:rFonts w:ascii="Cambria" w:hAnsi="Cambria"/>
-                <w:b/>
-                <w:bCs/>
-                <w:sz w:val="24"/>
-                <w:szCs w:val="24"/>
-              </w:rPr>
-              <w:t>WDA LAB</w:t>
+              <w:t>3CSD</w:t>
+            </w:r>
+          </w:p>
+          <w:p>
+            <w:pPr>
+              <w:jc w:val="center"/>
+              <w:rPr>
+                <w:rFonts w:ascii="Cambria" w:hAnsi="Cambria"/>
+                <w:b/>
+                <w:bCs/>
+                <w:sz w:val="24"/>
+                <w:szCs w:val="24"/>
+              </w:rPr>
+            </w:pPr>
+            <w:r>
+              <w:rPr>
+                <w:rFonts w:ascii="Cambria" w:hAnsi="Cambria"/>
+                <w:b/>
+                <w:bCs/>
+                <w:sz w:val="24"/>
+                <w:szCs w:val="24"/>
+              </w:rPr>
+              <w:t>WDT-1 Lab</w:t>
             </w:r>
           </w:p>
         </w:tc>
@@ -1952,262 +1888,103 @@
         <w:tc>
           <w:tcPr>
             <w:tcW w:w="1728" w:type="dxa"/>
-            <w:vAlign w:val="center"/>
-          </w:tcPr>
-          <w:p>
-            <w:pPr>
-              <w:jc w:val="center"/>
-              <w:rPr>
-                <w:rFonts w:ascii="Cambria" w:hAnsi="Cambria"/>
-                <w:b/>
-                <w:bCs/>
-                <w:sz w:val="24"/>
-                <w:szCs w:val="24"/>
-              </w:rPr>
-            </w:pPr>
-            <w:r>
-              <w:rPr>
-                <w:rFonts w:ascii="Cambria" w:hAnsi="Cambria"/>
-                <w:b/>
-                <w:bCs/>
-                <w:sz w:val="24"/>
-                <w:szCs w:val="24"/>
-              </w:rPr>
-              <w:t xml:space="preserve">2CSE-A </w:t>
-            </w:r>
-          </w:p>
-          <w:p>
-            <w:pPr>
-              <w:jc w:val="center"/>
-              <w:rPr>
-                <w:rFonts w:ascii="Cambria" w:hAnsi="Cambria"/>
-                <w:b/>
-                <w:bCs/>
-                <w:sz w:val="24"/>
-                <w:szCs w:val="24"/>
-              </w:rPr>
-            </w:pPr>
-            <w:r>
-              <w:rPr>
-                <w:rFonts w:ascii="Cambria" w:hAnsi="Cambria"/>
-                <w:b/>
-                <w:bCs/>
-                <w:sz w:val="24"/>
-                <w:szCs w:val="24"/>
-              </w:rPr>
-              <w:t>SE LAB</w:t>
+            <w:shd w:val="clear" w:color="auto" w:fill="FBE4D5" w:themeFill="accent2" w:themeFillTint="33"/>
+            <w:vAlign w:val="center"/>
+          </w:tcPr>
+          <w:p>
+            <w:pPr>
+              <w:jc w:val="center"/>
+              <w:rPr>
+                <w:rFonts w:ascii="Cambria" w:hAnsi="Cambria"/>
+                <w:b/>
+                <w:bCs/>
+                <w:sz w:val="24"/>
+                <w:szCs w:val="24"/>
+              </w:rPr>
+            </w:pPr>
+            <w:r>
+              <w:rPr>
+                <w:rFonts w:ascii="Cambria" w:hAnsi="Cambria"/>
+                <w:b/>
+                <w:bCs/>
+                <w:sz w:val="24"/>
+                <w:szCs w:val="24"/>
+              </w:rPr>
+              <w:t>3CSD</w:t>
+            </w:r>
+          </w:p>
+          <w:p>
+            <w:pPr>
+              <w:jc w:val="center"/>
+              <w:rPr>
+                <w:rFonts w:ascii="Cambria" w:hAnsi="Cambria"/>
+                <w:b/>
+                <w:bCs/>
+                <w:sz w:val="24"/>
+                <w:szCs w:val="24"/>
+              </w:rPr>
+            </w:pPr>
+            <w:r>
+              <w:rPr>
+                <w:rFonts w:ascii="Cambria" w:hAnsi="Cambria"/>
+                <w:b/>
+                <w:bCs/>
+                <w:sz w:val="24"/>
+                <w:szCs w:val="24"/>
+              </w:rPr>
+              <w:t>AI-LAB</w:t>
             </w:r>
           </w:p>
         </w:tc>
         <w:tc>
           <w:tcPr>
             <w:tcW w:w="1728" w:type="dxa"/>
-            <w:vAlign w:val="center"/>
-          </w:tcPr>
-          <w:p>
-            <w:pPr>
-              <w:jc w:val="center"/>
-              <w:rPr>
-                <w:rFonts w:ascii="Cambria" w:hAnsi="Cambria"/>
-                <w:b/>
-                <w:bCs/>
-                <w:sz w:val="24"/>
-                <w:szCs w:val="24"/>
-              </w:rPr>
-            </w:pPr>
-            <w:r>
-              <w:rPr>
-                <w:rFonts w:ascii="Cambria" w:hAnsi="Cambria"/>
-                <w:b/>
-                <w:bCs/>
-                <w:sz w:val="24"/>
-                <w:szCs w:val="24"/>
-              </w:rPr>
-              <w:t xml:space="preserve">2CSE-A </w:t>
-            </w:r>
-          </w:p>
-          <w:p>
-            <w:pPr>
-              <w:jc w:val="center"/>
-              <w:rPr>
-                <w:rFonts w:ascii="Cambria" w:hAnsi="Cambria"/>
-                <w:b/>
-                <w:bCs/>
-                <w:sz w:val="24"/>
-                <w:szCs w:val="24"/>
-              </w:rPr>
-            </w:pPr>
-            <w:r>
-              <w:rPr>
-                <w:rFonts w:ascii="Cambria" w:hAnsi="Cambria"/>
-                <w:b/>
-                <w:bCs/>
-                <w:sz w:val="24"/>
-                <w:szCs w:val="24"/>
-              </w:rPr>
-              <w:t>SE LAB</w:t>
-            </w:r>
-          </w:p>
-        </w:tc>
-      </w:tr>
-      <w:tr>
-        <w:trPr>
-          <w:trHeight w:val="720"/>
-        </w:trPr>
-        <w:tc>
-          <w:tcPr>
-            <w:tcW w:w="0" w:type="auto"/>
-            <w:shd w:val="clear" w:color="auto" w:fill="D9D9D9" w:themeFill="background1" w:themeFillShade="D9"/>
-            <w:vAlign w:val="center"/>
-          </w:tcPr>
-          <w:p>
-            <w:pPr>
-              <w:jc w:val="center"/>
-              <w:rPr>
-                <w:rFonts w:ascii="Cambria" w:hAnsi="Cambria"/>
-                <w:b/>
-                <w:bCs/>
-                <w:sz w:val="28"/>
-                <w:szCs w:val="24"/>
-              </w:rPr>
-            </w:pPr>
-            <w:r>
-              <w:rPr>
-                <w:rFonts w:ascii="Cambria" w:hAnsi="Cambria"/>
-                <w:b/>
-                <w:bCs/>
-                <w:sz w:val="28"/>
-                <w:szCs w:val="24"/>
-              </w:rPr>
-              <w:t>Sat</w:t>
-            </w:r>
-          </w:p>
-        </w:tc>
-        <w:tc>
-          <w:tcPr>
-            <w:tcW w:w="1728" w:type="dxa"/>
-            <w:vAlign w:val="center"/>
-          </w:tcPr>
-          <w:p>
-            <w:pPr>
-              <w:jc w:val="center"/>
-              <w:rPr>
-                <w:rFonts w:ascii="Cambria" w:hAnsi="Cambria"/>
-                <w:b/>
-                <w:bCs/>
-                <w:sz w:val="24"/>
-                <w:szCs w:val="24"/>
-              </w:rPr>
-            </w:pPr>
-          </w:p>
-        </w:tc>
-        <w:tc>
-          <w:tcPr>
-            <w:tcW w:w="1728" w:type="dxa"/>
-            <w:vAlign w:val="center"/>
-          </w:tcPr>
-          <w:p>
-            <w:pPr>
-              <w:jc w:val="center"/>
-              <w:rPr>
-                <w:rFonts w:ascii="Cambria" w:hAnsi="Cambria"/>
-                <w:b/>
-                <w:bCs/>
-                <w:sz w:val="24"/>
-                <w:szCs w:val="24"/>
-              </w:rPr>
-            </w:pPr>
-          </w:p>
-        </w:tc>
-        <w:tc>
-          <w:tcPr>
-            <w:tcW w:w="1728" w:type="dxa"/>
-            <w:vAlign w:val="center"/>
-          </w:tcPr>
-          <w:p>
-            <w:pPr>
-              <w:jc w:val="center"/>
-              <w:rPr>
-                <w:rFonts w:ascii="Cambria" w:hAnsi="Cambria"/>
-                <w:b/>
-                <w:bCs/>
-                <w:sz w:val="24"/>
-                <w:szCs w:val="24"/>
-              </w:rPr>
-            </w:pPr>
-          </w:p>
-        </w:tc>
-        <w:tc>
-          <w:tcPr>
-            <w:tcW w:w="0" w:type="auto"/>
-            <w:vMerge/>
-            <w:vAlign w:val="center"/>
-          </w:tcPr>
-          <w:p>
-            <w:pPr>
-              <w:jc w:val="center"/>
-              <w:rPr>
-                <w:rFonts w:ascii="Cambria" w:hAnsi="Cambria"/>
-                <w:b/>
-                <w:bCs/>
-                <w:sz w:val="28"/>
-                <w:szCs w:val="24"/>
-              </w:rPr>
-            </w:pPr>
-          </w:p>
-        </w:tc>
-        <w:tc>
-          <w:tcPr>
-            <w:tcW w:w="1728" w:type="dxa"/>
-            <w:vAlign w:val="center"/>
-          </w:tcPr>
-          <w:p>
-            <w:pPr>
-              <w:jc w:val="center"/>
-              <w:rPr>
-                <w:rFonts w:ascii="Cambria" w:hAnsi="Cambria"/>
-                <w:b/>
-                <w:bCs/>
-                <w:sz w:val="24"/>
-                <w:szCs w:val="24"/>
-              </w:rPr>
-            </w:pPr>
-          </w:p>
-        </w:tc>
-        <w:tc>
-          <w:tcPr>
-            <w:tcW w:w="1728" w:type="dxa"/>
-            <w:vAlign w:val="center"/>
-          </w:tcPr>
-          <w:p>
-            <w:pPr>
-              <w:jc w:val="center"/>
-              <w:rPr>
-                <w:rFonts w:ascii="Cambria" w:hAnsi="Cambria"/>
-                <w:b/>
-                <w:bCs/>
-                <w:sz w:val="24"/>
-                <w:szCs w:val="24"/>
-              </w:rPr>
-            </w:pPr>
-          </w:p>
-        </w:tc>
-        <w:tc>
-          <w:tcPr>
-            <w:tcW w:w="1728" w:type="dxa"/>
-            <w:vAlign w:val="center"/>
-          </w:tcPr>
-          <w:p>
-            <w:pPr>
-              <w:jc w:val="center"/>
-              <w:rPr>
-                <w:rFonts w:ascii="Cambria" w:hAnsi="Cambria"/>
-                <w:b/>
-                <w:bCs/>
-                <w:sz w:val="24"/>
-                <w:szCs w:val="24"/>
-              </w:rPr>
-            </w:pPr>
+            <w:shd w:val="clear" w:color="auto" w:fill="FBE4D5" w:themeFill="accent2" w:themeFillTint="33"/>
+            <w:vAlign w:val="center"/>
+          </w:tcPr>
+          <w:p>
+            <w:pPr>
+              <w:jc w:val="center"/>
+              <w:rPr>
+                <w:rFonts w:ascii="Cambria" w:hAnsi="Cambria"/>
+                <w:b/>
+                <w:bCs/>
+                <w:sz w:val="24"/>
+                <w:szCs w:val="24"/>
+              </w:rPr>
+            </w:pPr>
+            <w:r>
+              <w:rPr>
+                <w:rFonts w:ascii="Cambria" w:hAnsi="Cambria"/>
+                <w:b/>
+                <w:bCs/>
+                <w:sz w:val="24"/>
+                <w:szCs w:val="24"/>
+              </w:rPr>
+              <w:t>3CSD</w:t>
+            </w:r>
+          </w:p>
+          <w:p>
+            <w:pPr>
+              <w:jc w:val="center"/>
+              <w:rPr>
+                <w:rFonts w:ascii="Cambria" w:hAnsi="Cambria"/>
+                <w:b/>
+                <w:bCs/>
+                <w:sz w:val="24"/>
+                <w:szCs w:val="24"/>
+              </w:rPr>
+            </w:pPr>
+            <w:r>
+              <w:rPr>
+                <w:rFonts w:ascii="Cambria" w:hAnsi="Cambria"/>
+                <w:b/>
+                <w:bCs/>
+                <w:sz w:val="24"/>
+                <w:szCs w:val="24"/>
+              </w:rPr>
+              <w:t>AI-LAB</w:t>
+            </w:r>
           </w:p>
         </w:tc>
       </w:tr>
@@ -2453,186 +2230,6 @@
           <w:bCs/>
         </w:rPr>
       </w:pPr>
-    </w:p>
-    <w:p>
-      <w:pPr>
-        <w:spacing w:after="0"/>
-        <w:ind w:firstLine="720"/>
-        <w:rPr>
-          <w:rFonts w:asciiTheme="majorHAnsi" w:hAnsiTheme="majorHAnsi"/>
-        </w:rPr>
-      </w:pPr>
-      <w:r>
-        <w:rPr>
-          <w:rFonts w:asciiTheme="majorHAnsi" w:hAnsiTheme="majorHAnsi"/>
-          <w:b/>
-          <w:bCs/>
-        </w:rPr>
-        <w:t>S</w:t>
-      </w:r>
-      <w:r>
-        <w:rPr>
-          <w:rFonts w:asciiTheme="majorHAnsi" w:hAnsiTheme="majorHAnsi"/>
-          <w:b/>
-          <w:bCs/>
-        </w:rPr>
-        <w:t>ignatures:</w:t>
-      </w:r>
-    </w:p>
-    <w:p>
-      <w:pPr>
-        <w:rPr>
-          <w:rFonts w:ascii="Cambria" w:hAnsi="Cambria"/>
-          <w:b/>
-          <w:sz w:val="28"/>
-          <w:szCs w:val="28"/>
-        </w:rPr>
-      </w:pPr>
-      <w:r>
-        <w:rPr>
-          <w:rFonts w:asciiTheme="majorHAnsi" w:hAnsiTheme="majorHAnsi"/>
-        </w:rPr>
-        <w:tab/>
-      </w:r>
-      <w:r>
-        <w:rPr>
-          <w:rFonts w:asciiTheme="majorHAnsi" w:hAnsiTheme="majorHAnsi"/>
-        </w:rPr>
-        <w:tab/>
-      </w:r>
-      <w:r>
-        <w:rPr>
-          <w:rFonts w:asciiTheme="majorHAnsi" w:hAnsiTheme="majorHAnsi"/>
-        </w:rPr>
-        <w:tab/>
-      </w:r>
-      <w:r>
-        <w:rPr>
-          <w:rFonts w:ascii="Cambria" w:hAnsi="Cambria"/>
-          <w:b/>
-          <w:sz w:val="28"/>
-          <w:szCs w:val="28"/>
-        </w:rPr>
-        <w:t>INCHARGE</w:t>
-      </w:r>
-      <w:r>
-        <w:rPr>
-          <w:rFonts w:ascii="Cambria" w:hAnsi="Cambria"/>
-          <w:b/>
-          <w:sz w:val="28"/>
-          <w:szCs w:val="28"/>
-        </w:rPr>
-        <w:tab/>
-      </w:r>
-      <w:r>
-        <w:rPr>
-          <w:rFonts w:ascii="Cambria" w:hAnsi="Cambria"/>
-          <w:b/>
-          <w:sz w:val="28"/>
-          <w:szCs w:val="28"/>
-        </w:rPr>
-        <w:tab/>
-      </w:r>
-      <w:r>
-        <w:rPr>
-          <w:rFonts w:ascii="Cambria" w:hAnsi="Cambria"/>
-          <w:b/>
-          <w:sz w:val="28"/>
-          <w:szCs w:val="28"/>
-        </w:rPr>
-        <w:tab/>
-      </w:r>
-      <w:r>
-        <w:rPr>
-          <w:rFonts w:ascii="Cambria" w:hAnsi="Cambria"/>
-          <w:b/>
-          <w:sz w:val="28"/>
-          <w:szCs w:val="28"/>
-        </w:rPr>
-        <w:tab/>
-      </w:r>
-      <w:r>
-        <w:rPr>
-          <w:rFonts w:ascii="Cambria" w:hAnsi="Cambria"/>
-          <w:b/>
-          <w:sz w:val="28"/>
-          <w:szCs w:val="28"/>
-        </w:rPr>
-        <w:tab/>
-      </w:r>
-      <w:r>
-        <w:rPr>
-          <w:rFonts w:ascii="Cambria" w:hAnsi="Cambria"/>
-          <w:b/>
-          <w:sz w:val="28"/>
-          <w:szCs w:val="28"/>
-        </w:rPr>
-        <w:tab/>
-      </w:r>
-      <w:r>
-        <w:rPr>
-          <w:rFonts w:ascii="Cambria" w:hAnsi="Cambria"/>
-          <w:b/>
-          <w:sz w:val="28"/>
-          <w:szCs w:val="28"/>
-        </w:rPr>
-        <w:tab/>
-      </w:r>
-      <w:r>
-        <w:rPr>
-          <w:rFonts w:ascii="Cambria" w:hAnsi="Cambria"/>
-          <w:b/>
-          <w:sz w:val="28"/>
-          <w:szCs w:val="28"/>
-        </w:rPr>
-        <w:tab/>
-      </w:r>
-      <w:r>
-        <w:rPr>
-          <w:rFonts w:ascii="Cambria" w:hAnsi="Cambria"/>
-          <w:b/>
-          <w:sz w:val="28"/>
-          <w:szCs w:val="28"/>
-        </w:rPr>
-        <w:tab/>
-      </w:r>
-      <w:r>
-        <w:rPr>
-          <w:rFonts w:ascii="Cambria" w:hAnsi="Cambria"/>
-          <w:b/>
-          <w:sz w:val="28"/>
-          <w:szCs w:val="28"/>
-        </w:rPr>
-        <w:tab/>
-      </w:r>
-      <w:r>
-        <w:rPr>
-          <w:rFonts w:ascii="Cambria" w:hAnsi="Cambria"/>
-          <w:b/>
-          <w:sz w:val="28"/>
-          <w:szCs w:val="28"/>
-        </w:rPr>
-        <w:tab/>
-      </w:r>
-      <w:r>
-        <w:rPr>
-          <w:rFonts w:ascii="Cambria" w:hAnsi="Cambria"/>
-          <w:b/>
-          <w:sz w:val="28"/>
-          <w:szCs w:val="28"/>
-        </w:rPr>
-        <w:tab/>
-      </w:r>
-      <w:r>
-        <w:rPr>
-          <w:rFonts w:ascii="Cambria" w:hAnsi="Cambria"/>
-          <w:b/>
-          <w:sz w:val="28"/>
-          <w:szCs w:val="28"/>
-        </w:rPr>
-        <w:tab/>
-        <w:t>HOD</w:t>
-      </w:r>
     </w:p>
     <w:p>
       <w:pPr>
@@ -2669,7 +2266,6 @@
           <w:szCs w:val="38"/>
           <w:highlight w:val="lightGray"/>
         </w:rPr>
-        <w:lastRenderedPageBreak/>
         <w:t>C</w:t>
       </w:r>
       <w:r>
@@ -3391,37 +2987,103 @@
         <w:tc>
           <w:tcPr>
             <w:tcW w:w="1531" w:type="dxa"/>
-            <w:vAlign w:val="center"/>
-          </w:tcPr>
-          <w:p>
-            <w:pPr>
-              <w:jc w:val="center"/>
-              <w:rPr>
-                <w:rFonts w:ascii="Cambria" w:hAnsi="Cambria"/>
-                <w:b/>
-                <w:bCs/>
-                <w:sz w:val="24"/>
-                <w:szCs w:val="24"/>
-              </w:rPr>
-            </w:pPr>
+            <w:shd w:val="clear" w:color="auto" w:fill="FBE4D5" w:themeFill="accent2" w:themeFillTint="33"/>
+            <w:vAlign w:val="center"/>
+          </w:tcPr>
+          <w:p>
+            <w:pPr>
+              <w:jc w:val="center"/>
+              <w:rPr>
+                <w:rFonts w:ascii="Cambria" w:hAnsi="Cambria"/>
+                <w:b/>
+                <w:bCs/>
+                <w:sz w:val="24"/>
+                <w:szCs w:val="24"/>
+              </w:rPr>
+            </w:pPr>
+            <w:r>
+              <w:rPr>
+                <w:rFonts w:ascii="Cambria" w:hAnsi="Cambria"/>
+                <w:b/>
+                <w:bCs/>
+                <w:sz w:val="24"/>
+                <w:szCs w:val="24"/>
+              </w:rPr>
+              <w:t>3CSE-A</w:t>
+            </w:r>
+          </w:p>
+          <w:p>
+            <w:pPr>
+              <w:jc w:val="center"/>
+              <w:rPr>
+                <w:rFonts w:ascii="Cambria" w:hAnsi="Cambria"/>
+                <w:b/>
+                <w:bCs/>
+                <w:sz w:val="24"/>
+                <w:szCs w:val="24"/>
+              </w:rPr>
+            </w:pPr>
+            <w:r>
+              <w:rPr>
+                <w:rFonts w:ascii="Cambria" w:hAnsi="Cambria"/>
+                <w:b/>
+                <w:bCs/>
+                <w:sz w:val="24"/>
+                <w:szCs w:val="24"/>
+              </w:rPr>
+              <w:t>WDA LAB</w:t>
+            </w:r>
           </w:p>
         </w:tc>
         <w:tc>
           <w:tcPr>
             <w:tcW w:w="1571" w:type="dxa"/>
-            <w:vAlign w:val="center"/>
-          </w:tcPr>
-          <w:p>
-            <w:pPr>
-              <w:jc w:val="center"/>
-              <w:rPr>
-                <w:rFonts w:ascii="Cambria" w:hAnsi="Cambria"/>
-                <w:b/>
-                <w:bCs/>
-                <w:sz w:val="24"/>
-                <w:szCs w:val="24"/>
-              </w:rPr>
-            </w:pPr>
+            <w:shd w:val="clear" w:color="auto" w:fill="FBE4D5" w:themeFill="accent2" w:themeFillTint="33"/>
+            <w:vAlign w:val="center"/>
+          </w:tcPr>
+          <w:p>
+            <w:pPr>
+              <w:jc w:val="center"/>
+              <w:rPr>
+                <w:rFonts w:ascii="Cambria" w:hAnsi="Cambria"/>
+                <w:b/>
+                <w:bCs/>
+                <w:sz w:val="24"/>
+                <w:szCs w:val="24"/>
+              </w:rPr>
+            </w:pPr>
+            <w:r>
+              <w:rPr>
+                <w:rFonts w:ascii="Cambria" w:hAnsi="Cambria"/>
+                <w:b/>
+                <w:bCs/>
+                <w:sz w:val="24"/>
+                <w:szCs w:val="24"/>
+              </w:rPr>
+              <w:t>3CSE-A</w:t>
+            </w:r>
+          </w:p>
+          <w:p>
+            <w:pPr>
+              <w:jc w:val="center"/>
+              <w:rPr>
+                <w:rFonts w:ascii="Cambria" w:hAnsi="Cambria"/>
+                <w:b/>
+                <w:bCs/>
+                <w:sz w:val="24"/>
+                <w:szCs w:val="24"/>
+              </w:rPr>
+            </w:pPr>
+            <w:r>
+              <w:rPr>
+                <w:rFonts w:ascii="Cambria" w:hAnsi="Cambria"/>
+                <w:b/>
+                <w:bCs/>
+                <w:sz w:val="24"/>
+                <w:szCs w:val="24"/>
+              </w:rPr>
+              <w:t>WDA LAB</w:t>
+            </w:r>
           </w:p>
         </w:tc>
         <w:tc>
@@ -3440,6 +3102,38 @@
                 <w:szCs w:val="24"/>
               </w:rPr>
             </w:pPr>
+            <w:r>
+              <w:rPr>
+                <w:rFonts w:ascii="Cambria" w:hAnsi="Cambria"/>
+                <w:b/>
+                <w:bCs/>
+                <w:sz w:val="24"/>
+                <w:szCs w:val="24"/>
+              </w:rPr>
+              <w:t>2CSE-A</w:t>
+            </w:r>
+          </w:p>
+          <w:p>
+            <w:pPr>
+              <w:jc w:val="center"/>
+              <w:rPr>
+                <w:rFonts w:ascii="Cambria" w:hAnsi="Cambria"/>
+                <w:b/>
+                <w:bCs/>
+                <w:sz w:val="24"/>
+                <w:szCs w:val="24"/>
+              </w:rPr>
+            </w:pPr>
+            <w:r>
+              <w:rPr>
+                <w:rFonts w:ascii="Cambria" w:hAnsi="Cambria"/>
+                <w:b/>
+                <w:bCs/>
+                <w:sz w:val="24"/>
+                <w:szCs w:val="24"/>
+              </w:rPr>
+              <w:t>OOP LAB</w:t>
+            </w:r>
           </w:p>
         </w:tc>
         <w:tc>
@@ -3458,6 +3152,38 @@
                 <w:szCs w:val="24"/>
               </w:rPr>
             </w:pPr>
+            <w:r>
+              <w:rPr>
+                <w:rFonts w:ascii="Cambria" w:hAnsi="Cambria"/>
+                <w:b/>
+                <w:bCs/>
+                <w:sz w:val="24"/>
+                <w:szCs w:val="24"/>
+              </w:rPr>
+              <w:t>2CSE-A</w:t>
+            </w:r>
+          </w:p>
+          <w:p>
+            <w:pPr>
+              <w:jc w:val="center"/>
+              <w:rPr>
+                <w:rFonts w:ascii="Cambria" w:hAnsi="Cambria"/>
+                <w:b/>
+                <w:bCs/>
+                <w:sz w:val="24"/>
+                <w:szCs w:val="24"/>
+              </w:rPr>
+            </w:pPr>
+            <w:r>
+              <w:rPr>
+                <w:rFonts w:ascii="Cambria" w:hAnsi="Cambria"/>
+                <w:b/>
+                <w:bCs/>
+                <w:sz w:val="24"/>
+                <w:szCs w:val="24"/>
+              </w:rPr>
+              <w:t>OOP LAB</w:t>
+            </w:r>
           </w:p>
         </w:tc>
         <w:tc>
@@ -3492,6 +3218,7 @@
         <w:tc>
           <w:tcPr>
             <w:tcW w:w="1531" w:type="dxa"/>
+            <w:shd w:val="clear" w:color="auto" w:fill="FBE4D5" w:themeFill="accent2" w:themeFillTint="33"/>
             <w:vAlign w:val="center"/>
           </w:tcPr>
           <w:p>
@@ -3664,6 +3391,7 @@
         <w:tc>
           <w:tcPr>
             <w:tcW w:w="1531" w:type="dxa"/>
+            <w:shd w:val="clear" w:color="auto" w:fill="FBE4D5" w:themeFill="accent2" w:themeFillTint="33"/>
             <w:vAlign w:val="center"/>
           </w:tcPr>
           <w:p>
@@ -3714,6 +3442,7 @@
         <w:tc>
           <w:tcPr>
             <w:tcW w:w="1571" w:type="dxa"/>
+            <w:shd w:val="clear" w:color="auto" w:fill="FBE4D5" w:themeFill="accent2" w:themeFillTint="33"/>
             <w:vAlign w:val="center"/>
           </w:tcPr>
           <w:p>
@@ -3819,6 +3548,7 @@
         <w:tc>
           <w:tcPr>
             <w:tcW w:w="1531" w:type="dxa"/>
+            <w:shd w:val="clear" w:color="auto" w:fill="DEEAF6" w:themeFill="accent1" w:themeFillTint="33"/>
             <w:vAlign w:val="center"/>
           </w:tcPr>
           <w:p>
@@ -3869,7 +3599,7 @@
         <w:tc>
           <w:tcPr>
             <w:tcW w:w="1571" w:type="dxa"/>
-            <w:shd w:val="clear" w:color="auto" w:fill="FBE4D5" w:themeFill="accent2" w:themeFillTint="33"/>
+            <w:shd w:val="clear" w:color="auto" w:fill="DEEAF6" w:themeFill="accent1" w:themeFillTint="33"/>
             <w:vAlign w:val="center"/>
           </w:tcPr>
           <w:p>
@@ -3991,6 +3721,108 @@
         <w:tc>
           <w:tcPr>
             <w:tcW w:w="1531" w:type="dxa"/>
+            <w:shd w:val="clear" w:color="auto" w:fill="FBE4D5" w:themeFill="accent2" w:themeFillTint="33"/>
+            <w:vAlign w:val="center"/>
+          </w:tcPr>
+          <w:p>
+            <w:pPr>
+              <w:jc w:val="center"/>
+              <w:rPr>
+                <w:rFonts w:ascii="Cambria" w:hAnsi="Cambria"/>
+                <w:b/>
+                <w:bCs/>
+                <w:sz w:val="24"/>
+                <w:szCs w:val="24"/>
+              </w:rPr>
+            </w:pPr>
+            <w:r>
+              <w:rPr>
+                <w:rFonts w:ascii="Cambria" w:hAnsi="Cambria"/>
+                <w:b/>
+                <w:bCs/>
+                <w:sz w:val="24"/>
+                <w:szCs w:val="24"/>
+              </w:rPr>
+              <w:t>3CSD</w:t>
+            </w:r>
+          </w:p>
+          <w:p>
+            <w:pPr>
+              <w:jc w:val="center"/>
+              <w:rPr>
+                <w:rFonts w:ascii="Cambria" w:hAnsi="Cambria"/>
+                <w:b/>
+                <w:bCs/>
+                <w:sz w:val="24"/>
+                <w:szCs w:val="24"/>
+              </w:rPr>
+            </w:pPr>
+            <w:r>
+              <w:rPr>
+                <w:rFonts w:ascii="Cambria" w:hAnsi="Cambria"/>
+                <w:b/>
+                <w:bCs/>
+                <w:sz w:val="24"/>
+                <w:szCs w:val="24"/>
+              </w:rPr>
+              <w:t>CO&amp;OS LAB</w:t>
+            </w:r>
+          </w:p>
+        </w:tc>
+        <w:tc>
+          <w:tcPr>
+            <w:tcW w:w="1571" w:type="dxa"/>
+            <w:shd w:val="clear" w:color="auto" w:fill="FBE4D5" w:themeFill="accent2" w:themeFillTint="33"/>
+            <w:vAlign w:val="center"/>
+          </w:tcPr>
+          <w:p>
+            <w:pPr>
+              <w:jc w:val="center"/>
+              <w:rPr>
+                <w:rFonts w:ascii="Cambria" w:hAnsi="Cambria"/>
+                <w:b/>
+                <w:bCs/>
+                <w:sz w:val="24"/>
+                <w:szCs w:val="24"/>
+              </w:rPr>
+            </w:pPr>
+            <w:r>
+              <w:rPr>
+                <w:rFonts w:ascii="Cambria" w:hAnsi="Cambria"/>
+                <w:b/>
+                <w:bCs/>
+                <w:sz w:val="24"/>
+                <w:szCs w:val="24"/>
+              </w:rPr>
+              <w:t>3CSD</w:t>
+            </w:r>
+          </w:p>
+          <w:p>
+            <w:pPr>
+              <w:jc w:val="center"/>
+              <w:rPr>
+                <w:rFonts w:ascii="Cambria" w:hAnsi="Cambria"/>
+                <w:b/>
+                <w:bCs/>
+                <w:sz w:val="24"/>
+                <w:szCs w:val="24"/>
+              </w:rPr>
+            </w:pPr>
+            <w:r>
+              <w:rPr>
+                <w:rFonts w:ascii="Cambria" w:hAnsi="Cambria"/>
+                <w:b/>
+                <w:bCs/>
+                <w:sz w:val="24"/>
+                <w:szCs w:val="24"/>
+              </w:rPr>
+              <w:t>CO&amp;OS LAB</w:t>
+            </w:r>
+          </w:p>
+        </w:tc>
+        <w:tc>
+          <w:tcPr>
+            <w:tcW w:w="1571" w:type="dxa"/>
             <w:vAlign w:val="center"/>
           </w:tcPr>
           <w:p>
@@ -4040,7 +3872,7 @@
         </w:tc>
         <w:tc>
           <w:tcPr>
-            <w:tcW w:w="1571" w:type="dxa"/>
+            <w:tcW w:w="1531" w:type="dxa"/>
             <w:vAlign w:val="center"/>
           </w:tcPr>
           <w:p>
@@ -4086,42 +3918,6 @@
               </w:rPr>
               <w:t>OOP LAB</w:t>
             </w:r>
-          </w:p>
-        </w:tc>
-        <w:tc>
-          <w:tcPr>
-            <w:tcW w:w="1571" w:type="dxa"/>
-            <w:vAlign w:val="center"/>
-          </w:tcPr>
-          <w:p>
-            <w:pPr>
-              <w:jc w:val="center"/>
-              <w:rPr>
-                <w:rFonts w:ascii="Cambria" w:hAnsi="Cambria"/>
-                <w:b/>
-                <w:bCs/>
-                <w:sz w:val="24"/>
-                <w:szCs w:val="24"/>
-              </w:rPr>
-            </w:pPr>
-          </w:p>
-        </w:tc>
-        <w:tc>
-          <w:tcPr>
-            <w:tcW w:w="1531" w:type="dxa"/>
-            <w:vAlign w:val="center"/>
-          </w:tcPr>
-          <w:p>
-            <w:pPr>
-              <w:jc w:val="center"/>
-              <w:rPr>
-                <w:rFonts w:ascii="Cambria" w:hAnsi="Cambria"/>
-                <w:b/>
-                <w:bCs/>
-                <w:sz w:val="24"/>
-                <w:szCs w:val="24"/>
-              </w:rPr>
-            </w:pPr>
           </w:p>
         </w:tc>
         <w:tc>
@@ -4146,6 +3942,7 @@
         <w:tc>
           <w:tcPr>
             <w:tcW w:w="1531" w:type="dxa"/>
+            <w:shd w:val="clear" w:color="auto" w:fill="DEEAF6" w:themeFill="accent1" w:themeFillTint="33"/>
             <w:vAlign w:val="center"/>
           </w:tcPr>
           <w:p>
@@ -4196,7 +3993,7 @@
         <w:tc>
           <w:tcPr>
             <w:tcW w:w="1571" w:type="dxa"/>
-            <w:shd w:val="clear" w:color="auto" w:fill="FBE4D5" w:themeFill="accent2" w:themeFillTint="33"/>
+            <w:shd w:val="clear" w:color="auto" w:fill="DEEAF6" w:themeFill="accent1" w:themeFillTint="33"/>
             <w:vAlign w:val="center"/>
           </w:tcPr>
           <w:p>
@@ -4261,6 +4058,8 @@
                 <w:szCs w:val="24"/>
               </w:rPr>
             </w:pPr>
+            <w:bookmarkStart w:id="0" w:name="_GoBack"/>
+            <w:bookmarkEnd w:id="0"/>
           </w:p>
         </w:tc>
         <w:tc>
@@ -4318,6 +4117,108 @@
         <w:tc>
           <w:tcPr>
             <w:tcW w:w="1531" w:type="dxa"/>
+            <w:shd w:val="clear" w:color="auto" w:fill="FBE4D5" w:themeFill="accent2" w:themeFillTint="33"/>
+            <w:vAlign w:val="center"/>
+          </w:tcPr>
+          <w:p>
+            <w:pPr>
+              <w:jc w:val="center"/>
+              <w:rPr>
+                <w:rFonts w:ascii="Cambria" w:hAnsi="Cambria"/>
+                <w:b/>
+                <w:bCs/>
+                <w:sz w:val="24"/>
+                <w:szCs w:val="24"/>
+              </w:rPr>
+            </w:pPr>
+            <w:r>
+              <w:rPr>
+                <w:rFonts w:ascii="Cambria" w:hAnsi="Cambria"/>
+                <w:b/>
+                <w:bCs/>
+                <w:sz w:val="24"/>
+                <w:szCs w:val="24"/>
+              </w:rPr>
+              <w:t>3CSE-B</w:t>
+            </w:r>
+          </w:p>
+          <w:p>
+            <w:pPr>
+              <w:jc w:val="center"/>
+              <w:rPr>
+                <w:rFonts w:ascii="Cambria" w:hAnsi="Cambria"/>
+                <w:b/>
+                <w:bCs/>
+                <w:sz w:val="24"/>
+                <w:szCs w:val="24"/>
+              </w:rPr>
+            </w:pPr>
+            <w:r>
+              <w:rPr>
+                <w:rFonts w:ascii="Cambria" w:hAnsi="Cambria"/>
+                <w:b/>
+                <w:bCs/>
+                <w:sz w:val="24"/>
+                <w:szCs w:val="24"/>
+              </w:rPr>
+              <w:t>WDA LAB</w:t>
+            </w:r>
+          </w:p>
+        </w:tc>
+        <w:tc>
+          <w:tcPr>
+            <w:tcW w:w="1571" w:type="dxa"/>
+            <w:shd w:val="clear" w:color="auto" w:fill="FBE4D5" w:themeFill="accent2" w:themeFillTint="33"/>
+            <w:vAlign w:val="center"/>
+          </w:tcPr>
+          <w:p>
+            <w:pPr>
+              <w:jc w:val="center"/>
+              <w:rPr>
+                <w:rFonts w:ascii="Cambria" w:hAnsi="Cambria"/>
+                <w:b/>
+                <w:bCs/>
+                <w:sz w:val="24"/>
+                <w:szCs w:val="24"/>
+              </w:rPr>
+            </w:pPr>
+            <w:r>
+              <w:rPr>
+                <w:rFonts w:ascii="Cambria" w:hAnsi="Cambria"/>
+                <w:b/>
+                <w:bCs/>
+                <w:sz w:val="24"/>
+                <w:szCs w:val="24"/>
+              </w:rPr>
+              <w:t>3CSE-B</w:t>
+            </w:r>
+          </w:p>
+          <w:p>
+            <w:pPr>
+              <w:jc w:val="center"/>
+              <w:rPr>
+                <w:rFonts w:ascii="Cambria" w:hAnsi="Cambria"/>
+                <w:b/>
+                <w:bCs/>
+                <w:sz w:val="24"/>
+                <w:szCs w:val="24"/>
+              </w:rPr>
+            </w:pPr>
+            <w:r>
+              <w:rPr>
+                <w:rFonts w:ascii="Cambria" w:hAnsi="Cambria"/>
+                <w:b/>
+                <w:bCs/>
+                <w:sz w:val="24"/>
+                <w:szCs w:val="24"/>
+              </w:rPr>
+              <w:t>WDA LAB</w:t>
+            </w:r>
+          </w:p>
+        </w:tc>
+        <w:tc>
+          <w:tcPr>
+            <w:tcW w:w="1571" w:type="dxa"/>
             <w:vAlign w:val="center"/>
           </w:tcPr>
           <w:p>
@@ -4367,7 +4268,7 @@
         </w:tc>
         <w:tc>
           <w:tcPr>
-            <w:tcW w:w="1571" w:type="dxa"/>
+            <w:tcW w:w="1531" w:type="dxa"/>
             <w:vAlign w:val="center"/>
           </w:tcPr>
           <w:p>
@@ -4413,42 +4314,6 @@
               </w:rPr>
               <w:t>DBMS LAB</w:t>
             </w:r>
-          </w:p>
-        </w:tc>
-        <w:tc>
-          <w:tcPr>
-            <w:tcW w:w="1571" w:type="dxa"/>
-            <w:vAlign w:val="center"/>
-          </w:tcPr>
-          <w:p>
-            <w:pPr>
-              <w:jc w:val="center"/>
-              <w:rPr>
-                <w:rFonts w:ascii="Cambria" w:hAnsi="Cambria"/>
-                <w:b/>
-                <w:bCs/>
-                <w:sz w:val="24"/>
-                <w:szCs w:val="24"/>
-              </w:rPr>
-            </w:pPr>
-          </w:p>
-        </w:tc>
-        <w:tc>
-          <w:tcPr>
-            <w:tcW w:w="1531" w:type="dxa"/>
-            <w:vAlign w:val="center"/>
-          </w:tcPr>
-          <w:p>
-            <w:pPr>
-              <w:jc w:val="center"/>
-              <w:rPr>
-                <w:rFonts w:ascii="Cambria" w:hAnsi="Cambria"/>
-                <w:b/>
-                <w:bCs/>
-                <w:sz w:val="24"/>
-                <w:szCs w:val="24"/>
-              </w:rPr>
-            </w:pPr>
           </w:p>
         </w:tc>
         <w:tc>
@@ -4473,6 +4338,108 @@
         <w:tc>
           <w:tcPr>
             <w:tcW w:w="1531" w:type="dxa"/>
+            <w:shd w:val="clear" w:color="auto" w:fill="FBE4D5" w:themeFill="accent2" w:themeFillTint="33"/>
+            <w:vAlign w:val="center"/>
+          </w:tcPr>
+          <w:p>
+            <w:pPr>
+              <w:jc w:val="center"/>
+              <w:rPr>
+                <w:rFonts w:ascii="Cambria" w:hAnsi="Cambria"/>
+                <w:b/>
+                <w:bCs/>
+                <w:sz w:val="24"/>
+                <w:szCs w:val="24"/>
+              </w:rPr>
+            </w:pPr>
+            <w:r>
+              <w:rPr>
+                <w:rFonts w:ascii="Cambria" w:hAnsi="Cambria"/>
+                <w:b/>
+                <w:bCs/>
+                <w:sz w:val="24"/>
+                <w:szCs w:val="24"/>
+              </w:rPr>
+              <w:t>3CSM</w:t>
+            </w:r>
+          </w:p>
+          <w:p>
+            <w:pPr>
+              <w:jc w:val="center"/>
+              <w:rPr>
+                <w:rFonts w:ascii="Cambria" w:hAnsi="Cambria"/>
+                <w:b/>
+                <w:bCs/>
+                <w:sz w:val="24"/>
+                <w:szCs w:val="24"/>
+              </w:rPr>
+            </w:pPr>
+            <w:r>
+              <w:rPr>
+                <w:rFonts w:ascii="Cambria" w:hAnsi="Cambria"/>
+                <w:b/>
+                <w:bCs/>
+                <w:sz w:val="24"/>
+                <w:szCs w:val="24"/>
+              </w:rPr>
+              <w:t>CO&amp;OS LAB</w:t>
+            </w:r>
+          </w:p>
+        </w:tc>
+        <w:tc>
+          <w:tcPr>
+            <w:tcW w:w="1571" w:type="dxa"/>
+            <w:shd w:val="clear" w:color="auto" w:fill="FBE4D5" w:themeFill="accent2" w:themeFillTint="33"/>
+            <w:vAlign w:val="center"/>
+          </w:tcPr>
+          <w:p>
+            <w:pPr>
+              <w:jc w:val="center"/>
+              <w:rPr>
+                <w:rFonts w:ascii="Cambria" w:hAnsi="Cambria"/>
+                <w:b/>
+                <w:bCs/>
+                <w:sz w:val="24"/>
+                <w:szCs w:val="24"/>
+              </w:rPr>
+            </w:pPr>
+            <w:r>
+              <w:rPr>
+                <w:rFonts w:ascii="Cambria" w:hAnsi="Cambria"/>
+                <w:b/>
+                <w:bCs/>
+                <w:sz w:val="24"/>
+                <w:szCs w:val="24"/>
+              </w:rPr>
+              <w:t>3CSM</w:t>
+            </w:r>
+          </w:p>
+          <w:p>
+            <w:pPr>
+              <w:jc w:val="center"/>
+              <w:rPr>
+                <w:rFonts w:ascii="Cambria" w:hAnsi="Cambria"/>
+                <w:b/>
+                <w:bCs/>
+                <w:sz w:val="24"/>
+                <w:szCs w:val="24"/>
+              </w:rPr>
+            </w:pPr>
+            <w:r>
+              <w:rPr>
+                <w:rFonts w:ascii="Cambria" w:hAnsi="Cambria"/>
+                <w:b/>
+                <w:bCs/>
+                <w:sz w:val="24"/>
+                <w:szCs w:val="24"/>
+              </w:rPr>
+              <w:t>CO&amp;OS LAB</w:t>
+            </w:r>
+          </w:p>
+        </w:tc>
+        <w:tc>
+          <w:tcPr>
+            <w:tcW w:w="1571" w:type="dxa"/>
             <w:vAlign w:val="center"/>
           </w:tcPr>
           <w:p>
@@ -4522,7 +4489,7 @@
         </w:tc>
         <w:tc>
           <w:tcPr>
-            <w:tcW w:w="1571" w:type="dxa"/>
+            <w:tcW w:w="1411" w:type="dxa"/>
             <w:vAlign w:val="center"/>
           </w:tcPr>
           <w:p>
@@ -4568,41 +4535,6 @@
               </w:rPr>
               <w:t>SE LAB</w:t>
             </w:r>
-          </w:p>
-        </w:tc>
-        <w:tc>
-          <w:tcPr>
-            <w:tcW w:w="1571" w:type="dxa"/>
-            <w:vAlign w:val="center"/>
-          </w:tcPr>
-          <w:p>
-            <w:pPr>
-              <w:jc w:val="center"/>
-              <w:rPr>
-                <w:rFonts w:ascii="Cambria" w:hAnsi="Cambria"/>
-                <w:b/>
-                <w:bCs/>
-                <w:sz w:val="24"/>
-                <w:szCs w:val="24"/>
-              </w:rPr>
-            </w:pPr>
-          </w:p>
-        </w:tc>
-        <w:tc>
-          <w:tcPr>
-            <w:tcW w:w="1411" w:type="dxa"/>
-          </w:tcPr>
-          <w:p>
-            <w:pPr>
-              <w:jc w:val="center"/>
-              <w:rPr>
-                <w:rFonts w:ascii="Cambria" w:hAnsi="Cambria"/>
-                <w:b/>
-                <w:bCs/>
-                <w:sz w:val="24"/>
-                <w:szCs w:val="24"/>
-              </w:rPr>
-            </w:pPr>
           </w:p>
         </w:tc>
       </w:tr>
@@ -4678,18 +4610,51 @@
         <w:tc>
           <w:tcPr>
             <w:tcW w:w="1571" w:type="dxa"/>
-          </w:tcPr>
-          <w:p>
-            <w:pPr>
-              <w:jc w:val="center"/>
-              <w:rPr>
-                <w:rFonts w:ascii="Cambria" w:hAnsi="Cambria"/>
-                <w:b/>
-                <w:bCs/>
-                <w:sz w:val="24"/>
-                <w:szCs w:val="24"/>
-              </w:rPr>
-            </w:pPr>
+            <w:vAlign w:val="center"/>
+          </w:tcPr>
+          <w:p>
+            <w:pPr>
+              <w:jc w:val="center"/>
+              <w:rPr>
+                <w:rFonts w:ascii="Cambria" w:hAnsi="Cambria"/>
+                <w:b/>
+                <w:bCs/>
+                <w:sz w:val="24"/>
+                <w:szCs w:val="24"/>
+              </w:rPr>
+            </w:pPr>
+            <w:r>
+              <w:rPr>
+                <w:rFonts w:ascii="Cambria" w:hAnsi="Cambria"/>
+                <w:b/>
+                <w:bCs/>
+                <w:sz w:val="24"/>
+                <w:szCs w:val="24"/>
+              </w:rPr>
+              <w:t>2CSE-B</w:t>
+            </w:r>
+          </w:p>
+          <w:p>
+            <w:pPr>
+              <w:jc w:val="center"/>
+              <w:rPr>
+                <w:rFonts w:ascii="Cambria" w:hAnsi="Cambria"/>
+                <w:b/>
+                <w:bCs/>
+                <w:sz w:val="24"/>
+                <w:szCs w:val="24"/>
+              </w:rPr>
+            </w:pPr>
+            <w:r>
+              <w:rPr>
+                <w:rFonts w:ascii="Cambria" w:hAnsi="Cambria"/>
+                <w:b/>
+                <w:bCs/>
+                <w:sz w:val="24"/>
+                <w:szCs w:val="24"/>
+              </w:rPr>
+              <w:t>DBMS LAB</w:t>
+            </w:r>
           </w:p>
         </w:tc>
         <w:tc>
@@ -4708,6 +4673,38 @@
                 <w:szCs w:val="24"/>
               </w:rPr>
             </w:pPr>
+            <w:r>
+              <w:rPr>
+                <w:rFonts w:ascii="Cambria" w:hAnsi="Cambria"/>
+                <w:b/>
+                <w:bCs/>
+                <w:sz w:val="24"/>
+                <w:szCs w:val="24"/>
+              </w:rPr>
+              <w:t>2CSE-B</w:t>
+            </w:r>
+          </w:p>
+          <w:p>
+            <w:pPr>
+              <w:jc w:val="center"/>
+              <w:rPr>
+                <w:rFonts w:ascii="Cambria" w:hAnsi="Cambria"/>
+                <w:b/>
+                <w:bCs/>
+                <w:sz w:val="24"/>
+                <w:szCs w:val="24"/>
+              </w:rPr>
+            </w:pPr>
+            <w:r>
+              <w:rPr>
+                <w:rFonts w:ascii="Cambria" w:hAnsi="Cambria"/>
+                <w:b/>
+                <w:bCs/>
+                <w:sz w:val="24"/>
+                <w:szCs w:val="24"/>
+              </w:rPr>
+              <w:t>DBMS LAB</w:t>
+            </w:r>
           </w:p>
         </w:tc>
         <w:tc>
@@ -4732,6 +4729,7 @@
         <w:tc>
           <w:tcPr>
             <w:tcW w:w="1531" w:type="dxa"/>
+            <w:shd w:val="clear" w:color="auto" w:fill="FBE4D5" w:themeFill="accent2" w:themeFillTint="33"/>
             <w:vAlign w:val="center"/>
           </w:tcPr>
           <w:p>
@@ -4847,219 +4845,89 @@
                 <w:szCs w:val="24"/>
               </w:rPr>
             </w:pPr>
+            <w:r>
+              <w:rPr>
+                <w:rFonts w:ascii="Cambria" w:hAnsi="Cambria"/>
+                <w:b/>
+                <w:bCs/>
+                <w:sz w:val="24"/>
+                <w:szCs w:val="24"/>
+              </w:rPr>
+              <w:t>2CSE-A</w:t>
+            </w:r>
+          </w:p>
+          <w:p>
+            <w:pPr>
+              <w:jc w:val="center"/>
+              <w:rPr>
+                <w:rFonts w:ascii="Cambria" w:hAnsi="Cambria"/>
+                <w:b/>
+                <w:bCs/>
+                <w:sz w:val="24"/>
+                <w:szCs w:val="24"/>
+              </w:rPr>
+            </w:pPr>
+            <w:r>
+              <w:rPr>
+                <w:rFonts w:ascii="Cambria" w:hAnsi="Cambria"/>
+                <w:b/>
+                <w:bCs/>
+                <w:sz w:val="24"/>
+                <w:szCs w:val="24"/>
+              </w:rPr>
+              <w:t>SE LAB</w:t>
+            </w:r>
           </w:p>
         </w:tc>
         <w:tc>
           <w:tcPr>
             <w:tcW w:w="1411" w:type="dxa"/>
             <w:shd w:val="clear" w:color="auto" w:fill="FFFFFF" w:themeFill="background1"/>
-          </w:tcPr>
-          <w:p>
-            <w:pPr>
-              <w:jc w:val="center"/>
-              <w:rPr>
-                <w:rFonts w:ascii="Cambria" w:hAnsi="Cambria"/>
-                <w:b/>
-                <w:bCs/>
-                <w:sz w:val="24"/>
-                <w:szCs w:val="24"/>
-              </w:rPr>
-            </w:pPr>
-          </w:p>
-        </w:tc>
-      </w:tr>
-      <w:tr>
-        <w:trPr>
-          <w:trHeight w:val="720"/>
-        </w:trPr>
-        <w:tc>
-          <w:tcPr>
-            <w:tcW w:w="1069" w:type="dxa"/>
-            <w:shd w:val="clear" w:color="auto" w:fill="D9D9D9" w:themeFill="background1" w:themeFillShade="D9"/>
-            <w:vAlign w:val="center"/>
-          </w:tcPr>
-          <w:p>
-            <w:pPr>
-              <w:jc w:val="center"/>
-              <w:rPr>
-                <w:rFonts w:ascii="Cambria" w:hAnsi="Cambria"/>
-                <w:b/>
-                <w:bCs/>
-                <w:sz w:val="28"/>
-                <w:szCs w:val="24"/>
-              </w:rPr>
-            </w:pPr>
-            <w:r>
-              <w:rPr>
-                <w:rFonts w:ascii="Cambria" w:hAnsi="Cambria"/>
-                <w:b/>
-                <w:bCs/>
-                <w:sz w:val="28"/>
-                <w:szCs w:val="24"/>
-              </w:rPr>
-              <w:t>Sat</w:t>
-            </w:r>
-          </w:p>
-        </w:tc>
-        <w:tc>
-          <w:tcPr>
-            <w:tcW w:w="1531" w:type="dxa"/>
-            <w:vAlign w:val="center"/>
-          </w:tcPr>
-          <w:p>
-            <w:pPr>
-              <w:jc w:val="center"/>
-              <w:rPr>
-                <w:rFonts w:ascii="Cambria" w:hAnsi="Cambria"/>
-                <w:b/>
-                <w:bCs/>
-                <w:sz w:val="24"/>
-                <w:szCs w:val="24"/>
-              </w:rPr>
-            </w:pPr>
-          </w:p>
-        </w:tc>
-        <w:tc>
-          <w:tcPr>
-            <w:tcW w:w="1571" w:type="dxa"/>
-            <w:vAlign w:val="center"/>
-          </w:tcPr>
-          <w:p>
-            <w:pPr>
-              <w:jc w:val="center"/>
-              <w:rPr>
-                <w:rFonts w:ascii="Cambria" w:hAnsi="Cambria"/>
-                <w:b/>
-                <w:bCs/>
-                <w:sz w:val="24"/>
-                <w:szCs w:val="24"/>
-              </w:rPr>
-            </w:pPr>
-          </w:p>
-        </w:tc>
-        <w:tc>
-          <w:tcPr>
-            <w:tcW w:w="1571" w:type="dxa"/>
-          </w:tcPr>
-          <w:p>
-            <w:pPr>
-              <w:jc w:val="center"/>
-              <w:rPr>
-                <w:rFonts w:ascii="Cambria" w:hAnsi="Cambria"/>
-                <w:b/>
-                <w:bCs/>
-                <w:sz w:val="24"/>
-                <w:szCs w:val="24"/>
-              </w:rPr>
-            </w:pPr>
-          </w:p>
-        </w:tc>
-        <w:tc>
-          <w:tcPr>
-            <w:tcW w:w="1531" w:type="dxa"/>
-            <w:vAlign w:val="center"/>
-          </w:tcPr>
-          <w:p>
-            <w:pPr>
-              <w:jc w:val="center"/>
-              <w:rPr>
-                <w:rFonts w:ascii="Cambria" w:hAnsi="Cambria"/>
-                <w:b/>
-                <w:bCs/>
-                <w:sz w:val="24"/>
-                <w:szCs w:val="24"/>
-              </w:rPr>
-            </w:pPr>
-          </w:p>
-        </w:tc>
-        <w:tc>
-          <w:tcPr>
-            <w:tcW w:w="1965" w:type="dxa"/>
-            <w:vMerge/>
-            <w:vAlign w:val="center"/>
-          </w:tcPr>
-          <w:p>
-            <w:pPr>
-              <w:jc w:val="center"/>
-              <w:rPr>
-                <w:rFonts w:ascii="Cambria" w:hAnsi="Cambria"/>
-                <w:b/>
-                <w:bCs/>
-                <w:sz w:val="28"/>
-                <w:szCs w:val="24"/>
-              </w:rPr>
-            </w:pPr>
-          </w:p>
-        </w:tc>
-        <w:tc>
-          <w:tcPr>
-            <w:tcW w:w="1531" w:type="dxa"/>
-            <w:vAlign w:val="center"/>
-          </w:tcPr>
-          <w:p>
-            <w:pPr>
-              <w:jc w:val="center"/>
-              <w:rPr>
-                <w:rFonts w:ascii="Cambria" w:hAnsi="Cambria"/>
-                <w:b/>
-                <w:bCs/>
-                <w:sz w:val="24"/>
-                <w:szCs w:val="24"/>
-              </w:rPr>
-            </w:pPr>
-          </w:p>
-        </w:tc>
-        <w:tc>
-          <w:tcPr>
-            <w:tcW w:w="1571" w:type="dxa"/>
-            <w:vAlign w:val="center"/>
-          </w:tcPr>
-          <w:p>
-            <w:pPr>
-              <w:jc w:val="center"/>
-              <w:rPr>
-                <w:rFonts w:ascii="Cambria" w:hAnsi="Cambria"/>
-                <w:b/>
-                <w:bCs/>
-                <w:sz w:val="24"/>
-                <w:szCs w:val="24"/>
-              </w:rPr>
-            </w:pPr>
-          </w:p>
-        </w:tc>
-        <w:tc>
-          <w:tcPr>
-            <w:tcW w:w="1571" w:type="dxa"/>
-            <w:vAlign w:val="center"/>
-          </w:tcPr>
-          <w:p>
-            <w:pPr>
-              <w:jc w:val="center"/>
-              <w:rPr>
-                <w:rFonts w:ascii="Cambria" w:hAnsi="Cambria"/>
-                <w:b/>
-                <w:bCs/>
-                <w:sz w:val="24"/>
-                <w:szCs w:val="24"/>
-              </w:rPr>
-            </w:pPr>
-          </w:p>
-        </w:tc>
-        <w:tc>
-          <w:tcPr>
-            <w:tcW w:w="1411" w:type="dxa"/>
-          </w:tcPr>
-          <w:p>
-            <w:pPr>
-              <w:jc w:val="center"/>
-              <w:rPr>
-                <w:rFonts w:ascii="Cambria" w:hAnsi="Cambria"/>
-                <w:b/>
-                <w:bCs/>
-                <w:sz w:val="24"/>
-                <w:szCs w:val="24"/>
-              </w:rPr>
-            </w:pPr>
+            <w:vAlign w:val="center"/>
+          </w:tcPr>
+          <w:p>
+            <w:pPr>
+              <w:jc w:val="center"/>
+              <w:rPr>
+                <w:rFonts w:ascii="Cambria" w:hAnsi="Cambria"/>
+                <w:b/>
+                <w:bCs/>
+                <w:sz w:val="24"/>
+                <w:szCs w:val="24"/>
+              </w:rPr>
+            </w:pPr>
+            <w:r>
+              <w:rPr>
+                <w:rFonts w:ascii="Cambria" w:hAnsi="Cambria"/>
+                <w:b/>
+                <w:bCs/>
+                <w:sz w:val="24"/>
+                <w:szCs w:val="24"/>
+              </w:rPr>
+              <w:t>2CSE-A</w:t>
+            </w:r>
+          </w:p>
+          <w:p>
+            <w:pPr>
+              <w:jc w:val="center"/>
+              <w:rPr>
+                <w:rFonts w:ascii="Cambria" w:hAnsi="Cambria"/>
+                <w:b/>
+                <w:bCs/>
+                <w:sz w:val="24"/>
+                <w:szCs w:val="24"/>
+              </w:rPr>
+            </w:pPr>
+            <w:r>
+              <w:rPr>
+                <w:rFonts w:ascii="Cambria" w:hAnsi="Cambria"/>
+                <w:b/>
+                <w:bCs/>
+                <w:sz w:val="24"/>
+                <w:szCs w:val="24"/>
+              </w:rPr>
+              <w:t>SE LAB</w:t>
+            </w:r>
           </w:p>
         </w:tc>
       </w:tr>
@@ -5498,10 +5366,11 @@
     </w:p>
     <w:sectPr>
       <w:headerReference w:type="default" r:id="rId6"/>
-      <w:headerReference w:type="first" r:id="rId7"/>
-      <w:footerReference w:type="first" r:id="rId8"/>
+      <w:footerReference w:type="default" r:id="rId7"/>
+      <w:headerReference w:type="first" r:id="rId8"/>
+      <w:footerReference w:type="first" r:id="rId9"/>
       <w:pgSz w:w="16834" w:h="11909" w:orient="landscape" w:code="9"/>
-      <w:pgMar w:top="864" w:right="864" w:bottom="720" w:left="864" w:header="432" w:footer="0" w:gutter="0"/>
+      <w:pgMar w:top="864" w:right="864" w:bottom="720" w:left="864" w:header="432" w:footer="576" w:gutter="0"/>
       <w:cols w:space="720"/>
       <w:docGrid w:linePitch="360"/>
     </w:sectPr>
@@ -5510,7 +5379,7 @@
 </file>
 
 <file path=word/endnotes.xml><?xml version="1.0" encoding="utf-8"?>
-<w:endnotes xmlns:wpc="http://schemas.microsoft.com/office/word/2010/wordprocessingCanvas" xmlns:cx="http://schemas.microsoft.com/office/drawing/2014/chartex" xmlns:cx1="http://schemas.microsoft.com/office/drawing/2015/9/8/chartex" xmlns:cx2="http://schemas.microsoft.com/office/drawing/2015/10/21/chartex" xmlns:cx3="http://schemas.microsoft.com/office/drawing/2016/5/9/chartex" xmlns:cx4="http://schemas.microsoft.com/office/drawing/2016/5/10/chartex" xmlns:cx5="http://schemas.microsoft.com/office/drawing/2016/5/11/chartex" xmlns:cx6="http://schemas.microsoft.com/office/drawing/2016/5/12/chartex" xmlns:cx7="http://schemas.microsoft.com/office/drawing/2016/5/13/chartex" xmlns:cx8="http://schemas.microsoft.com/office/drawing/2016/5/14/chartex" xmlns:mc="http://schemas.openxmlformats.org/markup-compatibility/2006" xmlns:aink="http://schemas.microsoft.com/office/drawing/2016/ink" xmlns:am3d="http://schemas.microsoft.com/office/drawing/2017/model3d" xmlns:o="urn:schemas-microsoft-com:office:office" xmlns:oel="http://schemas.microsoft.com/office/2019/extlst" xmlns:r="http://schemas.openxmlformats.org/officeDocument/2006/relationships" xmlns:m="http://schemas.openxmlformats.org/officeDocument/2006/math" xmlns:v="urn:schemas-microsoft-com:vml" xmlns:wp14="http://schemas.microsoft.com/office/word/2010/wordprocessingDrawing" xmlns:wp="http://schemas.openxmlformats.org/drawingml/2006/wordprocessingDrawing" xmlns:w10="urn:schemas-microsoft-com:office:word" xmlns:w="http://schemas.openxmlformats.org/wordprocessingml/2006/main" xmlns:w14="http://schemas.microsoft.com/office/word/2010/wordml" xmlns:w15="http://schemas.microsoft.com/office/word/2012/wordml" xmlns:w16cex="http://schemas.microsoft.com/office/word/2018/wordml/cex" xmlns:w16cid="http://schemas.microsoft.com/office/word/2016/wordml/cid" xmlns:w16="http://schemas.microsoft.com/office/word/2018/wordml" xmlns:w16sdtdh="http://schemas.microsoft.com/office/word/2020/wordml/sdtdatahash" xmlns:w16se="http://schemas.microsoft.com/office/word/2015/wordml/symex" xmlns:wpg="http://schemas.microsoft.com/office/word/2010/wordprocessingGroup" xmlns:wpi="http://schemas.microsoft.com/office/word/2010/wordprocessingInk" xmlns:wne="http://schemas.microsoft.com/office/word/2006/wordml" xmlns:wps="http://schemas.microsoft.com/office/word/2010/wordprocessingShape" mc:Ignorable="w14 w15 w16se w16cid w16 w16cex w16sdtdh wp14">
+<w:endnotes xmlns:wpc="http://schemas.microsoft.com/office/word/2010/wordprocessingCanvas" xmlns:cx="http://schemas.microsoft.com/office/drawing/2014/chartex" xmlns:cx1="http://schemas.microsoft.com/office/drawing/2015/9/8/chartex" xmlns:mc="http://schemas.openxmlformats.org/markup-compatibility/2006" xmlns:o="urn:schemas-microsoft-com:office:office" xmlns:r="http://schemas.openxmlformats.org/officeDocument/2006/relationships" xmlns:m="http://schemas.openxmlformats.org/officeDocument/2006/math" xmlns:v="urn:schemas-microsoft-com:vml" xmlns:wp14="http://schemas.microsoft.com/office/word/2010/wordprocessingDrawing" xmlns:wp="http://schemas.openxmlformats.org/drawingml/2006/wordprocessingDrawing" xmlns:w10="urn:schemas-microsoft-com:office:word" xmlns:w="http://schemas.openxmlformats.org/wordprocessingml/2006/main" xmlns:w14="http://schemas.microsoft.com/office/word/2010/wordml" xmlns:w15="http://schemas.microsoft.com/office/word/2012/wordml" xmlns:w16se="http://schemas.microsoft.com/office/word/2015/wordml/symex" xmlns:wpg="http://schemas.microsoft.com/office/word/2010/wordprocessingGroup" xmlns:wpi="http://schemas.microsoft.com/office/word/2010/wordprocessingInk" xmlns:wne="http://schemas.microsoft.com/office/word/2006/wordml" xmlns:wps="http://schemas.microsoft.com/office/word/2010/wordprocessingShape" mc:Ignorable="w14 w15 w16se wp14">
   <w:endnote w:type="separator" w:id="-1">
     <w:p>
       <w:pPr>
@@ -5535,7 +5404,197 @@
 </file>
 
 <file path=word/footer1.xml><?xml version="1.0" encoding="utf-8"?>
-<w:ftr xmlns:wpc="http://schemas.microsoft.com/office/word/2010/wordprocessingCanvas" xmlns:cx="http://schemas.microsoft.com/office/drawing/2014/chartex" xmlns:cx1="http://schemas.microsoft.com/office/drawing/2015/9/8/chartex" xmlns:cx2="http://schemas.microsoft.com/office/drawing/2015/10/21/chartex" xmlns:cx3="http://schemas.microsoft.com/office/drawing/2016/5/9/chartex" xmlns:cx4="http://schemas.microsoft.com/office/drawing/2016/5/10/chartex" xmlns:cx5="http://schemas.microsoft.com/office/drawing/2016/5/11/chartex" xmlns:cx6="http://schemas.microsoft.com/office/drawing/2016/5/12/chartex" xmlns:cx7="http://schemas.microsoft.com/office/drawing/2016/5/13/chartex" xmlns:cx8="http://schemas.microsoft.com/office/drawing/2016/5/14/chartex" xmlns:mc="http://schemas.openxmlformats.org/markup-compatibility/2006" xmlns:aink="http://schemas.microsoft.com/office/drawing/2016/ink" xmlns:am3d="http://schemas.microsoft.com/office/drawing/2017/model3d" xmlns:o="urn:schemas-microsoft-com:office:office" xmlns:oel="http://schemas.microsoft.com/office/2019/extlst" xmlns:r="http://schemas.openxmlformats.org/officeDocument/2006/relationships" xmlns:m="http://schemas.openxmlformats.org/officeDocument/2006/math" xmlns:v="urn:schemas-microsoft-com:vml" xmlns:wp14="http://schemas.microsoft.com/office/word/2010/wordprocessingDrawing" xmlns:wp="http://schemas.openxmlformats.org/drawingml/2006/wordprocessingDrawing" xmlns:w10="urn:schemas-microsoft-com:office:word" xmlns:w="http://schemas.openxmlformats.org/wordprocessingml/2006/main" xmlns:w14="http://schemas.microsoft.com/office/word/2010/wordml" xmlns:w15="http://schemas.microsoft.com/office/word/2012/wordml" xmlns:w16cex="http://schemas.microsoft.com/office/word/2018/wordml/cex" xmlns:w16cid="http://schemas.microsoft.com/office/word/2016/wordml/cid" xmlns:w16="http://schemas.microsoft.com/office/word/2018/wordml" xmlns:w16sdtdh="http://schemas.microsoft.com/office/word/2020/wordml/sdtdatahash" xmlns:w16se="http://schemas.microsoft.com/office/word/2015/wordml/symex" xmlns:wpg="http://schemas.microsoft.com/office/word/2010/wordprocessingGroup" xmlns:wpi="http://schemas.microsoft.com/office/word/2010/wordprocessingInk" xmlns:wne="http://schemas.microsoft.com/office/word/2006/wordml" xmlns:wps="http://schemas.microsoft.com/office/word/2010/wordprocessingShape" mc:Ignorable="w14 w15 w16se w16cid w16 w16cex w16sdtdh wp14">
+<w:ftr xmlns:wpc="http://schemas.microsoft.com/office/word/2010/wordprocessingCanvas" xmlns:cx="http://schemas.microsoft.com/office/drawing/2014/chartex" xmlns:cx1="http://schemas.microsoft.com/office/drawing/2015/9/8/chartex" xmlns:mc="http://schemas.openxmlformats.org/markup-compatibility/2006" xmlns:o="urn:schemas-microsoft-com:office:office" xmlns:r="http://schemas.openxmlformats.org/officeDocument/2006/relationships" xmlns:m="http://schemas.openxmlformats.org/officeDocument/2006/math" xmlns:v="urn:schemas-microsoft-com:vml" xmlns:wp14="http://schemas.microsoft.com/office/word/2010/wordprocessingDrawing" xmlns:wp="http://schemas.openxmlformats.org/drawingml/2006/wordprocessingDrawing" xmlns:w10="urn:schemas-microsoft-com:office:word" xmlns:w="http://schemas.openxmlformats.org/wordprocessingml/2006/main" xmlns:w14="http://schemas.microsoft.com/office/word/2010/wordml" xmlns:w15="http://schemas.microsoft.com/office/word/2012/wordml" xmlns:w16se="http://schemas.microsoft.com/office/word/2015/wordml/symex" xmlns:wpg="http://schemas.microsoft.com/office/word/2010/wordprocessingGroup" xmlns:wpi="http://schemas.microsoft.com/office/word/2010/wordprocessingInk" xmlns:wne="http://schemas.microsoft.com/office/word/2006/wordml" xmlns:wps="http://schemas.microsoft.com/office/word/2010/wordprocessingShape" mc:Ignorable="w14 w15 w16se wp14">
+  <w:p>
+    <w:pPr>
+      <w:spacing w:after="0"/>
+      <w:ind w:firstLine="720"/>
+      <w:rPr>
+        <w:rFonts w:asciiTheme="majorHAnsi" w:hAnsiTheme="majorHAnsi"/>
+      </w:rPr>
+    </w:pPr>
+    <w:r>
+      <w:rPr>
+        <w:rFonts w:asciiTheme="majorHAnsi" w:hAnsiTheme="majorHAnsi"/>
+        <w:b/>
+        <w:bCs/>
+      </w:rPr>
+      <w:t>S</w:t>
+    </w:r>
+    <w:r>
+      <w:rPr>
+        <w:rFonts w:asciiTheme="majorHAnsi" w:hAnsiTheme="majorHAnsi"/>
+        <w:b/>
+        <w:bCs/>
+      </w:rPr>
+      <w:t>ignatures:</w:t>
+    </w:r>
+  </w:p>
+  <w:p>
+    <w:pPr>
+      <w:rPr>
+        <w:rFonts w:ascii="Cambria" w:hAnsi="Cambria"/>
+        <w:b/>
+        <w:sz w:val="28"/>
+        <w:szCs w:val="28"/>
+      </w:rPr>
+    </w:pPr>
+    <w:r>
+      <w:rPr>
+        <w:rFonts w:asciiTheme="majorHAnsi" w:hAnsiTheme="majorHAnsi"/>
+      </w:rPr>
+      <w:tab/>
+    </w:r>
+    <w:r>
+      <w:rPr>
+        <w:rFonts w:asciiTheme="majorHAnsi" w:hAnsiTheme="majorHAnsi"/>
+      </w:rPr>
+      <w:tab/>
+    </w:r>
+    <w:r>
+      <w:rPr>
+        <w:rFonts w:asciiTheme="majorHAnsi" w:hAnsiTheme="majorHAnsi"/>
+      </w:rPr>
+      <w:tab/>
+    </w:r>
+    <w:r>
+      <w:rPr>
+        <w:rFonts w:ascii="Cambria" w:hAnsi="Cambria"/>
+        <w:b/>
+        <w:sz w:val="28"/>
+        <w:szCs w:val="28"/>
+      </w:rPr>
+      <w:t>INCHARGE</w:t>
+    </w:r>
+    <w:r>
+      <w:rPr>
+        <w:rFonts w:ascii="Cambria" w:hAnsi="Cambria"/>
+        <w:b/>
+        <w:sz w:val="28"/>
+        <w:szCs w:val="28"/>
+      </w:rPr>
+      <w:tab/>
+    </w:r>
+    <w:r>
+      <w:rPr>
+        <w:rFonts w:ascii="Cambria" w:hAnsi="Cambria"/>
+        <w:b/>
+        <w:sz w:val="28"/>
+        <w:szCs w:val="28"/>
+      </w:rPr>
+      <w:tab/>
+    </w:r>
+    <w:r>
+      <w:rPr>
+        <w:rFonts w:ascii="Cambria" w:hAnsi="Cambria"/>
+        <w:b/>
+        <w:sz w:val="28"/>
+        <w:szCs w:val="28"/>
+      </w:rPr>
+      <w:tab/>
+    </w:r>
+    <w:r>
+      <w:rPr>
+        <w:rFonts w:ascii="Cambria" w:hAnsi="Cambria"/>
+        <w:b/>
+        <w:sz w:val="28"/>
+        <w:szCs w:val="28"/>
+      </w:rPr>
+      <w:tab/>
+    </w:r>
+    <w:r>
+      <w:rPr>
+        <w:rFonts w:ascii="Cambria" w:hAnsi="Cambria"/>
+        <w:b/>
+        <w:sz w:val="28"/>
+        <w:szCs w:val="28"/>
+      </w:rPr>
+      <w:tab/>
+    </w:r>
+    <w:r>
+      <w:rPr>
+        <w:rFonts w:ascii="Cambria" w:hAnsi="Cambria"/>
+        <w:b/>
+        <w:sz w:val="28"/>
+        <w:szCs w:val="28"/>
+      </w:rPr>
+      <w:tab/>
+    </w:r>
+    <w:r>
+      <w:rPr>
+        <w:rFonts w:ascii="Cambria" w:hAnsi="Cambria"/>
+        <w:b/>
+        <w:sz w:val="28"/>
+        <w:szCs w:val="28"/>
+      </w:rPr>
+      <w:tab/>
+    </w:r>
+    <w:r>
+      <w:rPr>
+        <w:rFonts w:ascii="Cambria" w:hAnsi="Cambria"/>
+        <w:b/>
+        <w:sz w:val="28"/>
+        <w:szCs w:val="28"/>
+      </w:rPr>
+      <w:tab/>
+    </w:r>
+    <w:r>
+      <w:rPr>
+        <w:rFonts w:ascii="Cambria" w:hAnsi="Cambria"/>
+        <w:b/>
+        <w:sz w:val="28"/>
+        <w:szCs w:val="28"/>
+      </w:rPr>
+      <w:tab/>
+    </w:r>
+    <w:r>
+      <w:rPr>
+        <w:rFonts w:ascii="Cambria" w:hAnsi="Cambria"/>
+        <w:b/>
+        <w:sz w:val="28"/>
+        <w:szCs w:val="28"/>
+      </w:rPr>
+      <w:tab/>
+    </w:r>
+    <w:r>
+      <w:rPr>
+        <w:rFonts w:ascii="Cambria" w:hAnsi="Cambria"/>
+        <w:b/>
+        <w:sz w:val="28"/>
+        <w:szCs w:val="28"/>
+      </w:rPr>
+      <w:tab/>
+    </w:r>
+    <w:r>
+      <w:rPr>
+        <w:rFonts w:ascii="Cambria" w:hAnsi="Cambria"/>
+        <w:b/>
+        <w:sz w:val="28"/>
+        <w:szCs w:val="28"/>
+      </w:rPr>
+      <w:tab/>
+    </w:r>
+    <w:r>
+      <w:rPr>
+        <w:rFonts w:ascii="Cambria" w:hAnsi="Cambria"/>
+        <w:b/>
+        <w:sz w:val="28"/>
+        <w:szCs w:val="28"/>
+      </w:rPr>
+      <w:tab/>
+      <w:t>HOD</w:t>
+    </w:r>
+  </w:p>
+  <w:p>
+    <w:pPr>
+      <w:pStyle w:val="Footer"/>
+    </w:pPr>
+  </w:p>
+</w:ftr>
+</file>
+
+<file path=word/footer2.xml><?xml version="1.0" encoding="utf-8"?>
+<w:ftr xmlns:wpc="http://schemas.microsoft.com/office/word/2010/wordprocessingCanvas" xmlns:cx="http://schemas.microsoft.com/office/drawing/2014/chartex" xmlns:cx1="http://schemas.microsoft.com/office/drawing/2015/9/8/chartex" xmlns:mc="http://schemas.openxmlformats.org/markup-compatibility/2006" xmlns:o="urn:schemas-microsoft-com:office:office" xmlns:r="http://schemas.openxmlformats.org/officeDocument/2006/relationships" xmlns:m="http://schemas.openxmlformats.org/officeDocument/2006/math" xmlns:v="urn:schemas-microsoft-com:vml" xmlns:wp14="http://schemas.microsoft.com/office/word/2010/wordprocessingDrawing" xmlns:wp="http://schemas.openxmlformats.org/drawingml/2006/wordprocessingDrawing" xmlns:w10="urn:schemas-microsoft-com:office:word" xmlns:w="http://schemas.openxmlformats.org/wordprocessingml/2006/main" xmlns:w14="http://schemas.microsoft.com/office/word/2010/wordml" xmlns:w15="http://schemas.microsoft.com/office/word/2012/wordml" xmlns:w16se="http://schemas.microsoft.com/office/word/2015/wordml/symex" xmlns:wpg="http://schemas.microsoft.com/office/word/2010/wordprocessingGroup" xmlns:wpi="http://schemas.microsoft.com/office/word/2010/wordprocessingInk" xmlns:wne="http://schemas.microsoft.com/office/word/2006/wordml" xmlns:wps="http://schemas.microsoft.com/office/word/2010/wordprocessingShape" mc:Ignorable="w14 w15 w16se wp14">
   <w:p>
     <w:pPr>
       <w:pStyle w:val="Footer"/>
@@ -5633,7 +5692,7 @@
 </file>
 
 <file path=word/footnotes.xml><?xml version="1.0" encoding="utf-8"?>
-<w:footnotes xmlns:wpc="http://schemas.microsoft.com/office/word/2010/wordprocessingCanvas" xmlns:cx="http://schemas.microsoft.com/office/drawing/2014/chartex" xmlns:cx1="http://schemas.microsoft.com/office/drawing/2015/9/8/chartex" xmlns:cx2="http://schemas.microsoft.com/office/drawing/2015/10/21/chartex" xmlns:cx3="http://schemas.microsoft.com/office/drawing/2016/5/9/chartex" xmlns:cx4="http://schemas.microsoft.com/office/drawing/2016/5/10/chartex" xmlns:cx5="http://schemas.microsoft.com/office/drawing/2016/5/11/chartex" xmlns:cx6="http://schemas.microsoft.com/office/drawing/2016/5/12/chartex" xmlns:cx7="http://schemas.microsoft.com/office/drawing/2016/5/13/chartex" xmlns:cx8="http://schemas.microsoft.com/office/drawing/2016/5/14/chartex" xmlns:mc="http://schemas.openxmlformats.org/markup-compatibility/2006" xmlns:aink="http://schemas.microsoft.com/office/drawing/2016/ink" xmlns:am3d="http://schemas.microsoft.com/office/drawing/2017/model3d" xmlns:o="urn:schemas-microsoft-com:office:office" xmlns:oel="http://schemas.microsoft.com/office/2019/extlst" xmlns:r="http://schemas.openxmlformats.org/officeDocument/2006/relationships" xmlns:m="http://schemas.openxmlformats.org/officeDocument/2006/math" xmlns:v="urn:schemas-microsoft-com:vml" xmlns:wp14="http://schemas.microsoft.com/office/word/2010/wordprocessingDrawing" xmlns:wp="http://schemas.openxmlformats.org/drawingml/2006/wordprocessingDrawing" xmlns:w10="urn:schemas-microsoft-com:office:word" xmlns:w="http://schemas.openxmlformats.org/wordprocessingml/2006/main" xmlns:w14="http://schemas.microsoft.com/office/word/2010/wordml" xmlns:w15="http://schemas.microsoft.com/office/word/2012/wordml" xmlns:w16cex="http://schemas.microsoft.com/office/word/2018/wordml/cex" xmlns:w16cid="http://schemas.microsoft.com/office/word/2016/wordml/cid" xmlns:w16="http://schemas.microsoft.com/office/word/2018/wordml" xmlns:w16sdtdh="http://schemas.microsoft.com/office/word/2020/wordml/sdtdatahash" xmlns:w16se="http://schemas.microsoft.com/office/word/2015/wordml/symex" xmlns:wpg="http://schemas.microsoft.com/office/word/2010/wordprocessingGroup" xmlns:wpi="http://schemas.microsoft.com/office/word/2010/wordprocessingInk" xmlns:wne="http://schemas.microsoft.com/office/word/2006/wordml" xmlns:wps="http://schemas.microsoft.com/office/word/2010/wordprocessingShape" mc:Ignorable="w14 w15 w16se w16cid w16 w16cex w16sdtdh wp14">
+<w:footnotes xmlns:wpc="http://schemas.microsoft.com/office/word/2010/wordprocessingCanvas" xmlns:cx="http://schemas.microsoft.com/office/drawing/2014/chartex" xmlns:cx1="http://schemas.microsoft.com/office/drawing/2015/9/8/chartex" xmlns:mc="http://schemas.openxmlformats.org/markup-compatibility/2006" xmlns:o="urn:schemas-microsoft-com:office:office" xmlns:r="http://schemas.openxmlformats.org/officeDocument/2006/relationships" xmlns:m="http://schemas.openxmlformats.org/officeDocument/2006/math" xmlns:v="urn:schemas-microsoft-com:vml" xmlns:wp14="http://schemas.microsoft.com/office/word/2010/wordprocessingDrawing" xmlns:wp="http://schemas.openxmlformats.org/drawingml/2006/wordprocessingDrawing" xmlns:w10="urn:schemas-microsoft-com:office:word" xmlns:w="http://schemas.openxmlformats.org/wordprocessingml/2006/main" xmlns:w14="http://schemas.microsoft.com/office/word/2010/wordml" xmlns:w15="http://schemas.microsoft.com/office/word/2012/wordml" xmlns:w16se="http://schemas.microsoft.com/office/word/2015/wordml/symex" xmlns:wpg="http://schemas.microsoft.com/office/word/2010/wordprocessingGroup" xmlns:wpi="http://schemas.microsoft.com/office/word/2010/wordprocessingInk" xmlns:wne="http://schemas.microsoft.com/office/word/2006/wordml" xmlns:wps="http://schemas.microsoft.com/office/word/2010/wordprocessingShape" mc:Ignorable="w14 w15 w16se wp14">
   <w:footnote w:type="separator" w:id="-1">
     <w:p>
       <w:pPr>
@@ -5658,7 +5717,7 @@
 </file>
 
 <file path=word/header1.xml><?xml version="1.0" encoding="utf-8"?>
-<w:hdr xmlns:wpc="http://schemas.microsoft.com/office/word/2010/wordprocessingCanvas" xmlns:cx="http://schemas.microsoft.com/office/drawing/2014/chartex" xmlns:cx1="http://schemas.microsoft.com/office/drawing/2015/9/8/chartex" xmlns:cx2="http://schemas.microsoft.com/office/drawing/2015/10/21/chartex" xmlns:cx3="http://schemas.microsoft.com/office/drawing/2016/5/9/chartex" xmlns:cx4="http://schemas.microsoft.com/office/drawing/2016/5/10/chartex" xmlns:cx5="http://schemas.microsoft.com/office/drawing/2016/5/11/chartex" xmlns:cx6="http://schemas.microsoft.com/office/drawing/2016/5/12/chartex" xmlns:cx7="http://schemas.microsoft.com/office/drawing/2016/5/13/chartex" xmlns:cx8="http://schemas.microsoft.com/office/drawing/2016/5/14/chartex" xmlns:mc="http://schemas.openxmlformats.org/markup-compatibility/2006" xmlns:aink="http://schemas.microsoft.com/office/drawing/2016/ink" xmlns:am3d="http://schemas.microsoft.com/office/drawing/2017/model3d" xmlns:o="urn:schemas-microsoft-com:office:office" xmlns:oel="http://schemas.microsoft.com/office/2019/extlst" xmlns:r="http://schemas.openxmlformats.org/officeDocument/2006/relationships" xmlns:m="http://schemas.openxmlformats.org/officeDocument/2006/math" xmlns:v="urn:schemas-microsoft-com:vml" xmlns:wp14="http://schemas.microsoft.com/office/word/2010/wordprocessingDrawing" xmlns:wp="http://schemas.openxmlformats.org/drawingml/2006/wordprocessingDrawing" xmlns:w10="urn:schemas-microsoft-com:office:word" xmlns:w="http://schemas.openxmlformats.org/wordprocessingml/2006/main" xmlns:w14="http://schemas.microsoft.com/office/word/2010/wordml" xmlns:w15="http://schemas.microsoft.com/office/word/2012/wordml" xmlns:w16cex="http://schemas.microsoft.com/office/word/2018/wordml/cex" xmlns:w16cid="http://schemas.microsoft.com/office/word/2016/wordml/cid" xmlns:w16="http://schemas.microsoft.com/office/word/2018/wordml" xmlns:w16sdtdh="http://schemas.microsoft.com/office/word/2020/wordml/sdtdatahash" xmlns:w16se="http://schemas.microsoft.com/office/word/2015/wordml/symex" xmlns:wpg="http://schemas.microsoft.com/office/word/2010/wordprocessingGroup" xmlns:wpi="http://schemas.microsoft.com/office/word/2010/wordprocessingInk" xmlns:wne="http://schemas.microsoft.com/office/word/2006/wordml" xmlns:wps="http://schemas.microsoft.com/office/word/2010/wordprocessingShape" mc:Ignorable="w14 w15 w16se w16cid w16 w16cex w16sdtdh wp14">
+<w:hdr xmlns:wpc="http://schemas.microsoft.com/office/word/2010/wordprocessingCanvas" xmlns:cx="http://schemas.microsoft.com/office/drawing/2014/chartex" xmlns:cx1="http://schemas.microsoft.com/office/drawing/2015/9/8/chartex" xmlns:mc="http://schemas.openxmlformats.org/markup-compatibility/2006" xmlns:o="urn:schemas-microsoft-com:office:office" xmlns:r="http://schemas.openxmlformats.org/officeDocument/2006/relationships" xmlns:m="http://schemas.openxmlformats.org/officeDocument/2006/math" xmlns:v="urn:schemas-microsoft-com:vml" xmlns:wp14="http://schemas.microsoft.com/office/word/2010/wordprocessingDrawing" xmlns:wp="http://schemas.openxmlformats.org/drawingml/2006/wordprocessingDrawing" xmlns:w10="urn:schemas-microsoft-com:office:word" xmlns:w="http://schemas.openxmlformats.org/wordprocessingml/2006/main" xmlns:w14="http://schemas.microsoft.com/office/word/2010/wordml" xmlns:w15="http://schemas.microsoft.com/office/word/2012/wordml" xmlns:w16se="http://schemas.microsoft.com/office/word/2015/wordml/symex" xmlns:wpg="http://schemas.microsoft.com/office/word/2010/wordprocessingGroup" xmlns:wpi="http://schemas.microsoft.com/office/word/2010/wordprocessingInk" xmlns:wne="http://schemas.microsoft.com/office/word/2006/wordml" xmlns:wps="http://schemas.microsoft.com/office/word/2010/wordprocessingShape" mc:Ignorable="w14 w15 w16se wp14">
   <w:p>
     <w:pPr>
       <w:tabs>
@@ -5679,7 +5738,7 @@
           <v:stroke joinstyle="miter"/>
           <v:path gradientshapeok="t" o:connecttype="rect"/>
         </v:shapetype>
-        <v:shape id="Text Box 14" o:spid="_x0000_s1049" type="#_x0000_t202" style="position:absolute;margin-left:108.25pt;margin-top:-3.75pt;width:602.2pt;height:78.5pt;z-index:251659776;visibility:visible;mso-wrap-style:square;mso-width-percent:0;mso-height-percent:0;mso-wrap-distance-left:9pt;mso-wrap-distance-top:0;mso-wrap-distance-right:9pt;mso-wrap-distance-bottom:0;mso-position-horizontal-relative:margin;mso-position-vertical-relative:text;mso-width-percent:0;mso-height-percent:0;mso-width-relative:margin;mso-height-relative:margin;v-text-anchor:top" o:gfxdata="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" strokecolor="white">
+        <v:shape id="Text Box 14" o:spid="_x0000_s2073" type="#_x0000_t202" style="position:absolute;margin-left:108.25pt;margin-top:-3.75pt;width:602.2pt;height:78.5pt;z-index:251659776;visibility:visible;mso-wrap-style:square;mso-width-percent:0;mso-height-percent:0;mso-wrap-distance-left:9pt;mso-wrap-distance-top:0;mso-wrap-distance-right:9pt;mso-wrap-distance-bottom:0;mso-position-horizontal-relative:margin;mso-position-vertical-relative:text;mso-width-percent:0;mso-height-percent:0;mso-width-relative:margin;mso-height-relative:margin;v-text-anchor:top" o:gfxdata="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" strokecolor="white">
           <v:textbox>
             <w:txbxContent>
               <w:p>
@@ -5822,7 +5881,7 @@
         <w:noProof/>
       </w:rPr>
       <w:drawing>
-        <wp:anchor distT="0" distB="0" distL="114300" distR="114300" simplePos="0" relativeHeight="251669504" behindDoc="1" locked="0" layoutInCell="1" allowOverlap="1" wp14:anchorId="6725BED8" wp14:editId="2E1758AF">
+        <wp:anchor distT="0" distB="0" distL="114300" distR="114300" simplePos="0" relativeHeight="251661312" behindDoc="1" locked="0" layoutInCell="1" allowOverlap="1" wp14:anchorId="6725BED8" wp14:editId="2E1758AF">
           <wp:simplePos x="0" y="0"/>
           <wp:positionH relativeFrom="column">
             <wp:posOffset>22797</wp:posOffset>
@@ -5944,7 +6003,7 @@
         <w:noProof/>
       </w:rPr>
       <w:pict w14:anchorId="50B200D9">
-        <v:line id="Straight Connector 15" o:spid="_x0000_s1048" style="position:absolute;flip:y;z-index:251662848;visibility:visible;mso-wrap-style:square;mso-width-percent:0;mso-height-percent:0;mso-wrap-distance-left:9pt;mso-wrap-distance-top:0;mso-wrap-distance-right:9pt;mso-wrap-distance-bottom:0;mso-position-horizontal-relative:text;mso-position-vertical-relative:text;mso-width-percent:0;mso-height-percent:0;mso-width-relative:margin;mso-height-relative:margin" from="6.5pt,10.05pt" to="709.85pt,10.1pt" o:gfxdata="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" strokecolor="windowText" strokeweight="2.5pt"/>
+        <v:line id="Straight Connector 15" o:spid="_x0000_s2072" style="position:absolute;flip:y;z-index:251662848;visibility:visible;mso-wrap-style:square;mso-width-percent:0;mso-height-percent:0;mso-wrap-distance-left:9pt;mso-wrap-distance-top:0;mso-wrap-distance-right:9pt;mso-wrap-distance-bottom:0;mso-position-horizontal-relative:text;mso-position-vertical-relative:text;mso-width-percent:0;mso-height-percent:0;mso-width-relative:margin;mso-height-relative:margin" from="6.5pt,10.05pt" to="709.85pt,10.1pt" o:gfxdata="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" strokecolor="windowText" strokeweight="2.5pt"/>
       </w:pict>
     </w:r>
   </w:p>
@@ -5952,7 +6011,7 @@
 </file>
 
 <file path=word/header2.xml><?xml version="1.0" encoding="utf-8"?>
-<w:hdr xmlns:wpc="http://schemas.microsoft.com/office/word/2010/wordprocessingCanvas" xmlns:cx="http://schemas.microsoft.com/office/drawing/2014/chartex" xmlns:cx1="http://schemas.microsoft.com/office/drawing/2015/9/8/chartex" xmlns:cx2="http://schemas.microsoft.com/office/drawing/2015/10/21/chartex" xmlns:cx3="http://schemas.microsoft.com/office/drawing/2016/5/9/chartex" xmlns:cx4="http://schemas.microsoft.com/office/drawing/2016/5/10/chartex" xmlns:cx5="http://schemas.microsoft.com/office/drawing/2016/5/11/chartex" xmlns:cx6="http://schemas.microsoft.com/office/drawing/2016/5/12/chartex" xmlns:cx7="http://schemas.microsoft.com/office/drawing/2016/5/13/chartex" xmlns:cx8="http://schemas.microsoft.com/office/drawing/2016/5/14/chartex" xmlns:mc="http://schemas.openxmlformats.org/markup-compatibility/2006" xmlns:aink="http://schemas.microsoft.com/office/drawing/2016/ink" xmlns:am3d="http://schemas.microsoft.com/office/drawing/2017/model3d" xmlns:o="urn:schemas-microsoft-com:office:office" xmlns:oel="http://schemas.microsoft.com/office/2019/extlst" xmlns:r="http://schemas.openxmlformats.org/officeDocument/2006/relationships" xmlns:m="http://schemas.openxmlformats.org/officeDocument/2006/math" xmlns:v="urn:schemas-microsoft-com:vml" xmlns:wp14="http://schemas.microsoft.com/office/word/2010/wordprocessingDrawing" xmlns:wp="http://schemas.openxmlformats.org/drawingml/2006/wordprocessingDrawing" xmlns:w10="urn:schemas-microsoft-com:office:word" xmlns:w="http://schemas.openxmlformats.org/wordprocessingml/2006/main" xmlns:w14="http://schemas.microsoft.com/office/word/2010/wordml" xmlns:w15="http://schemas.microsoft.com/office/word/2012/wordml" xmlns:w16cex="http://schemas.microsoft.com/office/word/2018/wordml/cex" xmlns:w16cid="http://schemas.microsoft.com/office/word/2016/wordml/cid" xmlns:w16="http://schemas.microsoft.com/office/word/2018/wordml" xmlns:w16sdtdh="http://schemas.microsoft.com/office/word/2020/wordml/sdtdatahash" xmlns:w16se="http://schemas.microsoft.com/office/word/2015/wordml/symex" xmlns:wpg="http://schemas.microsoft.com/office/word/2010/wordprocessingGroup" xmlns:wpi="http://schemas.microsoft.com/office/word/2010/wordprocessingInk" xmlns:wne="http://schemas.microsoft.com/office/word/2006/wordml" xmlns:wps="http://schemas.microsoft.com/office/word/2010/wordprocessingShape" mc:Ignorable="w14 w15 w16se w16cid w16 w16cex w16sdtdh wp14">
+<w:hdr xmlns:wpc="http://schemas.microsoft.com/office/word/2010/wordprocessingCanvas" xmlns:cx="http://schemas.microsoft.com/office/drawing/2014/chartex" xmlns:cx1="http://schemas.microsoft.com/office/drawing/2015/9/8/chartex" xmlns:mc="http://schemas.openxmlformats.org/markup-compatibility/2006" xmlns:o="urn:schemas-microsoft-com:office:office" xmlns:r="http://schemas.openxmlformats.org/officeDocument/2006/relationships" xmlns:m="http://schemas.openxmlformats.org/officeDocument/2006/math" xmlns:v="urn:schemas-microsoft-com:vml" xmlns:wp14="http://schemas.microsoft.com/office/word/2010/wordprocessingDrawing" xmlns:wp="http://schemas.openxmlformats.org/drawingml/2006/wordprocessingDrawing" xmlns:w10="urn:schemas-microsoft-com:office:word" xmlns:w="http://schemas.openxmlformats.org/wordprocessingml/2006/main" xmlns:w14="http://schemas.microsoft.com/office/word/2010/wordml" xmlns:w15="http://schemas.microsoft.com/office/word/2012/wordml" xmlns:w16se="http://schemas.microsoft.com/office/word/2015/wordml/symex" xmlns:wpg="http://schemas.microsoft.com/office/word/2010/wordprocessingGroup" xmlns:wpi="http://schemas.microsoft.com/office/word/2010/wordprocessingInk" xmlns:wne="http://schemas.microsoft.com/office/word/2006/wordml" xmlns:wps="http://schemas.microsoft.com/office/word/2010/wordprocessingShape" mc:Ignorable="w14 w15 w16se wp14">
   <w:p>
     <w:pPr>
       <w:pStyle w:val="Header"/>
@@ -5966,8 +6025,8 @@
           <v:stroke joinstyle="miter"/>
           <v:path gradientshapeok="t" o:connecttype="rect"/>
         </v:shapetype>
-        <v:shape id="_x0000_s1025" type="#_x0000_t202" style="position:absolute;margin-left:124.3pt;margin-top:-14.7pt;width:603.5pt;height:94.95pt;z-index:251657728;mso-width-relative:margin;mso-height-relative:margin" strokecolor="white [3212]">
-          <v:textbox style="mso-next-textbox:#_x0000_s1025">
+        <v:shape id="_x0000_s2049" type="#_x0000_t202" style="position:absolute;margin-left:124.3pt;margin-top:-14.7pt;width:603.5pt;height:94.95pt;z-index:251657728;mso-width-relative:margin;mso-height-relative:margin" strokecolor="white [3212]">
+          <v:textbox style="mso-next-textbox:#_x0000_s2049">
             <w:txbxContent>
               <w:p>
                 <w:pPr>
@@ -6062,7 +6121,7 @@
         <w:noProof/>
       </w:rPr>
       <w:drawing>
-        <wp:anchor distT="0" distB="0" distL="114300" distR="114300" simplePos="0" relativeHeight="251663360" behindDoc="1" locked="0" layoutInCell="1" allowOverlap="1" wp14:anchorId="7D5A7283" wp14:editId="11E81815">
+        <wp:anchor distT="0" distB="0" distL="114300" distR="114300" simplePos="0" relativeHeight="251657216" behindDoc="1" locked="0" layoutInCell="1" allowOverlap="1" wp14:anchorId="7D5A7283" wp14:editId="11E81815">
           <wp:simplePos x="0" y="0"/>
           <wp:positionH relativeFrom="column">
             <wp:posOffset>200025</wp:posOffset>
@@ -6128,7 +6187,7 @@
 </file>
 
 <file path=word/styles.xml><?xml version="1.0" encoding="utf-8"?>
-<w:styles xmlns:mc="http://schemas.openxmlformats.org/markup-compatibility/2006" xmlns:r="http://schemas.openxmlformats.org/officeDocument/2006/relationships" xmlns:w="http://schemas.openxmlformats.org/wordprocessingml/2006/main" xmlns:w14="http://schemas.microsoft.com/office/word/2010/wordml" xmlns:w15="http://schemas.microsoft.com/office/word/2012/wordml" xmlns:w16cex="http://schemas.microsoft.com/office/word/2018/wordml/cex" xmlns:w16cid="http://schemas.microsoft.com/office/word/2016/wordml/cid" xmlns:w16="http://schemas.microsoft.com/office/word/2018/wordml" xmlns:w16sdtdh="http://schemas.microsoft.com/office/word/2020/wordml/sdtdatahash" xmlns:w16se="http://schemas.microsoft.com/office/word/2015/wordml/symex" mc:Ignorable="w14 w15 w16se w16cid w16 w16cex w16sdtdh">
+<w:styles xmlns:mc="http://schemas.openxmlformats.org/markup-compatibility/2006" xmlns:r="http://schemas.openxmlformats.org/officeDocument/2006/relationships" xmlns:w="http://schemas.openxmlformats.org/wordprocessingml/2006/main" xmlns:w14="http://schemas.microsoft.com/office/word/2010/wordml" xmlns:w15="http://schemas.microsoft.com/office/word/2012/wordml" xmlns:w16se="http://schemas.microsoft.com/office/word/2015/wordml/symex" mc:Ignorable="w14 w15 w16se">
   <w:docDefaults>
     <w:rPrDefault>
       <w:rPr>
@@ -6144,7 +6203,7 @@
       </w:pPr>
     </w:pPrDefault>
   </w:docDefaults>
-  <w:latentStyles w:defLockedState="0" w:defUIPriority="99" w:defSemiHidden="0" w:defUnhideWhenUsed="0" w:defQFormat="0" w:count="376">
+  <w:latentStyles w:defLockedState="0" w:defUIPriority="99" w:defSemiHidden="0" w:defUnhideWhenUsed="0" w:defQFormat="0" w:count="371">
     <w:lsdException w:name="Normal" w:uiPriority="0" w:qFormat="1"/>
     <w:lsdException w:name="heading 1" w:uiPriority="9" w:qFormat="1"/>
     <w:lsdException w:name="heading 2" w:semiHidden="1" w:uiPriority="9" w:unhideWhenUsed="1" w:qFormat="1"/>
@@ -6250,6 +6309,7 @@
     <w:lsdException w:name="HTML Sample" w:semiHidden="1" w:unhideWhenUsed="1"/>
     <w:lsdException w:name="HTML Typewriter" w:semiHidden="1" w:unhideWhenUsed="1"/>
     <w:lsdException w:name="HTML Variable" w:semiHidden="1" w:unhideWhenUsed="1"/>
+    <w:lsdException w:name="Normal Table" w:semiHidden="1" w:unhideWhenUsed="1"/>
     <w:lsdException w:name="annotation subject" w:semiHidden="1" w:unhideWhenUsed="1"/>
     <w:lsdException w:name="No List" w:semiHidden="1" w:unhideWhenUsed="1"/>
     <w:lsdException w:name="Outline List 1" w:semiHidden="1" w:unhideWhenUsed="1"/>
@@ -6292,8 +6352,11 @@
     <w:lsdException w:name="Table Contemporary" w:semiHidden="1" w:unhideWhenUsed="1"/>
     <w:lsdException w:name="Table Elegant" w:semiHidden="1" w:unhideWhenUsed="1"/>
     <w:lsdException w:name="Table Professional" w:semiHidden="1" w:unhideWhenUsed="1"/>
+    <w:lsdException w:name="Table Subtle 1" w:semiHidden="1" w:unhideWhenUsed="1"/>
     <w:lsdException w:name="Table Subtle 2" w:semiHidden="1" w:unhideWhenUsed="1"/>
     <w:lsdException w:name="Table Web 1" w:semiHidden="1" w:unhideWhenUsed="1"/>
+    <w:lsdException w:name="Table Web 2" w:semiHidden="1" w:unhideWhenUsed="1"/>
+    <w:lsdException w:name="Table Web 3" w:semiHidden="1" w:unhideWhenUsed="1"/>
     <w:lsdException w:name="Balloon Text" w:semiHidden="1" w:unhideWhenUsed="1"/>
     <w:lsdException w:name="Table Grid" w:uiPriority="59"/>
     <w:lsdException w:name="Table Theme" w:semiHidden="1" w:unhideWhenUsed="1"/>
@@ -6512,11 +6575,6 @@
     <w:lsdException w:name="List Table 5 Dark Accent 6" w:uiPriority="50"/>
     <w:lsdException w:name="List Table 6 Colorful Accent 6" w:uiPriority="51"/>
     <w:lsdException w:name="List Table 7 Colorful Accent 6" w:uiPriority="52"/>
-    <w:lsdException w:name="Mention" w:semiHidden="1" w:unhideWhenUsed="1"/>
-    <w:lsdException w:name="Smart Hyperlink" w:semiHidden="1" w:unhideWhenUsed="1"/>
-    <w:lsdException w:name="Hashtag" w:semiHidden="1" w:unhideWhenUsed="1"/>
-    <w:lsdException w:name="Unresolved Mention" w:semiHidden="1" w:unhideWhenUsed="1"/>
-    <w:lsdException w:name="Smart Link" w:semiHidden="1" w:unhideWhenUsed="1"/>
   </w:latentStyles>
   <w:style w:type="paragraph" w:default="1" w:styleId="Normal">
     <w:name w:val="Normal"/>

</xml_diff>

<commit_message>
BBLOCK AND CBLOCK NEED TO BE UPDATED
</commit_message>
<xml_diff>
--- a/SEM-1/BBlock_lat_Time_table_2022_23_1_SEM.docx
+++ b/SEM-1/BBlock_lat_Time_table_2022_23_1_SEM.docx
@@ -2,24 +2,6 @@
 <file path=word/document.xml><?xml version="1.0" encoding="utf-8"?>
 <w:document xmlns:wpc="http://schemas.microsoft.com/office/word/2010/wordprocessingCanvas" xmlns:cx="http://schemas.microsoft.com/office/drawing/2014/chartex" xmlns:cx1="http://schemas.microsoft.com/office/drawing/2015/9/8/chartex" xmlns:mc="http://schemas.openxmlformats.org/markup-compatibility/2006" xmlns:o="urn:schemas-microsoft-com:office:office" xmlns:r="http://schemas.openxmlformats.org/officeDocument/2006/relationships" xmlns:m="http://schemas.openxmlformats.org/officeDocument/2006/math" xmlns:v="urn:schemas-microsoft-com:vml" xmlns:wp14="http://schemas.microsoft.com/office/word/2010/wordprocessingDrawing" xmlns:wp="http://schemas.openxmlformats.org/drawingml/2006/wordprocessingDrawing" xmlns:w10="urn:schemas-microsoft-com:office:word" xmlns:w="http://schemas.openxmlformats.org/wordprocessingml/2006/main" xmlns:w14="http://schemas.microsoft.com/office/word/2010/wordml" xmlns:w15="http://schemas.microsoft.com/office/word/2012/wordml" xmlns:w16se="http://schemas.microsoft.com/office/word/2015/wordml/symex" xmlns:wpg="http://schemas.microsoft.com/office/word/2010/wordprocessingGroup" xmlns:wpi="http://schemas.microsoft.com/office/word/2010/wordprocessingInk" xmlns:wne="http://schemas.microsoft.com/office/word/2006/wordml" xmlns:wps="http://schemas.microsoft.com/office/word/2010/wordprocessingShape" mc:Ignorable="w14 w15 w16se wp14">
   <w:body>
-    <w:p>
-      <w:pPr>
-        <w:tabs>
-          <w:tab w:val="left" w:pos="720"/>
-          <w:tab w:val="left" w:pos="6069"/>
-        </w:tabs>
-        <w:spacing w:after="0"/>
-        <w:jc w:val="center"/>
-        <w:rPr>
-          <w:rFonts w:ascii="Cambria" w:hAnsi="Cambria"/>
-          <w:b/>
-          <w:bCs/>
-          <w:sz w:val="38"/>
-          <w:szCs w:val="38"/>
-          <w:highlight w:val="lightGray"/>
-        </w:rPr>
-      </w:pPr>
-    </w:p>
     <w:p>
       <w:pPr>
         <w:tabs>
@@ -535,6 +517,9 @@
         <w:tc>
           <w:tcPr>
             <w:tcW w:w="1728" w:type="dxa"/>
+            <w:tcBorders>
+              <w:bottom w:val="single" w:sz="4" w:space="0" w:color="000000" w:themeColor="text1"/>
+            </w:tcBorders>
             <w:shd w:val="clear" w:color="auto" w:fill="D9D9D9" w:themeFill="background1" w:themeFillShade="D9"/>
             <w:vAlign w:val="center"/>
           </w:tcPr>
@@ -596,6 +581,9 @@
         <w:tc>
           <w:tcPr>
             <w:tcW w:w="1728" w:type="dxa"/>
+            <w:tcBorders>
+              <w:bottom w:val="single" w:sz="4" w:space="0" w:color="000000" w:themeColor="text1"/>
+            </w:tcBorders>
             <w:shd w:val="clear" w:color="auto" w:fill="D9D9D9" w:themeFill="background1" w:themeFillShade="D9"/>
             <w:vAlign w:val="center"/>
           </w:tcPr>
@@ -690,10 +678,42 @@
                 <w:rFonts w:ascii="Cambria" w:hAnsi="Cambria"/>
                 <w:b/>
                 <w:bCs/>
-                <w:sz w:val="24"/>
-                <w:szCs w:val="24"/>
-              </w:rPr>
-            </w:pPr>
+                <w:sz w:val="20"/>
+                <w:szCs w:val="20"/>
+              </w:rPr>
+            </w:pPr>
+            <w:r>
+              <w:rPr>
+                <w:rFonts w:ascii="Cambria" w:hAnsi="Cambria"/>
+                <w:b/>
+                <w:bCs/>
+                <w:sz w:val="20"/>
+                <w:szCs w:val="20"/>
+              </w:rPr>
+              <w:t>2CSE-A</w:t>
+            </w:r>
+          </w:p>
+          <w:p>
+            <w:pPr>
+              <w:jc w:val="center"/>
+              <w:rPr>
+                <w:rFonts w:ascii="Cambria" w:hAnsi="Cambria"/>
+                <w:b/>
+                <w:bCs/>
+                <w:sz w:val="24"/>
+                <w:szCs w:val="24"/>
+              </w:rPr>
+            </w:pPr>
+            <w:r>
+              <w:rPr>
+                <w:rFonts w:ascii="Cambria" w:hAnsi="Cambria"/>
+                <w:b/>
+                <w:bCs/>
+                <w:sz w:val="20"/>
+                <w:szCs w:val="20"/>
+              </w:rPr>
+              <w:t>OOP LAB</w:t>
+            </w:r>
           </w:p>
         </w:tc>
         <w:tc>
@@ -782,39 +802,109 @@
         <w:tc>
           <w:tcPr>
             <w:tcW w:w="1728" w:type="dxa"/>
-            <w:shd w:val="clear" w:color="auto" w:fill="auto"/>
-            <w:vAlign w:val="center"/>
-          </w:tcPr>
-          <w:p>
-            <w:pPr>
-              <w:jc w:val="center"/>
-              <w:rPr>
-                <w:rFonts w:ascii="Cambria" w:hAnsi="Cambria"/>
-                <w:b/>
-                <w:bCs/>
-                <w:sz w:val="24"/>
-                <w:szCs w:val="24"/>
-              </w:rPr>
-            </w:pPr>
+            <w:tcBorders>
+              <w:bottom w:val="nil"/>
+            </w:tcBorders>
+            <w:shd w:val="clear" w:color="auto" w:fill="F7CAAC" w:themeFill="accent2" w:themeFillTint="66"/>
+            <w:vAlign w:val="center"/>
+          </w:tcPr>
+          <w:p>
+            <w:pPr>
+              <w:jc w:val="center"/>
+              <w:rPr>
+                <w:rFonts w:ascii="Cambria" w:hAnsi="Cambria"/>
+                <w:b/>
+                <w:bCs/>
+                <w:sz w:val="24"/>
+                <w:szCs w:val="24"/>
+              </w:rPr>
+            </w:pPr>
+            <w:r>
+              <w:rPr>
+                <w:rFonts w:ascii="Cambria" w:hAnsi="Cambria"/>
+                <w:b/>
+                <w:bCs/>
+                <w:sz w:val="24"/>
+                <w:szCs w:val="24"/>
+              </w:rPr>
+              <w:t>3CSE-A</w:t>
+            </w:r>
+          </w:p>
+          <w:p>
+            <w:pPr>
+              <w:jc w:val="center"/>
+              <w:rPr>
+                <w:rFonts w:ascii="Cambria" w:hAnsi="Cambria"/>
+                <w:b/>
+                <w:bCs/>
+                <w:sz w:val="24"/>
+                <w:szCs w:val="24"/>
+              </w:rPr>
+            </w:pPr>
+            <w:r>
+              <w:rPr>
+                <w:rFonts w:ascii="Cambria" w:hAnsi="Cambria"/>
+                <w:b/>
+                <w:bCs/>
+                <w:sz w:val="24"/>
+                <w:szCs w:val="24"/>
+              </w:rPr>
+              <w:t>WDA LAB</w:t>
+            </w:r>
           </w:p>
         </w:tc>
         <w:tc>
           <w:tcPr>
             <w:tcW w:w="1728" w:type="dxa"/>
-            <w:shd w:val="clear" w:color="auto" w:fill="auto"/>
-            <w:vAlign w:val="center"/>
-          </w:tcPr>
-          <w:p>
-            <w:pPr>
-              <w:jc w:val="center"/>
-              <w:rPr>
-                <w:rFonts w:ascii="Cambria" w:hAnsi="Cambria"/>
-                <w:b/>
-                <w:bCs/>
-                <w:sz w:val="24"/>
-                <w:szCs w:val="24"/>
-              </w:rPr>
-            </w:pPr>
+            <w:tcBorders>
+              <w:bottom w:val="nil"/>
+            </w:tcBorders>
+            <w:shd w:val="clear" w:color="auto" w:fill="F7CAAC" w:themeFill="accent2" w:themeFillTint="66"/>
+            <w:vAlign w:val="center"/>
+          </w:tcPr>
+          <w:p>
+            <w:pPr>
+              <w:jc w:val="center"/>
+              <w:rPr>
+                <w:rFonts w:ascii="Cambria" w:hAnsi="Cambria"/>
+                <w:b/>
+                <w:bCs/>
+                <w:sz w:val="24"/>
+                <w:szCs w:val="24"/>
+              </w:rPr>
+            </w:pPr>
+            <w:r>
+              <w:rPr>
+                <w:rFonts w:ascii="Cambria" w:hAnsi="Cambria"/>
+                <w:b/>
+                <w:bCs/>
+                <w:sz w:val="24"/>
+                <w:szCs w:val="24"/>
+              </w:rPr>
+              <w:t>3CSE-A</w:t>
+            </w:r>
+          </w:p>
+          <w:p>
+            <w:pPr>
+              <w:jc w:val="center"/>
+              <w:rPr>
+                <w:rFonts w:ascii="Cambria" w:hAnsi="Cambria"/>
+                <w:b/>
+                <w:bCs/>
+                <w:sz w:val="24"/>
+                <w:szCs w:val="24"/>
+              </w:rPr>
+            </w:pPr>
+            <w:r>
+              <w:rPr>
+                <w:rFonts w:ascii="Cambria" w:hAnsi="Cambria"/>
+                <w:b/>
+                <w:bCs/>
+                <w:sz w:val="24"/>
+                <w:szCs w:val="24"/>
+              </w:rPr>
+              <w:t>WDA LAB</w:t>
+            </w:r>
           </w:p>
         </w:tc>
       </w:tr>
@@ -1011,6 +1101,9 @@
         <w:tc>
           <w:tcPr>
             <w:tcW w:w="1728" w:type="dxa"/>
+            <w:tcBorders>
+              <w:top w:val="nil"/>
+            </w:tcBorders>
             <w:shd w:val="clear" w:color="auto" w:fill="DEEAF6" w:themeFill="accent1" w:themeFillTint="33"/>
             <w:vAlign w:val="center"/>
           </w:tcPr>
@@ -1062,6 +1155,9 @@
         <w:tc>
           <w:tcPr>
             <w:tcW w:w="1728" w:type="dxa"/>
+            <w:tcBorders>
+              <w:top w:val="nil"/>
+            </w:tcBorders>
             <w:shd w:val="clear" w:color="auto" w:fill="DEEAF6" w:themeFill="accent1" w:themeFillTint="33"/>
             <w:vAlign w:val="center"/>
           </w:tcPr>
@@ -1156,10 +1252,42 @@
                 <w:rFonts w:ascii="Cambria" w:hAnsi="Cambria"/>
                 <w:b/>
                 <w:bCs/>
-                <w:sz w:val="24"/>
-                <w:szCs w:val="24"/>
-              </w:rPr>
-            </w:pPr>
+                <w:sz w:val="20"/>
+                <w:szCs w:val="20"/>
+              </w:rPr>
+            </w:pPr>
+            <w:r>
+              <w:rPr>
+                <w:rFonts w:ascii="Cambria" w:hAnsi="Cambria"/>
+                <w:b/>
+                <w:bCs/>
+                <w:sz w:val="20"/>
+                <w:szCs w:val="20"/>
+              </w:rPr>
+              <w:t>2CSE-B</w:t>
+            </w:r>
+          </w:p>
+          <w:p>
+            <w:pPr>
+              <w:jc w:val="center"/>
+              <w:rPr>
+                <w:rFonts w:ascii="Cambria" w:hAnsi="Cambria"/>
+                <w:b/>
+                <w:bCs/>
+                <w:sz w:val="24"/>
+                <w:szCs w:val="24"/>
+              </w:rPr>
+            </w:pPr>
+            <w:r>
+              <w:rPr>
+                <w:rFonts w:ascii="Cambria" w:hAnsi="Cambria"/>
+                <w:b/>
+                <w:bCs/>
+                <w:sz w:val="20"/>
+                <w:szCs w:val="20"/>
+              </w:rPr>
+              <w:t>OOP LAB</w:t>
+            </w:r>
           </w:p>
         </w:tc>
         <w:tc>
@@ -2169,11 +2297,23 @@
     </w:p>
     <w:p>
       <w:pPr>
+        <w:spacing w:after="0"/>
+        <w:ind w:firstLine="720"/>
         <w:rPr>
-          <w:rFonts w:ascii="Cambria" w:hAnsi="Cambria"/>
+          <w:rFonts w:asciiTheme="majorHAnsi" w:hAnsiTheme="majorHAnsi"/>
           <w:b/>
-          <w:sz w:val="28"/>
-          <w:szCs w:val="28"/>
+          <w:bCs/>
+        </w:rPr>
+      </w:pPr>
+    </w:p>
+    <w:p>
+      <w:pPr>
+        <w:spacing w:after="0"/>
+        <w:ind w:firstLine="720"/>
+        <w:rPr>
+          <w:rFonts w:asciiTheme="majorHAnsi" w:hAnsiTheme="majorHAnsi"/>
+          <w:b/>
+          <w:bCs/>
         </w:rPr>
       </w:pPr>
     </w:p>
@@ -2202,6 +2342,7 @@
           <w:szCs w:val="38"/>
           <w:highlight w:val="lightGray"/>
         </w:rPr>
+        <w:lastRenderedPageBreak/>
         <w:t>C</w:t>
       </w:r>
       <w:r>
@@ -2370,15 +2511,17 @@
       </w:tblPr>
       <w:tblGrid>
         <w:gridCol w:w="1069"/>
-        <w:gridCol w:w="1531"/>
-        <w:gridCol w:w="1571"/>
-        <w:gridCol w:w="1571"/>
-        <w:gridCol w:w="1531"/>
-        <w:gridCol w:w="1965"/>
-        <w:gridCol w:w="1531"/>
-        <w:gridCol w:w="1571"/>
-        <w:gridCol w:w="1571"/>
-        <w:gridCol w:w="1411"/>
+        <w:gridCol w:w="1295"/>
+        <w:gridCol w:w="1296"/>
+        <w:gridCol w:w="1296"/>
+        <w:gridCol w:w="1295"/>
+        <w:gridCol w:w="1296"/>
+        <w:gridCol w:w="1296"/>
+        <w:gridCol w:w="1296"/>
+        <w:gridCol w:w="1295"/>
+        <w:gridCol w:w="1296"/>
+        <w:gridCol w:w="1296"/>
+        <w:gridCol w:w="1296"/>
       </w:tblGrid>
       <w:tr>
         <w:trPr>
@@ -2400,17 +2543,17 @@
                 <w:rFonts w:ascii="Cambria" w:hAnsi="Cambria"/>
                 <w:b/>
                 <w:bCs/>
-                <w:sz w:val="24"/>
-                <w:szCs w:val="24"/>
-              </w:rPr>
-            </w:pPr>
-            <w:r>
-              <w:rPr>
-                <w:rFonts w:ascii="Cambria" w:hAnsi="Cambria"/>
-                <w:b/>
-                <w:bCs/>
-                <w:sz w:val="24"/>
-                <w:szCs w:val="24"/>
+                <w:sz w:val="20"/>
+                <w:szCs w:val="20"/>
+              </w:rPr>
+            </w:pPr>
+            <w:r>
+              <w:rPr>
+                <w:rFonts w:ascii="Cambria" w:hAnsi="Cambria"/>
+                <w:b/>
+                <w:bCs/>
+                <w:sz w:val="20"/>
+                <w:szCs w:val="20"/>
               </w:rPr>
               <w:t>Periods</w:t>
             </w:r>
@@ -2422,28 +2565,28 @@
                 <w:rFonts w:ascii="Cambria" w:hAnsi="Cambria"/>
                 <w:b/>
                 <w:bCs/>
-                <w:sz w:val="24"/>
-                <w:szCs w:val="24"/>
-              </w:rPr>
-            </w:pPr>
-          </w:p>
-          <w:p>
-            <w:pPr>
-              <w:rPr>
-                <w:rFonts w:ascii="Cambria" w:hAnsi="Cambria"/>
-                <w:b/>
-                <w:bCs/>
-                <w:sz w:val="24"/>
-                <w:szCs w:val="24"/>
-              </w:rPr>
-            </w:pPr>
-            <w:r>
-              <w:rPr>
-                <w:rFonts w:ascii="Cambria" w:hAnsi="Cambria"/>
-                <w:b/>
-                <w:bCs/>
-                <w:sz w:val="24"/>
-                <w:szCs w:val="24"/>
+                <w:sz w:val="20"/>
+                <w:szCs w:val="20"/>
+              </w:rPr>
+            </w:pPr>
+          </w:p>
+          <w:p>
+            <w:pPr>
+              <w:rPr>
+                <w:rFonts w:ascii="Cambria" w:hAnsi="Cambria"/>
+                <w:b/>
+                <w:bCs/>
+                <w:sz w:val="20"/>
+                <w:szCs w:val="20"/>
+              </w:rPr>
+            </w:pPr>
+            <w:r>
+              <w:rPr>
+                <w:rFonts w:ascii="Cambria" w:hAnsi="Cambria"/>
+                <w:b/>
+                <w:bCs/>
+                <w:sz w:val="20"/>
+                <w:szCs w:val="20"/>
               </w:rPr>
               <w:t>Day</w:t>
             </w:r>
@@ -2451,7 +2594,7 @@
         </w:tc>
         <w:tc>
           <w:tcPr>
-            <w:tcW w:w="1531" w:type="dxa"/>
+            <w:tcW w:w="1295" w:type="dxa"/>
             <w:shd w:val="clear" w:color="auto" w:fill="D9D9D9" w:themeFill="background1" w:themeFillShade="D9"/>
             <w:vAlign w:val="center"/>
           </w:tcPr>
@@ -2462,17 +2605,17 @@
                 <w:rFonts w:ascii="Cambria" w:hAnsi="Cambria"/>
                 <w:b/>
                 <w:bCs/>
-                <w:sz w:val="24"/>
-                <w:szCs w:val="24"/>
-              </w:rPr>
-            </w:pPr>
-            <w:r>
-              <w:rPr>
-                <w:rFonts w:ascii="Cambria" w:hAnsi="Cambria"/>
-                <w:b/>
-                <w:bCs/>
-                <w:sz w:val="24"/>
-                <w:szCs w:val="24"/>
+                <w:sz w:val="20"/>
+                <w:szCs w:val="20"/>
+              </w:rPr>
+            </w:pPr>
+            <w:r>
+              <w:rPr>
+                <w:rFonts w:ascii="Cambria" w:hAnsi="Cambria"/>
+                <w:b/>
+                <w:bCs/>
+                <w:sz w:val="20"/>
+                <w:szCs w:val="20"/>
               </w:rPr>
               <w:t>SLOT 1</w:t>
             </w:r>
@@ -2484,17 +2627,17 @@
                 <w:rFonts w:ascii="Cambria" w:hAnsi="Cambria"/>
                 <w:b/>
                 <w:bCs/>
-                <w:sz w:val="24"/>
-                <w:szCs w:val="24"/>
-              </w:rPr>
-            </w:pPr>
-            <w:r>
-              <w:rPr>
-                <w:rFonts w:ascii="Cambria" w:hAnsi="Cambria"/>
-                <w:b/>
-                <w:bCs/>
-                <w:sz w:val="24"/>
-                <w:szCs w:val="24"/>
+                <w:sz w:val="20"/>
+                <w:szCs w:val="20"/>
+              </w:rPr>
+            </w:pPr>
+            <w:r>
+              <w:rPr>
+                <w:rFonts w:ascii="Cambria" w:hAnsi="Cambria"/>
+                <w:b/>
+                <w:bCs/>
+                <w:sz w:val="20"/>
+                <w:szCs w:val="20"/>
               </w:rPr>
               <w:t>FN</w:t>
             </w:r>
@@ -2502,7 +2645,7 @@
         </w:tc>
         <w:tc>
           <w:tcPr>
-            <w:tcW w:w="1571" w:type="dxa"/>
+            <w:tcW w:w="1296" w:type="dxa"/>
             <w:shd w:val="clear" w:color="auto" w:fill="D9D9D9" w:themeFill="background1" w:themeFillShade="D9"/>
             <w:vAlign w:val="center"/>
           </w:tcPr>
@@ -2513,17 +2656,17 @@
                 <w:rFonts w:ascii="Cambria" w:hAnsi="Cambria"/>
                 <w:b/>
                 <w:bCs/>
-                <w:sz w:val="24"/>
-                <w:szCs w:val="24"/>
-              </w:rPr>
-            </w:pPr>
-            <w:r>
-              <w:rPr>
-                <w:rFonts w:ascii="Cambria" w:hAnsi="Cambria"/>
-                <w:b/>
-                <w:bCs/>
-                <w:sz w:val="24"/>
-                <w:szCs w:val="24"/>
+                <w:sz w:val="20"/>
+                <w:szCs w:val="20"/>
+              </w:rPr>
+            </w:pPr>
+            <w:r>
+              <w:rPr>
+                <w:rFonts w:ascii="Cambria" w:hAnsi="Cambria"/>
+                <w:b/>
+                <w:bCs/>
+                <w:sz w:val="20"/>
+                <w:szCs w:val="20"/>
               </w:rPr>
               <w:t>SLOT 2</w:t>
             </w:r>
@@ -2535,17 +2678,17 @@
                 <w:rFonts w:ascii="Cambria" w:hAnsi="Cambria"/>
                 <w:b/>
                 <w:bCs/>
-                <w:sz w:val="24"/>
-                <w:szCs w:val="24"/>
-              </w:rPr>
-            </w:pPr>
-            <w:r>
-              <w:rPr>
-                <w:rFonts w:ascii="Cambria" w:hAnsi="Cambria"/>
-                <w:b/>
-                <w:bCs/>
-                <w:sz w:val="24"/>
-                <w:szCs w:val="24"/>
+                <w:sz w:val="20"/>
+                <w:szCs w:val="20"/>
+              </w:rPr>
+            </w:pPr>
+            <w:r>
+              <w:rPr>
+                <w:rFonts w:ascii="Cambria" w:hAnsi="Cambria"/>
+                <w:b/>
+                <w:bCs/>
+                <w:sz w:val="20"/>
+                <w:szCs w:val="20"/>
               </w:rPr>
               <w:t>FN</w:t>
             </w:r>
@@ -2553,7 +2696,7 @@
         </w:tc>
         <w:tc>
           <w:tcPr>
-            <w:tcW w:w="1571" w:type="dxa"/>
+            <w:tcW w:w="1296" w:type="dxa"/>
             <w:shd w:val="clear" w:color="auto" w:fill="D9D9D9" w:themeFill="background1" w:themeFillShade="D9"/>
             <w:vAlign w:val="center"/>
           </w:tcPr>
@@ -2564,17 +2707,17 @@
                 <w:rFonts w:ascii="Cambria" w:hAnsi="Cambria"/>
                 <w:b/>
                 <w:bCs/>
-                <w:sz w:val="24"/>
-                <w:szCs w:val="24"/>
-              </w:rPr>
-            </w:pPr>
-            <w:r>
-              <w:rPr>
-                <w:rFonts w:ascii="Cambria" w:hAnsi="Cambria"/>
-                <w:b/>
-                <w:bCs/>
-                <w:sz w:val="24"/>
-                <w:szCs w:val="24"/>
+                <w:sz w:val="20"/>
+                <w:szCs w:val="20"/>
+              </w:rPr>
+            </w:pPr>
+            <w:r>
+              <w:rPr>
+                <w:rFonts w:ascii="Cambria" w:hAnsi="Cambria"/>
+                <w:b/>
+                <w:bCs/>
+                <w:sz w:val="20"/>
+                <w:szCs w:val="20"/>
               </w:rPr>
               <w:t>SLOT 3</w:t>
             </w:r>
@@ -2586,17 +2729,17 @@
                 <w:rFonts w:ascii="Cambria" w:hAnsi="Cambria"/>
                 <w:b/>
                 <w:bCs/>
-                <w:sz w:val="24"/>
-                <w:szCs w:val="24"/>
-              </w:rPr>
-            </w:pPr>
-            <w:r>
-              <w:rPr>
-                <w:rFonts w:ascii="Cambria" w:hAnsi="Cambria"/>
-                <w:b/>
-                <w:bCs/>
-                <w:sz w:val="24"/>
-                <w:szCs w:val="24"/>
+                <w:sz w:val="20"/>
+                <w:szCs w:val="20"/>
+              </w:rPr>
+            </w:pPr>
+            <w:r>
+              <w:rPr>
+                <w:rFonts w:ascii="Cambria" w:hAnsi="Cambria"/>
+                <w:b/>
+                <w:bCs/>
+                <w:sz w:val="20"/>
+                <w:szCs w:val="20"/>
               </w:rPr>
               <w:t>FN</w:t>
             </w:r>
@@ -2604,7 +2747,7 @@
         </w:tc>
         <w:tc>
           <w:tcPr>
-            <w:tcW w:w="1531" w:type="dxa"/>
+            <w:tcW w:w="1295" w:type="dxa"/>
             <w:shd w:val="clear" w:color="auto" w:fill="D9D9D9" w:themeFill="background1" w:themeFillShade="D9"/>
             <w:vAlign w:val="center"/>
           </w:tcPr>
@@ -2615,17 +2758,17 @@
                 <w:rFonts w:ascii="Cambria" w:hAnsi="Cambria"/>
                 <w:b/>
                 <w:bCs/>
-                <w:sz w:val="24"/>
-                <w:szCs w:val="24"/>
-              </w:rPr>
-            </w:pPr>
-            <w:r>
-              <w:rPr>
-                <w:rFonts w:ascii="Cambria" w:hAnsi="Cambria"/>
-                <w:b/>
-                <w:bCs/>
-                <w:sz w:val="24"/>
-                <w:szCs w:val="24"/>
+                <w:sz w:val="20"/>
+                <w:szCs w:val="20"/>
+              </w:rPr>
+            </w:pPr>
+            <w:r>
+              <w:rPr>
+                <w:rFonts w:ascii="Cambria" w:hAnsi="Cambria"/>
+                <w:b/>
+                <w:bCs/>
+                <w:sz w:val="20"/>
+                <w:szCs w:val="20"/>
               </w:rPr>
               <w:t>SLOT 4</w:t>
             </w:r>
@@ -2637,17 +2780,17 @@
                 <w:rFonts w:ascii="Cambria" w:hAnsi="Cambria"/>
                 <w:b/>
                 <w:bCs/>
-                <w:sz w:val="24"/>
-                <w:szCs w:val="24"/>
-              </w:rPr>
-            </w:pPr>
-            <w:r>
-              <w:rPr>
-                <w:rFonts w:ascii="Cambria" w:hAnsi="Cambria"/>
-                <w:b/>
-                <w:bCs/>
-                <w:sz w:val="24"/>
-                <w:szCs w:val="24"/>
+                <w:sz w:val="20"/>
+                <w:szCs w:val="20"/>
+              </w:rPr>
+            </w:pPr>
+            <w:r>
+              <w:rPr>
+                <w:rFonts w:ascii="Cambria" w:hAnsi="Cambria"/>
+                <w:b/>
+                <w:bCs/>
+                <w:sz w:val="20"/>
+                <w:szCs w:val="20"/>
               </w:rPr>
               <w:t>FN</w:t>
             </w:r>
@@ -2655,7 +2798,7 @@
         </w:tc>
         <w:tc>
           <w:tcPr>
-            <w:tcW w:w="1965" w:type="dxa"/>
+            <w:tcW w:w="1296" w:type="dxa"/>
             <w:shd w:val="clear" w:color="auto" w:fill="D9D9D9" w:themeFill="background1" w:themeFillShade="D9"/>
             <w:vAlign w:val="center"/>
           </w:tcPr>
@@ -2666,17 +2809,68 @@
                 <w:rFonts w:ascii="Cambria" w:hAnsi="Cambria"/>
                 <w:b/>
                 <w:bCs/>
-                <w:sz w:val="24"/>
-                <w:szCs w:val="24"/>
-              </w:rPr>
-            </w:pPr>
-            <w:r>
-              <w:rPr>
-                <w:rFonts w:ascii="Cambria" w:hAnsi="Cambria"/>
-                <w:b/>
-                <w:bCs/>
-                <w:sz w:val="24"/>
-                <w:szCs w:val="24"/>
+                <w:sz w:val="20"/>
+                <w:szCs w:val="20"/>
+              </w:rPr>
+            </w:pPr>
+            <w:r>
+              <w:rPr>
+                <w:rFonts w:ascii="Cambria" w:hAnsi="Cambria"/>
+                <w:b/>
+                <w:bCs/>
+                <w:sz w:val="20"/>
+                <w:szCs w:val="20"/>
+              </w:rPr>
+              <w:t>SLOT 5</w:t>
+            </w:r>
+          </w:p>
+          <w:p>
+            <w:pPr>
+              <w:jc w:val="center"/>
+              <w:rPr>
+                <w:rFonts w:ascii="Cambria" w:hAnsi="Cambria"/>
+                <w:b/>
+                <w:bCs/>
+                <w:sz w:val="20"/>
+                <w:szCs w:val="20"/>
+              </w:rPr>
+            </w:pPr>
+            <w:r>
+              <w:rPr>
+                <w:rFonts w:ascii="Cambria" w:hAnsi="Cambria"/>
+                <w:b/>
+                <w:bCs/>
+                <w:sz w:val="20"/>
+                <w:szCs w:val="20"/>
+              </w:rPr>
+              <w:t>FN</w:t>
+            </w:r>
+          </w:p>
+        </w:tc>
+        <w:tc>
+          <w:tcPr>
+            <w:tcW w:w="1296" w:type="dxa"/>
+            <w:shd w:val="clear" w:color="auto" w:fill="D9D9D9" w:themeFill="background1" w:themeFillShade="D9"/>
+            <w:vAlign w:val="center"/>
+          </w:tcPr>
+          <w:p>
+            <w:pPr>
+              <w:jc w:val="center"/>
+              <w:rPr>
+                <w:rFonts w:ascii="Cambria" w:hAnsi="Cambria"/>
+                <w:b/>
+                <w:bCs/>
+                <w:sz w:val="20"/>
+                <w:szCs w:val="20"/>
+              </w:rPr>
+            </w:pPr>
+            <w:r>
+              <w:rPr>
+                <w:rFonts w:ascii="Cambria" w:hAnsi="Cambria"/>
+                <w:b/>
+                <w:bCs/>
+                <w:sz w:val="20"/>
+                <w:szCs w:val="20"/>
               </w:rPr>
               <w:t>1:00 PM – 2: 00 PM</w:t>
             </w:r>
@@ -2684,7 +2878,7 @@
         </w:tc>
         <w:tc>
           <w:tcPr>
-            <w:tcW w:w="1531" w:type="dxa"/>
+            <w:tcW w:w="1296" w:type="dxa"/>
             <w:shd w:val="clear" w:color="auto" w:fill="D9D9D9" w:themeFill="background1" w:themeFillShade="D9"/>
             <w:vAlign w:val="center"/>
           </w:tcPr>
@@ -2695,17 +2889,17 @@
                 <w:rFonts w:ascii="Cambria" w:hAnsi="Cambria"/>
                 <w:b/>
                 <w:bCs/>
-                <w:sz w:val="24"/>
-                <w:szCs w:val="24"/>
-              </w:rPr>
-            </w:pPr>
-            <w:r>
-              <w:rPr>
-                <w:rFonts w:ascii="Cambria" w:hAnsi="Cambria"/>
-                <w:b/>
-                <w:bCs/>
-                <w:sz w:val="24"/>
-                <w:szCs w:val="24"/>
+                <w:sz w:val="20"/>
+                <w:szCs w:val="20"/>
+              </w:rPr>
+            </w:pPr>
+            <w:r>
+              <w:rPr>
+                <w:rFonts w:ascii="Cambria" w:hAnsi="Cambria"/>
+                <w:b/>
+                <w:bCs/>
+                <w:sz w:val="20"/>
+                <w:szCs w:val="20"/>
               </w:rPr>
               <w:t>SLOT 1</w:t>
             </w:r>
@@ -2717,17 +2911,17 @@
                 <w:rFonts w:ascii="Cambria" w:hAnsi="Cambria"/>
                 <w:b/>
                 <w:bCs/>
-                <w:sz w:val="24"/>
-                <w:szCs w:val="24"/>
-              </w:rPr>
-            </w:pPr>
-            <w:r>
-              <w:rPr>
-                <w:rFonts w:ascii="Cambria" w:hAnsi="Cambria"/>
-                <w:b/>
-                <w:bCs/>
-                <w:sz w:val="24"/>
-                <w:szCs w:val="24"/>
+                <w:sz w:val="20"/>
+                <w:szCs w:val="20"/>
+              </w:rPr>
+            </w:pPr>
+            <w:r>
+              <w:rPr>
+                <w:rFonts w:ascii="Cambria" w:hAnsi="Cambria"/>
+                <w:b/>
+                <w:bCs/>
+                <w:sz w:val="20"/>
+                <w:szCs w:val="20"/>
               </w:rPr>
               <w:t>AN</w:t>
             </w:r>
@@ -2735,7 +2929,7 @@
         </w:tc>
         <w:tc>
           <w:tcPr>
-            <w:tcW w:w="1571" w:type="dxa"/>
+            <w:tcW w:w="1295" w:type="dxa"/>
             <w:shd w:val="clear" w:color="auto" w:fill="D9D9D9" w:themeFill="background1" w:themeFillShade="D9"/>
             <w:vAlign w:val="center"/>
           </w:tcPr>
@@ -2746,17 +2940,17 @@
                 <w:rFonts w:ascii="Cambria" w:hAnsi="Cambria"/>
                 <w:b/>
                 <w:bCs/>
-                <w:sz w:val="24"/>
-                <w:szCs w:val="24"/>
-              </w:rPr>
-            </w:pPr>
-            <w:r>
-              <w:rPr>
-                <w:rFonts w:ascii="Cambria" w:hAnsi="Cambria"/>
-                <w:b/>
-                <w:bCs/>
-                <w:sz w:val="24"/>
-                <w:szCs w:val="24"/>
+                <w:sz w:val="20"/>
+                <w:szCs w:val="20"/>
+              </w:rPr>
+            </w:pPr>
+            <w:r>
+              <w:rPr>
+                <w:rFonts w:ascii="Cambria" w:hAnsi="Cambria"/>
+                <w:b/>
+                <w:bCs/>
+                <w:sz w:val="20"/>
+                <w:szCs w:val="20"/>
               </w:rPr>
               <w:t>SLOT 2</w:t>
             </w:r>
@@ -2768,17 +2962,17 @@
                 <w:rFonts w:ascii="Cambria" w:hAnsi="Cambria"/>
                 <w:b/>
                 <w:bCs/>
-                <w:sz w:val="24"/>
-                <w:szCs w:val="24"/>
-              </w:rPr>
-            </w:pPr>
-            <w:r>
-              <w:rPr>
-                <w:rFonts w:ascii="Cambria" w:hAnsi="Cambria"/>
-                <w:b/>
-                <w:bCs/>
-                <w:sz w:val="24"/>
-                <w:szCs w:val="24"/>
+                <w:sz w:val="20"/>
+                <w:szCs w:val="20"/>
+              </w:rPr>
+            </w:pPr>
+            <w:r>
+              <w:rPr>
+                <w:rFonts w:ascii="Cambria" w:hAnsi="Cambria"/>
+                <w:b/>
+                <w:bCs/>
+                <w:sz w:val="20"/>
+                <w:szCs w:val="20"/>
               </w:rPr>
               <w:t>AN</w:t>
             </w:r>
@@ -2786,7 +2980,7 @@
         </w:tc>
         <w:tc>
           <w:tcPr>
-            <w:tcW w:w="1571" w:type="dxa"/>
+            <w:tcW w:w="1296" w:type="dxa"/>
             <w:shd w:val="clear" w:color="auto" w:fill="D9D9D9" w:themeFill="background1" w:themeFillShade="D9"/>
             <w:vAlign w:val="center"/>
           </w:tcPr>
@@ -2797,17 +2991,17 @@
                 <w:rFonts w:ascii="Cambria" w:hAnsi="Cambria"/>
                 <w:b/>
                 <w:bCs/>
-                <w:sz w:val="24"/>
-                <w:szCs w:val="24"/>
-              </w:rPr>
-            </w:pPr>
-            <w:r>
-              <w:rPr>
-                <w:rFonts w:ascii="Cambria" w:hAnsi="Cambria"/>
-                <w:b/>
-                <w:bCs/>
-                <w:sz w:val="24"/>
-                <w:szCs w:val="24"/>
+                <w:sz w:val="20"/>
+                <w:szCs w:val="20"/>
+              </w:rPr>
+            </w:pPr>
+            <w:r>
+              <w:rPr>
+                <w:rFonts w:ascii="Cambria" w:hAnsi="Cambria"/>
+                <w:b/>
+                <w:bCs/>
+                <w:sz w:val="20"/>
+                <w:szCs w:val="20"/>
               </w:rPr>
               <w:t>SLOT 3</w:t>
             </w:r>
@@ -2819,17 +3013,17 @@
                 <w:rFonts w:ascii="Cambria" w:hAnsi="Cambria"/>
                 <w:b/>
                 <w:bCs/>
-                <w:sz w:val="24"/>
-                <w:szCs w:val="24"/>
-              </w:rPr>
-            </w:pPr>
-            <w:r>
-              <w:rPr>
-                <w:rFonts w:ascii="Cambria" w:hAnsi="Cambria"/>
-                <w:b/>
-                <w:bCs/>
-                <w:sz w:val="24"/>
-                <w:szCs w:val="24"/>
+                <w:sz w:val="20"/>
+                <w:szCs w:val="20"/>
+              </w:rPr>
+            </w:pPr>
+            <w:r>
+              <w:rPr>
+                <w:rFonts w:ascii="Cambria" w:hAnsi="Cambria"/>
+                <w:b/>
+                <w:bCs/>
+                <w:sz w:val="20"/>
+                <w:szCs w:val="20"/>
               </w:rPr>
               <w:t>AN</w:t>
             </w:r>
@@ -2837,7 +3031,7 @@
         </w:tc>
         <w:tc>
           <w:tcPr>
-            <w:tcW w:w="1411" w:type="dxa"/>
+            <w:tcW w:w="1296" w:type="dxa"/>
             <w:shd w:val="clear" w:color="auto" w:fill="D9D9D9" w:themeFill="background1" w:themeFillShade="D9"/>
             <w:vAlign w:val="center"/>
           </w:tcPr>
@@ -2848,17 +3042,17 @@
                 <w:rFonts w:ascii="Cambria" w:hAnsi="Cambria"/>
                 <w:b/>
                 <w:bCs/>
-                <w:sz w:val="24"/>
-                <w:szCs w:val="24"/>
-              </w:rPr>
-            </w:pPr>
-            <w:r>
-              <w:rPr>
-                <w:rFonts w:ascii="Cambria" w:hAnsi="Cambria"/>
-                <w:b/>
-                <w:bCs/>
-                <w:sz w:val="24"/>
-                <w:szCs w:val="24"/>
+                <w:sz w:val="20"/>
+                <w:szCs w:val="20"/>
+              </w:rPr>
+            </w:pPr>
+            <w:r>
+              <w:rPr>
+                <w:rFonts w:ascii="Cambria" w:hAnsi="Cambria"/>
+                <w:b/>
+                <w:bCs/>
+                <w:sz w:val="20"/>
+                <w:szCs w:val="20"/>
               </w:rPr>
               <w:t>SLOT 4</w:t>
             </w:r>
@@ -2870,17 +3064,68 @@
                 <w:rFonts w:ascii="Cambria" w:hAnsi="Cambria"/>
                 <w:b/>
                 <w:bCs/>
-                <w:sz w:val="24"/>
-                <w:szCs w:val="24"/>
-              </w:rPr>
-            </w:pPr>
-            <w:r>
-              <w:rPr>
-                <w:rFonts w:ascii="Cambria" w:hAnsi="Cambria"/>
-                <w:b/>
-                <w:bCs/>
-                <w:sz w:val="24"/>
-                <w:szCs w:val="24"/>
+                <w:sz w:val="20"/>
+                <w:szCs w:val="20"/>
+              </w:rPr>
+            </w:pPr>
+            <w:r>
+              <w:rPr>
+                <w:rFonts w:ascii="Cambria" w:hAnsi="Cambria"/>
+                <w:b/>
+                <w:bCs/>
+                <w:sz w:val="20"/>
+                <w:szCs w:val="20"/>
+              </w:rPr>
+              <w:t>FN</w:t>
+            </w:r>
+          </w:p>
+        </w:tc>
+        <w:tc>
+          <w:tcPr>
+            <w:tcW w:w="1296" w:type="dxa"/>
+            <w:shd w:val="clear" w:color="auto" w:fill="D9D9D9" w:themeFill="background1" w:themeFillShade="D9"/>
+            <w:vAlign w:val="center"/>
+          </w:tcPr>
+          <w:p>
+            <w:pPr>
+              <w:jc w:val="center"/>
+              <w:rPr>
+                <w:rFonts w:ascii="Cambria" w:hAnsi="Cambria"/>
+                <w:b/>
+                <w:bCs/>
+                <w:sz w:val="20"/>
+                <w:szCs w:val="20"/>
+              </w:rPr>
+            </w:pPr>
+            <w:r>
+              <w:rPr>
+                <w:rFonts w:ascii="Cambria" w:hAnsi="Cambria"/>
+                <w:b/>
+                <w:bCs/>
+                <w:sz w:val="20"/>
+                <w:szCs w:val="20"/>
+              </w:rPr>
+              <w:t>SLOT 5</w:t>
+            </w:r>
+          </w:p>
+          <w:p>
+            <w:pPr>
+              <w:jc w:val="center"/>
+              <w:rPr>
+                <w:rFonts w:ascii="Cambria" w:hAnsi="Cambria"/>
+                <w:b/>
+                <w:bCs/>
+                <w:sz w:val="20"/>
+                <w:szCs w:val="20"/>
+              </w:rPr>
+            </w:pPr>
+            <w:r>
+              <w:rPr>
+                <w:rFonts w:ascii="Cambria" w:hAnsi="Cambria"/>
+                <w:b/>
+                <w:bCs/>
+                <w:sz w:val="20"/>
+                <w:szCs w:val="20"/>
               </w:rPr>
               <w:t>FN</w:t>
             </w:r>
@@ -2904,17 +3149,17 @@
                 <w:rFonts w:ascii="Cambria" w:hAnsi="Cambria"/>
                 <w:b/>
                 <w:bCs/>
-                <w:sz w:val="28"/>
-                <w:szCs w:val="24"/>
-              </w:rPr>
-            </w:pPr>
-            <w:r>
-              <w:rPr>
-                <w:rFonts w:ascii="Cambria" w:hAnsi="Cambria"/>
-                <w:b/>
-                <w:bCs/>
-                <w:sz w:val="28"/>
-                <w:szCs w:val="24"/>
+                <w:sz w:val="20"/>
+                <w:szCs w:val="20"/>
+              </w:rPr>
+            </w:pPr>
+            <w:r>
+              <w:rPr>
+                <w:rFonts w:ascii="Cambria" w:hAnsi="Cambria"/>
+                <w:b/>
+                <w:bCs/>
+                <w:sz w:val="20"/>
+                <w:szCs w:val="20"/>
               </w:rPr>
               <w:t>Mon</w:t>
             </w:r>
@@ -2922,7 +3167,160 @@
         </w:tc>
         <w:tc>
           <w:tcPr>
-            <w:tcW w:w="1531" w:type="dxa"/>
+            <w:tcW w:w="1295" w:type="dxa"/>
+            <w:shd w:val="clear" w:color="auto" w:fill="FFFFFF" w:themeFill="background1"/>
+            <w:vAlign w:val="center"/>
+          </w:tcPr>
+          <w:p>
+            <w:pPr>
+              <w:jc w:val="center"/>
+              <w:rPr>
+                <w:rFonts w:ascii="Cambria" w:hAnsi="Cambria"/>
+                <w:b/>
+                <w:bCs/>
+                <w:sz w:val="20"/>
+                <w:szCs w:val="20"/>
+              </w:rPr>
+            </w:pPr>
+          </w:p>
+        </w:tc>
+        <w:tc>
+          <w:tcPr>
+            <w:tcW w:w="1296" w:type="dxa"/>
+            <w:shd w:val="clear" w:color="auto" w:fill="FFFFFF" w:themeFill="background1"/>
+            <w:vAlign w:val="center"/>
+          </w:tcPr>
+          <w:p>
+            <w:pPr>
+              <w:jc w:val="center"/>
+              <w:rPr>
+                <w:rFonts w:ascii="Cambria" w:hAnsi="Cambria"/>
+                <w:b/>
+                <w:bCs/>
+                <w:sz w:val="20"/>
+                <w:szCs w:val="20"/>
+              </w:rPr>
+            </w:pPr>
+          </w:p>
+        </w:tc>
+        <w:tc>
+          <w:tcPr>
+            <w:tcW w:w="1296" w:type="dxa"/>
+            <w:vAlign w:val="center"/>
+          </w:tcPr>
+          <w:p>
+            <w:pPr>
+              <w:jc w:val="center"/>
+              <w:rPr>
+                <w:rFonts w:ascii="Cambria" w:hAnsi="Cambria"/>
+                <w:b/>
+                <w:bCs/>
+                <w:sz w:val="20"/>
+                <w:szCs w:val="20"/>
+              </w:rPr>
+            </w:pPr>
+          </w:p>
+        </w:tc>
+        <w:tc>
+          <w:tcPr>
+            <w:tcW w:w="1295" w:type="dxa"/>
+            <w:vAlign w:val="center"/>
+          </w:tcPr>
+          <w:p>
+            <w:pPr>
+              <w:jc w:val="center"/>
+              <w:rPr>
+                <w:rFonts w:ascii="Cambria" w:hAnsi="Cambria"/>
+                <w:b/>
+                <w:bCs/>
+                <w:sz w:val="20"/>
+                <w:szCs w:val="20"/>
+              </w:rPr>
+            </w:pPr>
+          </w:p>
+        </w:tc>
+        <w:tc>
+          <w:tcPr>
+            <w:tcW w:w="1296" w:type="dxa"/>
+            <w:vAlign w:val="center"/>
+          </w:tcPr>
+          <w:p>
+            <w:pPr>
+              <w:jc w:val="center"/>
+              <w:rPr>
+                <w:rFonts w:ascii="Cambria" w:hAnsi="Cambria"/>
+                <w:b/>
+                <w:bCs/>
+                <w:sz w:val="20"/>
+                <w:szCs w:val="20"/>
+              </w:rPr>
+            </w:pPr>
+            <w:r>
+              <w:rPr>
+                <w:rFonts w:ascii="Cambria" w:hAnsi="Cambria"/>
+                <w:b/>
+                <w:bCs/>
+                <w:sz w:val="20"/>
+                <w:szCs w:val="20"/>
+              </w:rPr>
+              <w:t>2CSE-A</w:t>
+            </w:r>
+          </w:p>
+          <w:p>
+            <w:pPr>
+              <w:jc w:val="center"/>
+              <w:rPr>
+                <w:rFonts w:ascii="Cambria" w:hAnsi="Cambria"/>
+                <w:b/>
+                <w:bCs/>
+                <w:sz w:val="20"/>
+                <w:szCs w:val="20"/>
+              </w:rPr>
+            </w:pPr>
+            <w:r>
+              <w:rPr>
+                <w:rFonts w:ascii="Cambria" w:hAnsi="Cambria"/>
+                <w:b/>
+                <w:bCs/>
+                <w:sz w:val="20"/>
+                <w:szCs w:val="20"/>
+              </w:rPr>
+              <w:t>OOP LAB</w:t>
+            </w:r>
+          </w:p>
+        </w:tc>
+        <w:tc>
+          <w:tcPr>
+            <w:tcW w:w="1296" w:type="dxa"/>
+            <w:vMerge w:val="restart"/>
+            <w:vAlign w:val="center"/>
+          </w:tcPr>
+          <w:p>
+            <w:pPr>
+              <w:jc w:val="center"/>
+              <w:rPr>
+                <w:rFonts w:ascii="Cambria" w:hAnsi="Cambria"/>
+                <w:b/>
+                <w:bCs/>
+                <w:sz w:val="20"/>
+                <w:szCs w:val="20"/>
+              </w:rPr>
+            </w:pPr>
+            <w:r>
+              <w:rPr>
+                <w:rFonts w:ascii="Cambria" w:hAnsi="Cambria"/>
+                <w:b/>
+                <w:bCs/>
+                <w:sz w:val="20"/>
+                <w:szCs w:val="20"/>
+              </w:rPr>
+              <w:t>LUNCH</w:t>
+            </w:r>
+          </w:p>
+        </w:tc>
+        <w:tc>
+          <w:tcPr>
+            <w:tcW w:w="1296" w:type="dxa"/>
             <w:shd w:val="clear" w:color="auto" w:fill="FBE4D5" w:themeFill="accent2" w:themeFillTint="33"/>
             <w:vAlign w:val="center"/>
           </w:tcPr>
@@ -2933,47 +3331,47 @@
                 <w:rFonts w:ascii="Cambria" w:hAnsi="Cambria"/>
                 <w:b/>
                 <w:bCs/>
-                <w:sz w:val="24"/>
-                <w:szCs w:val="24"/>
-              </w:rPr>
-            </w:pPr>
-            <w:r>
-              <w:rPr>
-                <w:rFonts w:ascii="Cambria" w:hAnsi="Cambria"/>
-                <w:b/>
-                <w:bCs/>
-                <w:sz w:val="24"/>
-                <w:szCs w:val="24"/>
-              </w:rPr>
-              <w:t>3CSE-A</w:t>
-            </w:r>
-          </w:p>
-          <w:p>
-            <w:pPr>
-              <w:jc w:val="center"/>
-              <w:rPr>
-                <w:rFonts w:ascii="Cambria" w:hAnsi="Cambria"/>
-                <w:b/>
-                <w:bCs/>
-                <w:sz w:val="24"/>
-                <w:szCs w:val="24"/>
-              </w:rPr>
-            </w:pPr>
-            <w:r>
-              <w:rPr>
-                <w:rFonts w:ascii="Cambria" w:hAnsi="Cambria"/>
-                <w:b/>
-                <w:bCs/>
-                <w:sz w:val="24"/>
-                <w:szCs w:val="24"/>
-              </w:rPr>
-              <w:t>WDA LAB</w:t>
-            </w:r>
-          </w:p>
-        </w:tc>
-        <w:tc>
-          <w:tcPr>
-            <w:tcW w:w="1571" w:type="dxa"/>
+                <w:sz w:val="20"/>
+                <w:szCs w:val="20"/>
+              </w:rPr>
+            </w:pPr>
+            <w:r>
+              <w:rPr>
+                <w:rFonts w:ascii="Cambria" w:hAnsi="Cambria"/>
+                <w:b/>
+                <w:bCs/>
+                <w:sz w:val="20"/>
+                <w:szCs w:val="20"/>
+              </w:rPr>
+              <w:t>3CSM</w:t>
+            </w:r>
+          </w:p>
+          <w:p>
+            <w:pPr>
+              <w:jc w:val="center"/>
+              <w:rPr>
+                <w:rFonts w:ascii="Cambria" w:hAnsi="Cambria"/>
+                <w:b/>
+                <w:bCs/>
+                <w:sz w:val="20"/>
+                <w:szCs w:val="20"/>
+              </w:rPr>
+            </w:pPr>
+            <w:r>
+              <w:rPr>
+                <w:rFonts w:ascii="Cambria" w:hAnsi="Cambria"/>
+                <w:b/>
+                <w:bCs/>
+                <w:sz w:val="20"/>
+                <w:szCs w:val="20"/>
+              </w:rPr>
+              <w:t>AI-LAB</w:t>
+            </w:r>
+          </w:p>
+        </w:tc>
+        <w:tc>
+          <w:tcPr>
+            <w:tcW w:w="1295" w:type="dxa"/>
             <w:shd w:val="clear" w:color="auto" w:fill="FBE4D5" w:themeFill="accent2" w:themeFillTint="33"/>
             <w:vAlign w:val="center"/>
           </w:tcPr>
@@ -2984,197 +3382,17 @@
                 <w:rFonts w:ascii="Cambria" w:hAnsi="Cambria"/>
                 <w:b/>
                 <w:bCs/>
-                <w:sz w:val="24"/>
-                <w:szCs w:val="24"/>
-              </w:rPr>
-            </w:pPr>
-            <w:r>
-              <w:rPr>
-                <w:rFonts w:ascii="Cambria" w:hAnsi="Cambria"/>
-                <w:b/>
-                <w:bCs/>
-                <w:sz w:val="24"/>
-                <w:szCs w:val="24"/>
-              </w:rPr>
-              <w:t>3CSE-A</w:t>
-            </w:r>
-          </w:p>
-          <w:p>
-            <w:pPr>
-              <w:jc w:val="center"/>
-              <w:rPr>
-                <w:rFonts w:ascii="Cambria" w:hAnsi="Cambria"/>
-                <w:b/>
-                <w:bCs/>
-                <w:sz w:val="24"/>
-                <w:szCs w:val="24"/>
-              </w:rPr>
-            </w:pPr>
-            <w:r>
-              <w:rPr>
-                <w:rFonts w:ascii="Cambria" w:hAnsi="Cambria"/>
-                <w:b/>
-                <w:bCs/>
-                <w:sz w:val="24"/>
-                <w:szCs w:val="24"/>
-              </w:rPr>
-              <w:t>WDA LAB</w:t>
-            </w:r>
-          </w:p>
-        </w:tc>
-        <w:tc>
-          <w:tcPr>
-            <w:tcW w:w="1571" w:type="dxa"/>
-            <w:vAlign w:val="center"/>
-          </w:tcPr>
-          <w:p>
-            <w:pPr>
-              <w:jc w:val="center"/>
-              <w:rPr>
-                <w:rFonts w:ascii="Cambria" w:hAnsi="Cambria"/>
-                <w:b/>
-                <w:bCs/>
-                <w:sz w:val="24"/>
-                <w:szCs w:val="24"/>
-              </w:rPr>
-            </w:pPr>
-            <w:r>
-              <w:rPr>
-                <w:rFonts w:ascii="Cambria" w:hAnsi="Cambria"/>
-                <w:b/>
-                <w:bCs/>
-                <w:sz w:val="24"/>
-                <w:szCs w:val="24"/>
-              </w:rPr>
-              <w:t>2CSE-A</w:t>
-            </w:r>
-          </w:p>
-          <w:p>
-            <w:pPr>
-              <w:jc w:val="center"/>
-              <w:rPr>
-                <w:rFonts w:ascii="Cambria" w:hAnsi="Cambria"/>
-                <w:b/>
-                <w:bCs/>
-                <w:sz w:val="24"/>
-                <w:szCs w:val="24"/>
-              </w:rPr>
-            </w:pPr>
-            <w:r>
-              <w:rPr>
-                <w:rFonts w:ascii="Cambria" w:hAnsi="Cambria"/>
-                <w:b/>
-                <w:bCs/>
-                <w:sz w:val="24"/>
-                <w:szCs w:val="24"/>
-              </w:rPr>
-              <w:t>OOP LAB</w:t>
-            </w:r>
-          </w:p>
-        </w:tc>
-        <w:tc>
-          <w:tcPr>
-            <w:tcW w:w="1531" w:type="dxa"/>
-            <w:vAlign w:val="center"/>
-          </w:tcPr>
-          <w:p>
-            <w:pPr>
-              <w:jc w:val="center"/>
-              <w:rPr>
-                <w:rFonts w:ascii="Cambria" w:hAnsi="Cambria"/>
-                <w:b/>
-                <w:bCs/>
-                <w:sz w:val="24"/>
-                <w:szCs w:val="24"/>
-              </w:rPr>
-            </w:pPr>
-            <w:r>
-              <w:rPr>
-                <w:rFonts w:ascii="Cambria" w:hAnsi="Cambria"/>
-                <w:b/>
-                <w:bCs/>
-                <w:sz w:val="24"/>
-                <w:szCs w:val="24"/>
-              </w:rPr>
-              <w:t>2CSE-A</w:t>
-            </w:r>
-          </w:p>
-          <w:p>
-            <w:pPr>
-              <w:jc w:val="center"/>
-              <w:rPr>
-                <w:rFonts w:ascii="Cambria" w:hAnsi="Cambria"/>
-                <w:b/>
-                <w:bCs/>
-                <w:sz w:val="24"/>
-                <w:szCs w:val="24"/>
-              </w:rPr>
-            </w:pPr>
-            <w:r>
-              <w:rPr>
-                <w:rFonts w:ascii="Cambria" w:hAnsi="Cambria"/>
-                <w:b/>
-                <w:bCs/>
-                <w:sz w:val="24"/>
-                <w:szCs w:val="24"/>
-              </w:rPr>
-              <w:t>OOP LAB</w:t>
-            </w:r>
-          </w:p>
-        </w:tc>
-        <w:tc>
-          <w:tcPr>
-            <w:tcW w:w="1965" w:type="dxa"/>
-            <w:vMerge w:val="restart"/>
-            <w:vAlign w:val="center"/>
-          </w:tcPr>
-          <w:p>
-            <w:pPr>
-              <w:jc w:val="center"/>
-              <w:rPr>
-                <w:rFonts w:ascii="Cambria" w:hAnsi="Cambria"/>
-                <w:b/>
-                <w:bCs/>
-                <w:sz w:val="28"/>
-                <w:szCs w:val="24"/>
-              </w:rPr>
-            </w:pPr>
-            <w:r>
-              <w:rPr>
-                <w:rFonts w:ascii="Cambria" w:hAnsi="Cambria"/>
-                <w:b/>
-                <w:bCs/>
-                <w:sz w:val="32"/>
-                <w:szCs w:val="24"/>
-              </w:rPr>
-              <w:t>LUNCH</w:t>
-            </w:r>
-          </w:p>
-        </w:tc>
-        <w:tc>
-          <w:tcPr>
-            <w:tcW w:w="1531" w:type="dxa"/>
-            <w:shd w:val="clear" w:color="auto" w:fill="FBE4D5" w:themeFill="accent2" w:themeFillTint="33"/>
-            <w:vAlign w:val="center"/>
-          </w:tcPr>
-          <w:p>
-            <w:pPr>
-              <w:jc w:val="center"/>
-              <w:rPr>
-                <w:rFonts w:ascii="Cambria" w:hAnsi="Cambria"/>
-                <w:b/>
-                <w:bCs/>
-                <w:sz w:val="24"/>
-                <w:szCs w:val="24"/>
-              </w:rPr>
-            </w:pPr>
-            <w:r>
-              <w:rPr>
-                <w:rFonts w:ascii="Cambria" w:hAnsi="Cambria"/>
-                <w:b/>
-                <w:bCs/>
-                <w:sz w:val="24"/>
-                <w:szCs w:val="24"/>
+                <w:sz w:val="20"/>
+                <w:szCs w:val="20"/>
+              </w:rPr>
+            </w:pPr>
+            <w:r>
+              <w:rPr>
+                <w:rFonts w:ascii="Cambria" w:hAnsi="Cambria"/>
+                <w:b/>
+                <w:bCs/>
+                <w:sz w:val="20"/>
+                <w:szCs w:val="20"/>
               </w:rPr>
               <w:t>3CSM</w:t>
             </w:r>
@@ -3186,17 +3404,17 @@
                 <w:rFonts w:ascii="Cambria" w:hAnsi="Cambria"/>
                 <w:b/>
                 <w:bCs/>
-                <w:sz w:val="24"/>
-                <w:szCs w:val="24"/>
-              </w:rPr>
-            </w:pPr>
-            <w:r>
-              <w:rPr>
-                <w:rFonts w:ascii="Cambria" w:hAnsi="Cambria"/>
-                <w:b/>
-                <w:bCs/>
-                <w:sz w:val="24"/>
-                <w:szCs w:val="24"/>
+                <w:sz w:val="20"/>
+                <w:szCs w:val="20"/>
+              </w:rPr>
+            </w:pPr>
+            <w:r>
+              <w:rPr>
+                <w:rFonts w:ascii="Cambria" w:hAnsi="Cambria"/>
+                <w:b/>
+                <w:bCs/>
+                <w:sz w:val="20"/>
+                <w:szCs w:val="20"/>
               </w:rPr>
               <w:t>AI-LAB</w:t>
             </w:r>
@@ -3204,88 +3422,120 @@
         </w:tc>
         <w:tc>
           <w:tcPr>
-            <w:tcW w:w="1571" w:type="dxa"/>
-            <w:shd w:val="clear" w:color="auto" w:fill="FBE4D5" w:themeFill="accent2" w:themeFillTint="33"/>
-            <w:vAlign w:val="center"/>
-          </w:tcPr>
-          <w:p>
-            <w:pPr>
-              <w:jc w:val="center"/>
-              <w:rPr>
-                <w:rFonts w:ascii="Cambria" w:hAnsi="Cambria"/>
-                <w:b/>
-                <w:bCs/>
-                <w:sz w:val="24"/>
-                <w:szCs w:val="24"/>
-              </w:rPr>
-            </w:pPr>
-            <w:r>
-              <w:rPr>
-                <w:rFonts w:ascii="Cambria" w:hAnsi="Cambria"/>
-                <w:b/>
-                <w:bCs/>
-                <w:sz w:val="24"/>
-                <w:szCs w:val="24"/>
-              </w:rPr>
-              <w:t>3CSM</w:t>
-            </w:r>
-          </w:p>
-          <w:p>
-            <w:pPr>
-              <w:jc w:val="center"/>
-              <w:rPr>
-                <w:rFonts w:ascii="Cambria" w:hAnsi="Cambria"/>
-                <w:b/>
-                <w:bCs/>
-                <w:sz w:val="24"/>
-                <w:szCs w:val="24"/>
-              </w:rPr>
-            </w:pPr>
-            <w:r>
-              <w:rPr>
-                <w:rFonts w:ascii="Cambria" w:hAnsi="Cambria"/>
-                <w:b/>
-                <w:bCs/>
-                <w:sz w:val="24"/>
-                <w:szCs w:val="24"/>
-              </w:rPr>
-              <w:t>AI-LAB</w:t>
-            </w:r>
-          </w:p>
-        </w:tc>
-        <w:tc>
-          <w:tcPr>
-            <w:tcW w:w="1571" w:type="dxa"/>
-            <w:shd w:val="clear" w:color="auto" w:fill="FFFFFF" w:themeFill="background1"/>
-            <w:vAlign w:val="center"/>
-          </w:tcPr>
-          <w:p>
-            <w:pPr>
-              <w:jc w:val="center"/>
-              <w:rPr>
-                <w:rFonts w:ascii="Cambria" w:hAnsi="Cambria"/>
-                <w:b/>
-                <w:bCs/>
-                <w:sz w:val="24"/>
-                <w:szCs w:val="24"/>
-              </w:rPr>
-            </w:pPr>
-          </w:p>
-        </w:tc>
-        <w:tc>
-          <w:tcPr>
-            <w:tcW w:w="1411" w:type="dxa"/>
-            <w:shd w:val="clear" w:color="auto" w:fill="FFFFFF" w:themeFill="background1"/>
-          </w:tcPr>
-          <w:p>
-            <w:pPr>
-              <w:jc w:val="center"/>
-              <w:rPr>
-                <w:rFonts w:ascii="Cambria" w:hAnsi="Cambria"/>
-                <w:b/>
-                <w:bCs/>
-                <w:sz w:val="24"/>
-                <w:szCs w:val="24"/>
+            <w:tcW w:w="1296" w:type="dxa"/>
+            <w:shd w:val="clear" w:color="auto" w:fill="E2EFD9" w:themeFill="accent6" w:themeFillTint="33"/>
+            <w:vAlign w:val="center"/>
+          </w:tcPr>
+          <w:p>
+            <w:pPr>
+              <w:jc w:val="center"/>
+              <w:rPr>
+                <w:rFonts w:ascii="Cambria" w:hAnsi="Cambria"/>
+                <w:b/>
+                <w:bCs/>
+                <w:sz w:val="20"/>
+                <w:szCs w:val="20"/>
+              </w:rPr>
+            </w:pPr>
+            <w:r>
+              <w:rPr>
+                <w:rFonts w:ascii="Cambria" w:hAnsi="Cambria"/>
+                <w:b/>
+                <w:bCs/>
+                <w:sz w:val="20"/>
+                <w:szCs w:val="20"/>
+              </w:rPr>
+              <w:t>2CSD-A</w:t>
+            </w:r>
+          </w:p>
+          <w:p>
+            <w:pPr>
+              <w:jc w:val="center"/>
+              <w:rPr>
+                <w:rFonts w:ascii="Cambria" w:hAnsi="Cambria"/>
+                <w:b/>
+                <w:bCs/>
+                <w:sz w:val="20"/>
+                <w:szCs w:val="20"/>
+              </w:rPr>
+            </w:pPr>
+            <w:r>
+              <w:rPr>
+                <w:rFonts w:ascii="Cambria" w:hAnsi="Cambria"/>
+                <w:b/>
+                <w:bCs/>
+                <w:sz w:val="20"/>
+                <w:szCs w:val="20"/>
+              </w:rPr>
+              <w:t>AS LAB</w:t>
+            </w:r>
+          </w:p>
+        </w:tc>
+        <w:tc>
+          <w:tcPr>
+            <w:tcW w:w="1296" w:type="dxa"/>
+            <w:shd w:val="clear" w:color="auto" w:fill="E2EFD9" w:themeFill="accent6" w:themeFillTint="33"/>
+            <w:vAlign w:val="center"/>
+          </w:tcPr>
+          <w:p>
+            <w:pPr>
+              <w:jc w:val="center"/>
+              <w:rPr>
+                <w:rFonts w:ascii="Cambria" w:hAnsi="Cambria"/>
+                <w:b/>
+                <w:bCs/>
+                <w:sz w:val="20"/>
+                <w:szCs w:val="20"/>
+              </w:rPr>
+            </w:pPr>
+            <w:r>
+              <w:rPr>
+                <w:rFonts w:ascii="Cambria" w:hAnsi="Cambria"/>
+                <w:b/>
+                <w:bCs/>
+                <w:sz w:val="20"/>
+                <w:szCs w:val="20"/>
+              </w:rPr>
+              <w:t>2CSD-A</w:t>
+            </w:r>
+          </w:p>
+          <w:p>
+            <w:pPr>
+              <w:jc w:val="center"/>
+              <w:rPr>
+                <w:rFonts w:ascii="Cambria" w:hAnsi="Cambria"/>
+                <w:b/>
+                <w:bCs/>
+                <w:sz w:val="20"/>
+                <w:szCs w:val="20"/>
+              </w:rPr>
+            </w:pPr>
+            <w:r>
+              <w:rPr>
+                <w:rFonts w:ascii="Cambria" w:hAnsi="Cambria"/>
+                <w:b/>
+                <w:bCs/>
+                <w:sz w:val="20"/>
+                <w:szCs w:val="20"/>
+              </w:rPr>
+              <w:t>AS LAB</w:t>
+            </w:r>
+          </w:p>
+        </w:tc>
+        <w:tc>
+          <w:tcPr>
+            <w:tcW w:w="1296" w:type="dxa"/>
+            <w:shd w:val="clear" w:color="auto" w:fill="E2EFD9" w:themeFill="accent6" w:themeFillTint="33"/>
+          </w:tcPr>
+          <w:p>
+            <w:pPr>
+              <w:jc w:val="center"/>
+              <w:rPr>
+                <w:rFonts w:ascii="Cambria" w:hAnsi="Cambria"/>
+                <w:b/>
+                <w:bCs/>
+                <w:sz w:val="20"/>
+                <w:szCs w:val="20"/>
               </w:rPr>
             </w:pPr>
           </w:p>
@@ -3308,17 +3558,17 @@
                 <w:rFonts w:ascii="Cambria" w:hAnsi="Cambria"/>
                 <w:b/>
                 <w:bCs/>
-                <w:sz w:val="28"/>
-                <w:szCs w:val="24"/>
-              </w:rPr>
-            </w:pPr>
-            <w:r>
-              <w:rPr>
-                <w:rFonts w:ascii="Cambria" w:hAnsi="Cambria"/>
-                <w:b/>
-                <w:bCs/>
-                <w:sz w:val="28"/>
-                <w:szCs w:val="24"/>
+                <w:sz w:val="20"/>
+                <w:szCs w:val="20"/>
+              </w:rPr>
+            </w:pPr>
+            <w:r>
+              <w:rPr>
+                <w:rFonts w:ascii="Cambria" w:hAnsi="Cambria"/>
+                <w:b/>
+                <w:bCs/>
+                <w:sz w:val="20"/>
+                <w:szCs w:val="20"/>
               </w:rPr>
               <w:t>Tue</w:t>
             </w:r>
@@ -3326,7 +3576,7 @@
         </w:tc>
         <w:tc>
           <w:tcPr>
-            <w:tcW w:w="1531" w:type="dxa"/>
+            <w:tcW w:w="1295" w:type="dxa"/>
             <w:shd w:val="clear" w:color="auto" w:fill="FBE4D5" w:themeFill="accent2" w:themeFillTint="33"/>
             <w:vAlign w:val="center"/>
           </w:tcPr>
@@ -3337,17 +3587,17 @@
                 <w:rFonts w:ascii="Cambria" w:hAnsi="Cambria"/>
                 <w:b/>
                 <w:bCs/>
-                <w:sz w:val="24"/>
-                <w:szCs w:val="24"/>
-              </w:rPr>
-            </w:pPr>
-            <w:r>
-              <w:rPr>
-                <w:rFonts w:ascii="Cambria" w:hAnsi="Cambria"/>
-                <w:b/>
-                <w:bCs/>
-                <w:sz w:val="24"/>
-                <w:szCs w:val="24"/>
+                <w:sz w:val="20"/>
+                <w:szCs w:val="20"/>
+              </w:rPr>
+            </w:pPr>
+            <w:r>
+              <w:rPr>
+                <w:rFonts w:ascii="Cambria" w:hAnsi="Cambria"/>
+                <w:b/>
+                <w:bCs/>
+                <w:sz w:val="20"/>
+                <w:szCs w:val="20"/>
               </w:rPr>
               <w:t>3CSM</w:t>
             </w:r>
@@ -3359,17 +3609,17 @@
                 <w:rFonts w:ascii="Cambria" w:hAnsi="Cambria"/>
                 <w:b/>
                 <w:bCs/>
-                <w:sz w:val="24"/>
-                <w:szCs w:val="24"/>
-              </w:rPr>
-            </w:pPr>
-            <w:r>
-              <w:rPr>
-                <w:rFonts w:ascii="Cambria" w:hAnsi="Cambria"/>
-                <w:b/>
-                <w:bCs/>
-                <w:sz w:val="24"/>
-                <w:szCs w:val="24"/>
+                <w:sz w:val="20"/>
+                <w:szCs w:val="20"/>
+              </w:rPr>
+            </w:pPr>
+            <w:r>
+              <w:rPr>
+                <w:rFonts w:ascii="Cambria" w:hAnsi="Cambria"/>
+                <w:b/>
+                <w:bCs/>
+                <w:sz w:val="20"/>
+                <w:szCs w:val="20"/>
               </w:rPr>
               <w:t>WDT-1 Lab</w:t>
             </w:r>
@@ -3377,7 +3627,7 @@
         </w:tc>
         <w:tc>
           <w:tcPr>
-            <w:tcW w:w="1571" w:type="dxa"/>
+            <w:tcW w:w="1296" w:type="dxa"/>
             <w:shd w:val="clear" w:color="auto" w:fill="FBE4D5" w:themeFill="accent2" w:themeFillTint="33"/>
             <w:vAlign w:val="center"/>
           </w:tcPr>
@@ -3388,17 +3638,17 @@
                 <w:rFonts w:ascii="Cambria" w:hAnsi="Cambria"/>
                 <w:b/>
                 <w:bCs/>
-                <w:sz w:val="24"/>
-                <w:szCs w:val="24"/>
-              </w:rPr>
-            </w:pPr>
-            <w:r>
-              <w:rPr>
-                <w:rFonts w:ascii="Cambria" w:hAnsi="Cambria"/>
-                <w:b/>
-                <w:bCs/>
-                <w:sz w:val="24"/>
-                <w:szCs w:val="24"/>
+                <w:sz w:val="20"/>
+                <w:szCs w:val="20"/>
+              </w:rPr>
+            </w:pPr>
+            <w:r>
+              <w:rPr>
+                <w:rFonts w:ascii="Cambria" w:hAnsi="Cambria"/>
+                <w:b/>
+                <w:bCs/>
+                <w:sz w:val="20"/>
+                <w:szCs w:val="20"/>
               </w:rPr>
               <w:t>3CSM</w:t>
             </w:r>
@@ -3410,17 +3660,17 @@
                 <w:rFonts w:ascii="Cambria" w:hAnsi="Cambria"/>
                 <w:b/>
                 <w:bCs/>
-                <w:sz w:val="24"/>
-                <w:szCs w:val="24"/>
-              </w:rPr>
-            </w:pPr>
-            <w:r>
-              <w:rPr>
-                <w:rFonts w:ascii="Cambria" w:hAnsi="Cambria"/>
-                <w:b/>
-                <w:bCs/>
-                <w:sz w:val="24"/>
-                <w:szCs w:val="24"/>
+                <w:sz w:val="20"/>
+                <w:szCs w:val="20"/>
+              </w:rPr>
+            </w:pPr>
+            <w:r>
+              <w:rPr>
+                <w:rFonts w:ascii="Cambria" w:hAnsi="Cambria"/>
+                <w:b/>
+                <w:bCs/>
+                <w:sz w:val="20"/>
+                <w:szCs w:val="20"/>
               </w:rPr>
               <w:t>WDT-1 Lab</w:t>
             </w:r>
@@ -3428,43 +3678,160 @@
         </w:tc>
         <w:tc>
           <w:tcPr>
-            <w:tcW w:w="1571" w:type="dxa"/>
-            <w:vAlign w:val="center"/>
-          </w:tcPr>
-          <w:p>
-            <w:pPr>
-              <w:jc w:val="center"/>
-              <w:rPr>
-                <w:rFonts w:ascii="Cambria" w:hAnsi="Cambria"/>
-                <w:b/>
-                <w:bCs/>
-                <w:sz w:val="24"/>
-                <w:szCs w:val="24"/>
-              </w:rPr>
-            </w:pPr>
-          </w:p>
-        </w:tc>
-        <w:tc>
-          <w:tcPr>
-            <w:tcW w:w="1531" w:type="dxa"/>
-            <w:vAlign w:val="center"/>
-          </w:tcPr>
-          <w:p>
-            <w:pPr>
-              <w:jc w:val="center"/>
-              <w:rPr>
-                <w:rFonts w:ascii="Cambria" w:hAnsi="Cambria"/>
-                <w:b/>
-                <w:bCs/>
-                <w:sz w:val="24"/>
-                <w:szCs w:val="24"/>
-              </w:rPr>
-            </w:pPr>
-          </w:p>
-        </w:tc>
-        <w:tc>
-          <w:tcPr>
-            <w:tcW w:w="1965" w:type="dxa"/>
+            <w:tcW w:w="1296" w:type="dxa"/>
+            <w:shd w:val="clear" w:color="auto" w:fill="E2EFD9" w:themeFill="accent6" w:themeFillTint="33"/>
+            <w:vAlign w:val="center"/>
+          </w:tcPr>
+          <w:p>
+            <w:pPr>
+              <w:jc w:val="center"/>
+              <w:rPr>
+                <w:rFonts w:ascii="Cambria" w:hAnsi="Cambria"/>
+                <w:b/>
+                <w:bCs/>
+                <w:sz w:val="20"/>
+                <w:szCs w:val="20"/>
+              </w:rPr>
+            </w:pPr>
+            <w:r>
+              <w:rPr>
+                <w:rFonts w:ascii="Cambria" w:hAnsi="Cambria"/>
+                <w:b/>
+                <w:bCs/>
+                <w:sz w:val="20"/>
+                <w:szCs w:val="20"/>
+              </w:rPr>
+              <w:t>2CSD-B</w:t>
+            </w:r>
+          </w:p>
+          <w:p>
+            <w:pPr>
+              <w:jc w:val="center"/>
+              <w:rPr>
+                <w:rFonts w:ascii="Cambria" w:hAnsi="Cambria"/>
+                <w:b/>
+                <w:bCs/>
+                <w:sz w:val="20"/>
+                <w:szCs w:val="20"/>
+              </w:rPr>
+            </w:pPr>
+            <w:r>
+              <w:rPr>
+                <w:rFonts w:ascii="Cambria" w:hAnsi="Cambria"/>
+                <w:b/>
+                <w:bCs/>
+                <w:sz w:val="20"/>
+                <w:szCs w:val="20"/>
+              </w:rPr>
+              <w:t>AS LAB</w:t>
+            </w:r>
+          </w:p>
+        </w:tc>
+        <w:tc>
+          <w:tcPr>
+            <w:tcW w:w="1295" w:type="dxa"/>
+            <w:shd w:val="clear" w:color="auto" w:fill="E2EFD9" w:themeFill="accent6" w:themeFillTint="33"/>
+            <w:vAlign w:val="center"/>
+          </w:tcPr>
+          <w:p>
+            <w:pPr>
+              <w:jc w:val="center"/>
+              <w:rPr>
+                <w:rFonts w:ascii="Cambria" w:hAnsi="Cambria"/>
+                <w:b/>
+                <w:bCs/>
+                <w:sz w:val="20"/>
+                <w:szCs w:val="20"/>
+              </w:rPr>
+            </w:pPr>
+            <w:r>
+              <w:rPr>
+                <w:rFonts w:ascii="Cambria" w:hAnsi="Cambria"/>
+                <w:b/>
+                <w:bCs/>
+                <w:sz w:val="20"/>
+                <w:szCs w:val="20"/>
+              </w:rPr>
+              <w:t>2CSD-B</w:t>
+            </w:r>
+          </w:p>
+          <w:p>
+            <w:pPr>
+              <w:jc w:val="center"/>
+              <w:rPr>
+                <w:rFonts w:ascii="Cambria" w:hAnsi="Cambria"/>
+                <w:b/>
+                <w:bCs/>
+                <w:sz w:val="20"/>
+                <w:szCs w:val="20"/>
+              </w:rPr>
+            </w:pPr>
+            <w:r>
+              <w:rPr>
+                <w:rFonts w:ascii="Cambria" w:hAnsi="Cambria"/>
+                <w:b/>
+                <w:bCs/>
+                <w:sz w:val="20"/>
+                <w:szCs w:val="20"/>
+              </w:rPr>
+              <w:t>AS LAB</w:t>
+            </w:r>
+          </w:p>
+        </w:tc>
+        <w:tc>
+          <w:tcPr>
+            <w:tcW w:w="1296" w:type="dxa"/>
+            <w:shd w:val="clear" w:color="auto" w:fill="E2EFD9" w:themeFill="accent6" w:themeFillTint="33"/>
+            <w:vAlign w:val="center"/>
+          </w:tcPr>
+          <w:p>
+            <w:pPr>
+              <w:jc w:val="center"/>
+              <w:rPr>
+                <w:rFonts w:ascii="Cambria" w:hAnsi="Cambria"/>
+                <w:b/>
+                <w:bCs/>
+                <w:sz w:val="20"/>
+                <w:szCs w:val="20"/>
+              </w:rPr>
+            </w:pPr>
+            <w:r>
+              <w:rPr>
+                <w:rFonts w:ascii="Cambria" w:hAnsi="Cambria"/>
+                <w:b/>
+                <w:bCs/>
+                <w:sz w:val="20"/>
+                <w:szCs w:val="20"/>
+              </w:rPr>
+              <w:t>2CSD-B</w:t>
+            </w:r>
+          </w:p>
+          <w:p>
+            <w:pPr>
+              <w:jc w:val="center"/>
+              <w:rPr>
+                <w:rFonts w:ascii="Cambria" w:hAnsi="Cambria"/>
+                <w:b/>
+                <w:bCs/>
+                <w:sz w:val="20"/>
+                <w:szCs w:val="20"/>
+              </w:rPr>
+            </w:pPr>
+            <w:r>
+              <w:rPr>
+                <w:rFonts w:ascii="Cambria" w:hAnsi="Cambria"/>
+                <w:b/>
+                <w:bCs/>
+                <w:sz w:val="20"/>
+                <w:szCs w:val="20"/>
+              </w:rPr>
+              <w:t>AS LAB</w:t>
+            </w:r>
+          </w:p>
+        </w:tc>
+        <w:tc>
+          <w:tcPr>
+            <w:tcW w:w="1296" w:type="dxa"/>
             <w:vMerge/>
             <w:vAlign w:val="center"/>
           </w:tcPr>
@@ -3475,15 +3842,15 @@
                 <w:rFonts w:ascii="Cambria" w:hAnsi="Cambria"/>
                 <w:b/>
                 <w:bCs/>
-                <w:sz w:val="28"/>
-                <w:szCs w:val="24"/>
-              </w:rPr>
-            </w:pPr>
-          </w:p>
-        </w:tc>
-        <w:tc>
-          <w:tcPr>
-            <w:tcW w:w="1531" w:type="dxa"/>
+                <w:sz w:val="20"/>
+                <w:szCs w:val="20"/>
+              </w:rPr>
+            </w:pPr>
+          </w:p>
+        </w:tc>
+        <w:tc>
+          <w:tcPr>
+            <w:tcW w:w="1296" w:type="dxa"/>
             <w:shd w:val="clear" w:color="auto" w:fill="DEEAF6" w:themeFill="accent1" w:themeFillTint="33"/>
             <w:vAlign w:val="center"/>
           </w:tcPr>
@@ -3494,17 +3861,17 @@
                 <w:rFonts w:ascii="Cambria" w:hAnsi="Cambria"/>
                 <w:b/>
                 <w:bCs/>
-                <w:sz w:val="24"/>
-                <w:szCs w:val="24"/>
-              </w:rPr>
-            </w:pPr>
-            <w:r>
-              <w:rPr>
-                <w:rFonts w:ascii="Cambria" w:hAnsi="Cambria"/>
-                <w:b/>
-                <w:bCs/>
-                <w:sz w:val="24"/>
-                <w:szCs w:val="24"/>
+                <w:sz w:val="20"/>
+                <w:szCs w:val="20"/>
+              </w:rPr>
+            </w:pPr>
+            <w:r>
+              <w:rPr>
+                <w:rFonts w:ascii="Cambria" w:hAnsi="Cambria"/>
+                <w:b/>
+                <w:bCs/>
+                <w:sz w:val="20"/>
+                <w:szCs w:val="20"/>
               </w:rPr>
               <w:t>4CSE-A</w:t>
             </w:r>
@@ -3516,17 +3883,17 @@
                 <w:rFonts w:ascii="Cambria" w:hAnsi="Cambria"/>
                 <w:b/>
                 <w:bCs/>
-                <w:sz w:val="24"/>
-                <w:szCs w:val="24"/>
-              </w:rPr>
-            </w:pPr>
-            <w:r>
-              <w:rPr>
-                <w:rFonts w:ascii="Cambria" w:hAnsi="Cambria"/>
-                <w:b/>
-                <w:bCs/>
-                <w:sz w:val="24"/>
-                <w:szCs w:val="24"/>
+                <w:sz w:val="20"/>
+                <w:szCs w:val="20"/>
+              </w:rPr>
+            </w:pPr>
+            <w:r>
+              <w:rPr>
+                <w:rFonts w:ascii="Cambria" w:hAnsi="Cambria"/>
+                <w:b/>
+                <w:bCs/>
+                <w:sz w:val="20"/>
+                <w:szCs w:val="20"/>
               </w:rPr>
               <w:t>ML LAB</w:t>
             </w:r>
@@ -3534,7 +3901,7 @@
         </w:tc>
         <w:tc>
           <w:tcPr>
-            <w:tcW w:w="1571" w:type="dxa"/>
+            <w:tcW w:w="1295" w:type="dxa"/>
             <w:shd w:val="clear" w:color="auto" w:fill="DEEAF6" w:themeFill="accent1" w:themeFillTint="33"/>
             <w:vAlign w:val="center"/>
           </w:tcPr>
@@ -3545,17 +3912,17 @@
                 <w:rFonts w:ascii="Cambria" w:hAnsi="Cambria"/>
                 <w:b/>
                 <w:bCs/>
-                <w:sz w:val="24"/>
-                <w:szCs w:val="24"/>
-              </w:rPr>
-            </w:pPr>
-            <w:r>
-              <w:rPr>
-                <w:rFonts w:ascii="Cambria" w:hAnsi="Cambria"/>
-                <w:b/>
-                <w:bCs/>
-                <w:sz w:val="24"/>
-                <w:szCs w:val="24"/>
+                <w:sz w:val="20"/>
+                <w:szCs w:val="20"/>
+              </w:rPr>
+            </w:pPr>
+            <w:r>
+              <w:rPr>
+                <w:rFonts w:ascii="Cambria" w:hAnsi="Cambria"/>
+                <w:b/>
+                <w:bCs/>
+                <w:sz w:val="20"/>
+                <w:szCs w:val="20"/>
               </w:rPr>
               <w:t>4CSE-A</w:t>
             </w:r>
@@ -3567,17 +3934,17 @@
                 <w:rFonts w:ascii="Cambria" w:hAnsi="Cambria"/>
                 <w:b/>
                 <w:bCs/>
-                <w:sz w:val="24"/>
-                <w:szCs w:val="24"/>
-              </w:rPr>
-            </w:pPr>
-            <w:r>
-              <w:rPr>
-                <w:rFonts w:ascii="Cambria" w:hAnsi="Cambria"/>
-                <w:b/>
-                <w:bCs/>
-                <w:sz w:val="24"/>
-                <w:szCs w:val="24"/>
+                <w:sz w:val="20"/>
+                <w:szCs w:val="20"/>
+              </w:rPr>
+            </w:pPr>
+            <w:r>
+              <w:rPr>
+                <w:rFonts w:ascii="Cambria" w:hAnsi="Cambria"/>
+                <w:b/>
+                <w:bCs/>
+                <w:sz w:val="20"/>
+                <w:szCs w:val="20"/>
               </w:rPr>
               <w:t>ML LAB</w:t>
             </w:r>
@@ -3585,7 +3952,7 @@
         </w:tc>
         <w:tc>
           <w:tcPr>
-            <w:tcW w:w="1571" w:type="dxa"/>
+            <w:tcW w:w="1296" w:type="dxa"/>
             <w:shd w:val="clear" w:color="auto" w:fill="FFFFFF" w:themeFill="background1"/>
             <w:vAlign w:val="center"/>
           </w:tcPr>
@@ -3596,15 +3963,15 @@
                 <w:rFonts w:ascii="Cambria" w:hAnsi="Cambria"/>
                 <w:b/>
                 <w:bCs/>
-                <w:sz w:val="24"/>
-                <w:szCs w:val="24"/>
-              </w:rPr>
-            </w:pPr>
-          </w:p>
-        </w:tc>
-        <w:tc>
-          <w:tcPr>
-            <w:tcW w:w="1411" w:type="dxa"/>
+                <w:sz w:val="20"/>
+                <w:szCs w:val="20"/>
+              </w:rPr>
+            </w:pPr>
+          </w:p>
+        </w:tc>
+        <w:tc>
+          <w:tcPr>
+            <w:tcW w:w="1296" w:type="dxa"/>
             <w:shd w:val="clear" w:color="auto" w:fill="FFFFFF" w:themeFill="background1"/>
           </w:tcPr>
           <w:p>
@@ -3614,8 +3981,26 @@
                 <w:rFonts w:ascii="Cambria" w:hAnsi="Cambria"/>
                 <w:b/>
                 <w:bCs/>
-                <w:sz w:val="24"/>
-                <w:szCs w:val="24"/>
+                <w:sz w:val="20"/>
+                <w:szCs w:val="20"/>
+              </w:rPr>
+            </w:pPr>
+          </w:p>
+        </w:tc>
+        <w:tc>
+          <w:tcPr>
+            <w:tcW w:w="1296" w:type="dxa"/>
+            <w:shd w:val="clear" w:color="auto" w:fill="FFFFFF" w:themeFill="background1"/>
+          </w:tcPr>
+          <w:p>
+            <w:pPr>
+              <w:jc w:val="center"/>
+              <w:rPr>
+                <w:rFonts w:ascii="Cambria" w:hAnsi="Cambria"/>
+                <w:b/>
+                <w:bCs/>
+                <w:sz w:val="20"/>
+                <w:szCs w:val="20"/>
               </w:rPr>
             </w:pPr>
           </w:p>
@@ -3638,17 +4023,17 @@
                 <w:rFonts w:ascii="Cambria" w:hAnsi="Cambria"/>
                 <w:b/>
                 <w:bCs/>
-                <w:sz w:val="28"/>
-                <w:szCs w:val="24"/>
-              </w:rPr>
-            </w:pPr>
-            <w:r>
-              <w:rPr>
-                <w:rFonts w:ascii="Cambria" w:hAnsi="Cambria"/>
-                <w:b/>
-                <w:bCs/>
-                <w:sz w:val="28"/>
-                <w:szCs w:val="24"/>
+                <w:sz w:val="20"/>
+                <w:szCs w:val="20"/>
+              </w:rPr>
+            </w:pPr>
+            <w:r>
+              <w:rPr>
+                <w:rFonts w:ascii="Cambria" w:hAnsi="Cambria"/>
+                <w:b/>
+                <w:bCs/>
+                <w:sz w:val="20"/>
+                <w:szCs w:val="20"/>
               </w:rPr>
               <w:t>Wed</w:t>
             </w:r>
@@ -3656,7 +4041,7 @@
         </w:tc>
         <w:tc>
           <w:tcPr>
-            <w:tcW w:w="1531" w:type="dxa"/>
+            <w:tcW w:w="1295" w:type="dxa"/>
             <w:shd w:val="clear" w:color="auto" w:fill="FBE4D5" w:themeFill="accent2" w:themeFillTint="33"/>
             <w:vAlign w:val="center"/>
           </w:tcPr>
@@ -3667,17 +4052,17 @@
                 <w:rFonts w:ascii="Cambria" w:hAnsi="Cambria"/>
                 <w:b/>
                 <w:bCs/>
-                <w:sz w:val="24"/>
-                <w:szCs w:val="24"/>
-              </w:rPr>
-            </w:pPr>
-            <w:r>
-              <w:rPr>
-                <w:rFonts w:ascii="Cambria" w:hAnsi="Cambria"/>
-                <w:b/>
-                <w:bCs/>
-                <w:sz w:val="24"/>
-                <w:szCs w:val="24"/>
+                <w:sz w:val="20"/>
+                <w:szCs w:val="20"/>
+              </w:rPr>
+            </w:pPr>
+            <w:r>
+              <w:rPr>
+                <w:rFonts w:ascii="Cambria" w:hAnsi="Cambria"/>
+                <w:b/>
+                <w:bCs/>
+                <w:sz w:val="20"/>
+                <w:szCs w:val="20"/>
               </w:rPr>
               <w:t>3CSD</w:t>
             </w:r>
@@ -3689,17 +4074,17 @@
                 <w:rFonts w:ascii="Cambria" w:hAnsi="Cambria"/>
                 <w:b/>
                 <w:bCs/>
-                <w:sz w:val="24"/>
-                <w:szCs w:val="24"/>
-              </w:rPr>
-            </w:pPr>
-            <w:r>
-              <w:rPr>
-                <w:rFonts w:ascii="Cambria" w:hAnsi="Cambria"/>
-                <w:b/>
-                <w:bCs/>
-                <w:sz w:val="24"/>
-                <w:szCs w:val="24"/>
+                <w:sz w:val="20"/>
+                <w:szCs w:val="20"/>
+              </w:rPr>
+            </w:pPr>
+            <w:r>
+              <w:rPr>
+                <w:rFonts w:ascii="Cambria" w:hAnsi="Cambria"/>
+                <w:b/>
+                <w:bCs/>
+                <w:sz w:val="20"/>
+                <w:szCs w:val="20"/>
               </w:rPr>
               <w:t>CO&amp;OS LAB</w:t>
             </w:r>
@@ -3707,7 +4092,7 @@
         </w:tc>
         <w:tc>
           <w:tcPr>
-            <w:tcW w:w="1571" w:type="dxa"/>
+            <w:tcW w:w="1296" w:type="dxa"/>
             <w:shd w:val="clear" w:color="auto" w:fill="FBE4D5" w:themeFill="accent2" w:themeFillTint="33"/>
             <w:vAlign w:val="center"/>
           </w:tcPr>
@@ -3718,17 +4103,17 @@
                 <w:rFonts w:ascii="Cambria" w:hAnsi="Cambria"/>
                 <w:b/>
                 <w:bCs/>
-                <w:sz w:val="24"/>
-                <w:szCs w:val="24"/>
-              </w:rPr>
-            </w:pPr>
-            <w:r>
-              <w:rPr>
-                <w:rFonts w:ascii="Cambria" w:hAnsi="Cambria"/>
-                <w:b/>
-                <w:bCs/>
-                <w:sz w:val="24"/>
-                <w:szCs w:val="24"/>
+                <w:sz w:val="20"/>
+                <w:szCs w:val="20"/>
+              </w:rPr>
+            </w:pPr>
+            <w:r>
+              <w:rPr>
+                <w:rFonts w:ascii="Cambria" w:hAnsi="Cambria"/>
+                <w:b/>
+                <w:bCs/>
+                <w:sz w:val="20"/>
+                <w:szCs w:val="20"/>
               </w:rPr>
               <w:t>3CSD</w:t>
             </w:r>
@@ -3740,17 +4125,17 @@
                 <w:rFonts w:ascii="Cambria" w:hAnsi="Cambria"/>
                 <w:b/>
                 <w:bCs/>
-                <w:sz w:val="24"/>
-                <w:szCs w:val="24"/>
-              </w:rPr>
-            </w:pPr>
-            <w:r>
-              <w:rPr>
-                <w:rFonts w:ascii="Cambria" w:hAnsi="Cambria"/>
-                <w:b/>
-                <w:bCs/>
-                <w:sz w:val="24"/>
-                <w:szCs w:val="24"/>
+                <w:sz w:val="20"/>
+                <w:szCs w:val="20"/>
+              </w:rPr>
+            </w:pPr>
+            <w:r>
+              <w:rPr>
+                <w:rFonts w:ascii="Cambria" w:hAnsi="Cambria"/>
+                <w:b/>
+                <w:bCs/>
+                <w:sz w:val="20"/>
+                <w:szCs w:val="20"/>
               </w:rPr>
               <w:t>CO&amp;OS LAB</w:t>
             </w:r>
@@ -3758,27 +4143,63 @@
         </w:tc>
         <w:tc>
           <w:tcPr>
-            <w:tcW w:w="1571" w:type="dxa"/>
-            <w:vAlign w:val="center"/>
-          </w:tcPr>
-          <w:p>
-            <w:pPr>
-              <w:jc w:val="center"/>
-              <w:rPr>
-                <w:rFonts w:ascii="Cambria" w:hAnsi="Cambria"/>
-                <w:b/>
-                <w:bCs/>
-                <w:sz w:val="24"/>
-                <w:szCs w:val="24"/>
-              </w:rPr>
-            </w:pPr>
-            <w:r>
-              <w:rPr>
-                <w:rFonts w:ascii="Cambria" w:hAnsi="Cambria"/>
-                <w:b/>
-                <w:bCs/>
-                <w:sz w:val="24"/>
-                <w:szCs w:val="24"/>
+            <w:tcW w:w="1296" w:type="dxa"/>
+            <w:vAlign w:val="center"/>
+          </w:tcPr>
+          <w:p>
+            <w:pPr>
+              <w:jc w:val="center"/>
+              <w:rPr>
+                <w:rFonts w:ascii="Cambria" w:hAnsi="Cambria"/>
+                <w:b/>
+                <w:bCs/>
+                <w:sz w:val="20"/>
+                <w:szCs w:val="20"/>
+              </w:rPr>
+            </w:pPr>
+          </w:p>
+        </w:tc>
+        <w:tc>
+          <w:tcPr>
+            <w:tcW w:w="1295" w:type="dxa"/>
+            <w:vAlign w:val="center"/>
+          </w:tcPr>
+          <w:p>
+            <w:pPr>
+              <w:jc w:val="center"/>
+              <w:rPr>
+                <w:rFonts w:ascii="Cambria" w:hAnsi="Cambria"/>
+                <w:b/>
+                <w:bCs/>
+                <w:sz w:val="20"/>
+                <w:szCs w:val="20"/>
+              </w:rPr>
+            </w:pPr>
+          </w:p>
+        </w:tc>
+        <w:tc>
+          <w:tcPr>
+            <w:tcW w:w="1296" w:type="dxa"/>
+            <w:vAlign w:val="center"/>
+          </w:tcPr>
+          <w:p>
+            <w:pPr>
+              <w:jc w:val="center"/>
+              <w:rPr>
+                <w:rFonts w:ascii="Cambria" w:hAnsi="Cambria"/>
+                <w:b/>
+                <w:bCs/>
+                <w:sz w:val="20"/>
+                <w:szCs w:val="20"/>
+              </w:rPr>
+            </w:pPr>
+            <w:r>
+              <w:rPr>
+                <w:rFonts w:ascii="Cambria" w:hAnsi="Cambria"/>
+                <w:b/>
+                <w:bCs/>
+                <w:sz w:val="20"/>
+                <w:szCs w:val="20"/>
               </w:rPr>
               <w:t>2CSE-B</w:t>
             </w:r>
@@ -3790,17 +4211,17 @@
                 <w:rFonts w:ascii="Cambria" w:hAnsi="Cambria"/>
                 <w:b/>
                 <w:bCs/>
-                <w:sz w:val="24"/>
-                <w:szCs w:val="24"/>
-              </w:rPr>
-            </w:pPr>
-            <w:r>
-              <w:rPr>
-                <w:rFonts w:ascii="Cambria" w:hAnsi="Cambria"/>
-                <w:b/>
-                <w:bCs/>
-                <w:sz w:val="24"/>
-                <w:szCs w:val="24"/>
+                <w:sz w:val="20"/>
+                <w:szCs w:val="20"/>
+              </w:rPr>
+            </w:pPr>
+            <w:r>
+              <w:rPr>
+                <w:rFonts w:ascii="Cambria" w:hAnsi="Cambria"/>
+                <w:b/>
+                <w:bCs/>
+                <w:sz w:val="20"/>
+                <w:szCs w:val="20"/>
               </w:rPr>
               <w:t>OOP LAB</w:t>
             </w:r>
@@ -3808,57 +4229,7 @@
         </w:tc>
         <w:tc>
           <w:tcPr>
-            <w:tcW w:w="1531" w:type="dxa"/>
-            <w:vAlign w:val="center"/>
-          </w:tcPr>
-          <w:p>
-            <w:pPr>
-              <w:jc w:val="center"/>
-              <w:rPr>
-                <w:rFonts w:ascii="Cambria" w:hAnsi="Cambria"/>
-                <w:b/>
-                <w:bCs/>
-                <w:sz w:val="24"/>
-                <w:szCs w:val="24"/>
-              </w:rPr>
-            </w:pPr>
-            <w:r>
-              <w:rPr>
-                <w:rFonts w:ascii="Cambria" w:hAnsi="Cambria"/>
-                <w:b/>
-                <w:bCs/>
-                <w:sz w:val="24"/>
-                <w:szCs w:val="24"/>
-              </w:rPr>
-              <w:t>2CSE-B</w:t>
-            </w:r>
-          </w:p>
-          <w:p>
-            <w:pPr>
-              <w:jc w:val="center"/>
-              <w:rPr>
-                <w:rFonts w:ascii="Cambria" w:hAnsi="Cambria"/>
-                <w:b/>
-                <w:bCs/>
-                <w:sz w:val="24"/>
-                <w:szCs w:val="24"/>
-              </w:rPr>
-            </w:pPr>
-            <w:r>
-              <w:rPr>
-                <w:rFonts w:ascii="Cambria" w:hAnsi="Cambria"/>
-                <w:b/>
-                <w:bCs/>
-                <w:sz w:val="24"/>
-                <w:szCs w:val="24"/>
-              </w:rPr>
-              <w:t>OOP LAB</w:t>
-            </w:r>
-          </w:p>
-        </w:tc>
-        <w:tc>
-          <w:tcPr>
-            <w:tcW w:w="1965" w:type="dxa"/>
+            <w:tcW w:w="1296" w:type="dxa"/>
             <w:vMerge/>
             <w:vAlign w:val="center"/>
           </w:tcPr>
@@ -3869,15 +4240,15 @@
                 <w:rFonts w:ascii="Cambria" w:hAnsi="Cambria"/>
                 <w:b/>
                 <w:bCs/>
-                <w:sz w:val="28"/>
-                <w:szCs w:val="24"/>
-              </w:rPr>
-            </w:pPr>
-          </w:p>
-        </w:tc>
-        <w:tc>
-          <w:tcPr>
-            <w:tcW w:w="1531" w:type="dxa"/>
+                <w:sz w:val="20"/>
+                <w:szCs w:val="20"/>
+              </w:rPr>
+            </w:pPr>
+          </w:p>
+        </w:tc>
+        <w:tc>
+          <w:tcPr>
+            <w:tcW w:w="1296" w:type="dxa"/>
             <w:shd w:val="clear" w:color="auto" w:fill="DEEAF6" w:themeFill="accent1" w:themeFillTint="33"/>
             <w:vAlign w:val="center"/>
           </w:tcPr>
@@ -3888,17 +4259,17 @@
                 <w:rFonts w:ascii="Cambria" w:hAnsi="Cambria"/>
                 <w:b/>
                 <w:bCs/>
-                <w:sz w:val="24"/>
-                <w:szCs w:val="24"/>
-              </w:rPr>
-            </w:pPr>
-            <w:r>
-              <w:rPr>
-                <w:rFonts w:ascii="Cambria" w:hAnsi="Cambria"/>
-                <w:b/>
-                <w:bCs/>
-                <w:sz w:val="24"/>
-                <w:szCs w:val="24"/>
+                <w:sz w:val="20"/>
+                <w:szCs w:val="20"/>
+              </w:rPr>
+            </w:pPr>
+            <w:r>
+              <w:rPr>
+                <w:rFonts w:ascii="Cambria" w:hAnsi="Cambria"/>
+                <w:b/>
+                <w:bCs/>
+                <w:sz w:val="20"/>
+                <w:szCs w:val="20"/>
               </w:rPr>
               <w:t>4CSE-B</w:t>
             </w:r>
@@ -3910,17 +4281,17 @@
                 <w:rFonts w:ascii="Cambria" w:hAnsi="Cambria"/>
                 <w:b/>
                 <w:bCs/>
-                <w:sz w:val="24"/>
-                <w:szCs w:val="24"/>
-              </w:rPr>
-            </w:pPr>
-            <w:r>
-              <w:rPr>
-                <w:rFonts w:ascii="Cambria" w:hAnsi="Cambria"/>
-                <w:b/>
-                <w:bCs/>
-                <w:sz w:val="24"/>
-                <w:szCs w:val="24"/>
+                <w:sz w:val="20"/>
+                <w:szCs w:val="20"/>
+              </w:rPr>
+            </w:pPr>
+            <w:r>
+              <w:rPr>
+                <w:rFonts w:ascii="Cambria" w:hAnsi="Cambria"/>
+                <w:b/>
+                <w:bCs/>
+                <w:sz w:val="20"/>
+                <w:szCs w:val="20"/>
               </w:rPr>
               <w:t>ML LAB</w:t>
             </w:r>
@@ -3928,7 +4299,7 @@
         </w:tc>
         <w:tc>
           <w:tcPr>
-            <w:tcW w:w="1571" w:type="dxa"/>
+            <w:tcW w:w="1295" w:type="dxa"/>
             <w:shd w:val="clear" w:color="auto" w:fill="DEEAF6" w:themeFill="accent1" w:themeFillTint="33"/>
             <w:vAlign w:val="center"/>
           </w:tcPr>
@@ -3939,17 +4310,17 @@
                 <w:rFonts w:ascii="Cambria" w:hAnsi="Cambria"/>
                 <w:b/>
                 <w:bCs/>
-                <w:sz w:val="24"/>
-                <w:szCs w:val="24"/>
-              </w:rPr>
-            </w:pPr>
-            <w:r>
-              <w:rPr>
-                <w:rFonts w:ascii="Cambria" w:hAnsi="Cambria"/>
-                <w:b/>
-                <w:bCs/>
-                <w:sz w:val="24"/>
-                <w:szCs w:val="24"/>
+                <w:sz w:val="20"/>
+                <w:szCs w:val="20"/>
+              </w:rPr>
+            </w:pPr>
+            <w:r>
+              <w:rPr>
+                <w:rFonts w:ascii="Cambria" w:hAnsi="Cambria"/>
+                <w:b/>
+                <w:bCs/>
+                <w:sz w:val="20"/>
+                <w:szCs w:val="20"/>
               </w:rPr>
               <w:t>4CSE-B</w:t>
             </w:r>
@@ -3961,17 +4332,17 @@
                 <w:rFonts w:ascii="Cambria" w:hAnsi="Cambria"/>
                 <w:b/>
                 <w:bCs/>
-                <w:sz w:val="24"/>
-                <w:szCs w:val="24"/>
-              </w:rPr>
-            </w:pPr>
-            <w:r>
-              <w:rPr>
-                <w:rFonts w:ascii="Cambria" w:hAnsi="Cambria"/>
-                <w:b/>
-                <w:bCs/>
-                <w:sz w:val="24"/>
-                <w:szCs w:val="24"/>
+                <w:sz w:val="20"/>
+                <w:szCs w:val="20"/>
+              </w:rPr>
+            </w:pPr>
+            <w:r>
+              <w:rPr>
+                <w:rFonts w:ascii="Cambria" w:hAnsi="Cambria"/>
+                <w:b/>
+                <w:bCs/>
+                <w:sz w:val="20"/>
+                <w:szCs w:val="20"/>
               </w:rPr>
               <w:t>ML LAB</w:t>
             </w:r>
@@ -3979,38 +4350,120 @@
         </w:tc>
         <w:tc>
           <w:tcPr>
-            <w:tcW w:w="1571" w:type="dxa"/>
-            <w:shd w:val="clear" w:color="auto" w:fill="FFFFFF" w:themeFill="background1"/>
-            <w:vAlign w:val="center"/>
-          </w:tcPr>
-          <w:p>
-            <w:pPr>
-              <w:jc w:val="center"/>
-              <w:rPr>
-                <w:rFonts w:ascii="Cambria" w:hAnsi="Cambria"/>
-                <w:b/>
-                <w:bCs/>
-                <w:sz w:val="24"/>
-                <w:szCs w:val="24"/>
-              </w:rPr>
-            </w:pPr>
-          </w:p>
-        </w:tc>
-        <w:tc>
-          <w:tcPr>
-            <w:tcW w:w="1411" w:type="dxa"/>
-            <w:shd w:val="clear" w:color="auto" w:fill="FFFFFF" w:themeFill="background1"/>
-            <w:vAlign w:val="center"/>
-          </w:tcPr>
-          <w:p>
-            <w:pPr>
-              <w:jc w:val="center"/>
-              <w:rPr>
-                <w:rFonts w:ascii="Cambria" w:hAnsi="Cambria"/>
-                <w:b/>
-                <w:bCs/>
-                <w:sz w:val="24"/>
-                <w:szCs w:val="24"/>
+            <w:tcW w:w="1296" w:type="dxa"/>
+            <w:shd w:val="clear" w:color="auto" w:fill="E2EFD9" w:themeFill="accent6" w:themeFillTint="33"/>
+            <w:vAlign w:val="center"/>
+          </w:tcPr>
+          <w:p>
+            <w:pPr>
+              <w:jc w:val="center"/>
+              <w:rPr>
+                <w:rFonts w:ascii="Cambria" w:hAnsi="Cambria"/>
+                <w:b/>
+                <w:bCs/>
+                <w:sz w:val="20"/>
+                <w:szCs w:val="20"/>
+              </w:rPr>
+            </w:pPr>
+            <w:r>
+              <w:rPr>
+                <w:rFonts w:ascii="Cambria" w:hAnsi="Cambria"/>
+                <w:b/>
+                <w:bCs/>
+                <w:sz w:val="20"/>
+                <w:szCs w:val="20"/>
+              </w:rPr>
+              <w:t>2CSM-A</w:t>
+            </w:r>
+          </w:p>
+          <w:p>
+            <w:pPr>
+              <w:jc w:val="center"/>
+              <w:rPr>
+                <w:rFonts w:ascii="Cambria" w:hAnsi="Cambria"/>
+                <w:b/>
+                <w:bCs/>
+                <w:sz w:val="20"/>
+                <w:szCs w:val="20"/>
+              </w:rPr>
+            </w:pPr>
+            <w:r>
+              <w:rPr>
+                <w:rFonts w:ascii="Cambria" w:hAnsi="Cambria"/>
+                <w:b/>
+                <w:bCs/>
+                <w:sz w:val="20"/>
+                <w:szCs w:val="20"/>
+              </w:rPr>
+              <w:t>AS LAB</w:t>
+            </w:r>
+          </w:p>
+        </w:tc>
+        <w:tc>
+          <w:tcPr>
+            <w:tcW w:w="1296" w:type="dxa"/>
+            <w:shd w:val="clear" w:color="auto" w:fill="E2EFD9" w:themeFill="accent6" w:themeFillTint="33"/>
+            <w:vAlign w:val="center"/>
+          </w:tcPr>
+          <w:p>
+            <w:pPr>
+              <w:jc w:val="center"/>
+              <w:rPr>
+                <w:rFonts w:ascii="Cambria" w:hAnsi="Cambria"/>
+                <w:b/>
+                <w:bCs/>
+                <w:sz w:val="20"/>
+                <w:szCs w:val="20"/>
+              </w:rPr>
+            </w:pPr>
+            <w:r>
+              <w:rPr>
+                <w:rFonts w:ascii="Cambria" w:hAnsi="Cambria"/>
+                <w:b/>
+                <w:bCs/>
+                <w:sz w:val="20"/>
+                <w:szCs w:val="20"/>
+              </w:rPr>
+              <w:t>2CSM-A</w:t>
+            </w:r>
+          </w:p>
+          <w:p>
+            <w:pPr>
+              <w:jc w:val="center"/>
+              <w:rPr>
+                <w:rFonts w:ascii="Cambria" w:hAnsi="Cambria"/>
+                <w:b/>
+                <w:bCs/>
+                <w:sz w:val="20"/>
+                <w:szCs w:val="20"/>
+              </w:rPr>
+            </w:pPr>
+            <w:r>
+              <w:rPr>
+                <w:rFonts w:ascii="Cambria" w:hAnsi="Cambria"/>
+                <w:b/>
+                <w:bCs/>
+                <w:sz w:val="20"/>
+                <w:szCs w:val="20"/>
+              </w:rPr>
+              <w:t>AS LAB</w:t>
+            </w:r>
+          </w:p>
+        </w:tc>
+        <w:tc>
+          <w:tcPr>
+            <w:tcW w:w="1296" w:type="dxa"/>
+            <w:shd w:val="clear" w:color="auto" w:fill="E2EFD9" w:themeFill="accent6" w:themeFillTint="33"/>
+          </w:tcPr>
+          <w:p>
+            <w:pPr>
+              <w:jc w:val="center"/>
+              <w:rPr>
+                <w:rFonts w:ascii="Cambria" w:hAnsi="Cambria"/>
+                <w:b/>
+                <w:bCs/>
+                <w:sz w:val="20"/>
+                <w:szCs w:val="20"/>
               </w:rPr>
             </w:pPr>
           </w:p>
@@ -4033,17 +4486,17 @@
                 <w:rFonts w:ascii="Cambria" w:hAnsi="Cambria"/>
                 <w:b/>
                 <w:bCs/>
-                <w:sz w:val="28"/>
-                <w:szCs w:val="24"/>
-              </w:rPr>
-            </w:pPr>
-            <w:r>
-              <w:rPr>
-                <w:rFonts w:ascii="Cambria" w:hAnsi="Cambria"/>
-                <w:b/>
-                <w:bCs/>
-                <w:sz w:val="28"/>
-                <w:szCs w:val="24"/>
+                <w:sz w:val="20"/>
+                <w:szCs w:val="20"/>
+              </w:rPr>
+            </w:pPr>
+            <w:r>
+              <w:rPr>
+                <w:rFonts w:ascii="Cambria" w:hAnsi="Cambria"/>
+                <w:b/>
+                <w:bCs/>
+                <w:sz w:val="20"/>
+                <w:szCs w:val="20"/>
               </w:rPr>
               <w:t>Thu</w:t>
             </w:r>
@@ -4051,7 +4504,7 @@
         </w:tc>
         <w:tc>
           <w:tcPr>
-            <w:tcW w:w="1531" w:type="dxa"/>
+            <w:tcW w:w="1295" w:type="dxa"/>
             <w:shd w:val="clear" w:color="auto" w:fill="FBE4D5" w:themeFill="accent2" w:themeFillTint="33"/>
             <w:vAlign w:val="center"/>
           </w:tcPr>
@@ -4062,17 +4515,17 @@
                 <w:rFonts w:ascii="Cambria" w:hAnsi="Cambria"/>
                 <w:b/>
                 <w:bCs/>
-                <w:sz w:val="24"/>
-                <w:szCs w:val="24"/>
-              </w:rPr>
-            </w:pPr>
-            <w:r>
-              <w:rPr>
-                <w:rFonts w:ascii="Cambria" w:hAnsi="Cambria"/>
-                <w:b/>
-                <w:bCs/>
-                <w:sz w:val="24"/>
-                <w:szCs w:val="24"/>
+                <w:sz w:val="20"/>
+                <w:szCs w:val="20"/>
+              </w:rPr>
+            </w:pPr>
+            <w:r>
+              <w:rPr>
+                <w:rFonts w:ascii="Cambria" w:hAnsi="Cambria"/>
+                <w:b/>
+                <w:bCs/>
+                <w:sz w:val="20"/>
+                <w:szCs w:val="20"/>
               </w:rPr>
               <w:t>3CSE-B</w:t>
             </w:r>
@@ -4084,17 +4537,17 @@
                 <w:rFonts w:ascii="Cambria" w:hAnsi="Cambria"/>
                 <w:b/>
                 <w:bCs/>
-                <w:sz w:val="24"/>
-                <w:szCs w:val="24"/>
-              </w:rPr>
-            </w:pPr>
-            <w:r>
-              <w:rPr>
-                <w:rFonts w:ascii="Cambria" w:hAnsi="Cambria"/>
-                <w:b/>
-                <w:bCs/>
-                <w:sz w:val="24"/>
-                <w:szCs w:val="24"/>
+                <w:sz w:val="20"/>
+                <w:szCs w:val="20"/>
+              </w:rPr>
+            </w:pPr>
+            <w:r>
+              <w:rPr>
+                <w:rFonts w:ascii="Cambria" w:hAnsi="Cambria"/>
+                <w:b/>
+                <w:bCs/>
+                <w:sz w:val="20"/>
+                <w:szCs w:val="20"/>
               </w:rPr>
               <w:t>WDA LAB</w:t>
             </w:r>
@@ -4102,7 +4555,7 @@
         </w:tc>
         <w:tc>
           <w:tcPr>
-            <w:tcW w:w="1571" w:type="dxa"/>
+            <w:tcW w:w="1296" w:type="dxa"/>
             <w:shd w:val="clear" w:color="auto" w:fill="FBE4D5" w:themeFill="accent2" w:themeFillTint="33"/>
             <w:vAlign w:val="center"/>
           </w:tcPr>
@@ -4113,17 +4566,17 @@
                 <w:rFonts w:ascii="Cambria" w:hAnsi="Cambria"/>
                 <w:b/>
                 <w:bCs/>
-                <w:sz w:val="24"/>
-                <w:szCs w:val="24"/>
-              </w:rPr>
-            </w:pPr>
-            <w:r>
-              <w:rPr>
-                <w:rFonts w:ascii="Cambria" w:hAnsi="Cambria"/>
-                <w:b/>
-                <w:bCs/>
-                <w:sz w:val="24"/>
-                <w:szCs w:val="24"/>
+                <w:sz w:val="20"/>
+                <w:szCs w:val="20"/>
+              </w:rPr>
+            </w:pPr>
+            <w:r>
+              <w:rPr>
+                <w:rFonts w:ascii="Cambria" w:hAnsi="Cambria"/>
+                <w:b/>
+                <w:bCs/>
+                <w:sz w:val="20"/>
+                <w:szCs w:val="20"/>
               </w:rPr>
               <w:t>3CSE-B</w:t>
             </w:r>
@@ -4135,17 +4588,17 @@
                 <w:rFonts w:ascii="Cambria" w:hAnsi="Cambria"/>
                 <w:b/>
                 <w:bCs/>
-                <w:sz w:val="24"/>
-                <w:szCs w:val="24"/>
-              </w:rPr>
-            </w:pPr>
-            <w:r>
-              <w:rPr>
-                <w:rFonts w:ascii="Cambria" w:hAnsi="Cambria"/>
-                <w:b/>
-                <w:bCs/>
-                <w:sz w:val="24"/>
-                <w:szCs w:val="24"/>
+                <w:sz w:val="20"/>
+                <w:szCs w:val="20"/>
+              </w:rPr>
+            </w:pPr>
+            <w:r>
+              <w:rPr>
+                <w:rFonts w:ascii="Cambria" w:hAnsi="Cambria"/>
+                <w:b/>
+                <w:bCs/>
+                <w:sz w:val="20"/>
+                <w:szCs w:val="20"/>
               </w:rPr>
               <w:t>WDA LAB</w:t>
             </w:r>
@@ -4153,27 +4606,27 @@
         </w:tc>
         <w:tc>
           <w:tcPr>
-            <w:tcW w:w="1571" w:type="dxa"/>
-            <w:vAlign w:val="center"/>
-          </w:tcPr>
-          <w:p>
-            <w:pPr>
-              <w:jc w:val="center"/>
-              <w:rPr>
-                <w:rFonts w:ascii="Cambria" w:hAnsi="Cambria"/>
-                <w:b/>
-                <w:bCs/>
-                <w:sz w:val="24"/>
-                <w:szCs w:val="24"/>
-              </w:rPr>
-            </w:pPr>
-            <w:r>
-              <w:rPr>
-                <w:rFonts w:ascii="Cambria" w:hAnsi="Cambria"/>
-                <w:b/>
-                <w:bCs/>
-                <w:sz w:val="24"/>
-                <w:szCs w:val="24"/>
+            <w:tcW w:w="1296" w:type="dxa"/>
+            <w:vAlign w:val="center"/>
+          </w:tcPr>
+          <w:p>
+            <w:pPr>
+              <w:jc w:val="center"/>
+              <w:rPr>
+                <w:rFonts w:ascii="Cambria" w:hAnsi="Cambria"/>
+                <w:b/>
+                <w:bCs/>
+                <w:sz w:val="20"/>
+                <w:szCs w:val="20"/>
+              </w:rPr>
+            </w:pPr>
+            <w:r>
+              <w:rPr>
+                <w:rFonts w:ascii="Cambria" w:hAnsi="Cambria"/>
+                <w:b/>
+                <w:bCs/>
+                <w:sz w:val="20"/>
+                <w:szCs w:val="20"/>
               </w:rPr>
               <w:t>2CSE-A</w:t>
             </w:r>
@@ -4185,17 +4638,17 @@
                 <w:rFonts w:ascii="Cambria" w:hAnsi="Cambria"/>
                 <w:b/>
                 <w:bCs/>
-                <w:sz w:val="24"/>
-                <w:szCs w:val="24"/>
-              </w:rPr>
-            </w:pPr>
-            <w:r>
-              <w:rPr>
-                <w:rFonts w:ascii="Cambria" w:hAnsi="Cambria"/>
-                <w:b/>
-                <w:bCs/>
-                <w:sz w:val="24"/>
-                <w:szCs w:val="24"/>
+                <w:sz w:val="20"/>
+                <w:szCs w:val="20"/>
+              </w:rPr>
+            </w:pPr>
+            <w:r>
+              <w:rPr>
+                <w:rFonts w:ascii="Cambria" w:hAnsi="Cambria"/>
+                <w:b/>
+                <w:bCs/>
+                <w:sz w:val="20"/>
+                <w:szCs w:val="20"/>
               </w:rPr>
               <w:t>DBMS LAB</w:t>
             </w:r>
@@ -4203,27 +4656,27 @@
         </w:tc>
         <w:tc>
           <w:tcPr>
-            <w:tcW w:w="1531" w:type="dxa"/>
-            <w:vAlign w:val="center"/>
-          </w:tcPr>
-          <w:p>
-            <w:pPr>
-              <w:jc w:val="center"/>
-              <w:rPr>
-                <w:rFonts w:ascii="Cambria" w:hAnsi="Cambria"/>
-                <w:b/>
-                <w:bCs/>
-                <w:sz w:val="24"/>
-                <w:szCs w:val="24"/>
-              </w:rPr>
-            </w:pPr>
-            <w:r>
-              <w:rPr>
-                <w:rFonts w:ascii="Cambria" w:hAnsi="Cambria"/>
-                <w:b/>
-                <w:bCs/>
-                <w:sz w:val="24"/>
-                <w:szCs w:val="24"/>
+            <w:tcW w:w="1295" w:type="dxa"/>
+            <w:vAlign w:val="center"/>
+          </w:tcPr>
+          <w:p>
+            <w:pPr>
+              <w:jc w:val="center"/>
+              <w:rPr>
+                <w:rFonts w:ascii="Cambria" w:hAnsi="Cambria"/>
+                <w:b/>
+                <w:bCs/>
+                <w:sz w:val="20"/>
+                <w:szCs w:val="20"/>
+              </w:rPr>
+            </w:pPr>
+            <w:r>
+              <w:rPr>
+                <w:rFonts w:ascii="Cambria" w:hAnsi="Cambria"/>
+                <w:b/>
+                <w:bCs/>
+                <w:sz w:val="20"/>
+                <w:szCs w:val="20"/>
               </w:rPr>
               <w:t>2CSE-A</w:t>
             </w:r>
@@ -4235,17 +4688,17 @@
                 <w:rFonts w:ascii="Cambria" w:hAnsi="Cambria"/>
                 <w:b/>
                 <w:bCs/>
-                <w:sz w:val="24"/>
-                <w:szCs w:val="24"/>
-              </w:rPr>
-            </w:pPr>
-            <w:r>
-              <w:rPr>
-                <w:rFonts w:ascii="Cambria" w:hAnsi="Cambria"/>
-                <w:b/>
-                <w:bCs/>
-                <w:sz w:val="24"/>
-                <w:szCs w:val="24"/>
+                <w:sz w:val="20"/>
+                <w:szCs w:val="20"/>
+              </w:rPr>
+            </w:pPr>
+            <w:r>
+              <w:rPr>
+                <w:rFonts w:ascii="Cambria" w:hAnsi="Cambria"/>
+                <w:b/>
+                <w:bCs/>
+                <w:sz w:val="20"/>
+                <w:szCs w:val="20"/>
               </w:rPr>
               <w:t>DBMS LAB</w:t>
             </w:r>
@@ -4253,7 +4706,25 @@
         </w:tc>
         <w:tc>
           <w:tcPr>
-            <w:tcW w:w="1965" w:type="dxa"/>
+            <w:tcW w:w="1296" w:type="dxa"/>
+            <w:vAlign w:val="center"/>
+          </w:tcPr>
+          <w:p>
+            <w:pPr>
+              <w:jc w:val="center"/>
+              <w:rPr>
+                <w:rFonts w:ascii="Cambria" w:hAnsi="Cambria"/>
+                <w:b/>
+                <w:bCs/>
+                <w:sz w:val="20"/>
+                <w:szCs w:val="20"/>
+              </w:rPr>
+            </w:pPr>
+          </w:p>
+        </w:tc>
+        <w:tc>
+          <w:tcPr>
+            <w:tcW w:w="1296" w:type="dxa"/>
             <w:vMerge/>
             <w:vAlign w:val="center"/>
           </w:tcPr>
@@ -4264,15 +4735,15 @@
                 <w:rFonts w:ascii="Cambria" w:hAnsi="Cambria"/>
                 <w:b/>
                 <w:bCs/>
-                <w:sz w:val="28"/>
-                <w:szCs w:val="24"/>
-              </w:rPr>
-            </w:pPr>
-          </w:p>
-        </w:tc>
-        <w:tc>
-          <w:tcPr>
-            <w:tcW w:w="1531" w:type="dxa"/>
+                <w:sz w:val="20"/>
+                <w:szCs w:val="20"/>
+              </w:rPr>
+            </w:pPr>
+          </w:p>
+        </w:tc>
+        <w:tc>
+          <w:tcPr>
+            <w:tcW w:w="1296" w:type="dxa"/>
             <w:shd w:val="clear" w:color="auto" w:fill="FBE4D5" w:themeFill="accent2" w:themeFillTint="33"/>
             <w:vAlign w:val="center"/>
           </w:tcPr>
@@ -4283,17 +4754,17 @@
                 <w:rFonts w:ascii="Cambria" w:hAnsi="Cambria"/>
                 <w:b/>
                 <w:bCs/>
-                <w:sz w:val="24"/>
-                <w:szCs w:val="24"/>
-              </w:rPr>
-            </w:pPr>
-            <w:r>
-              <w:rPr>
-                <w:rFonts w:ascii="Cambria" w:hAnsi="Cambria"/>
-                <w:b/>
-                <w:bCs/>
-                <w:sz w:val="24"/>
-                <w:szCs w:val="24"/>
+                <w:sz w:val="20"/>
+                <w:szCs w:val="20"/>
+              </w:rPr>
+            </w:pPr>
+            <w:r>
+              <w:rPr>
+                <w:rFonts w:ascii="Cambria" w:hAnsi="Cambria"/>
+                <w:b/>
+                <w:bCs/>
+                <w:sz w:val="20"/>
+                <w:szCs w:val="20"/>
               </w:rPr>
               <w:t>3CSM</w:t>
             </w:r>
@@ -4305,17 +4776,17 @@
                 <w:rFonts w:ascii="Cambria" w:hAnsi="Cambria"/>
                 <w:b/>
                 <w:bCs/>
-                <w:sz w:val="24"/>
-                <w:szCs w:val="24"/>
-              </w:rPr>
-            </w:pPr>
-            <w:r>
-              <w:rPr>
-                <w:rFonts w:ascii="Cambria" w:hAnsi="Cambria"/>
-                <w:b/>
-                <w:bCs/>
-                <w:sz w:val="24"/>
-                <w:szCs w:val="24"/>
+                <w:sz w:val="20"/>
+                <w:szCs w:val="20"/>
+              </w:rPr>
+            </w:pPr>
+            <w:r>
+              <w:rPr>
+                <w:rFonts w:ascii="Cambria" w:hAnsi="Cambria"/>
+                <w:b/>
+                <w:bCs/>
+                <w:sz w:val="20"/>
+                <w:szCs w:val="20"/>
               </w:rPr>
               <w:t>CO&amp;OS LAB</w:t>
             </w:r>
@@ -4323,7 +4794,7 @@
         </w:tc>
         <w:tc>
           <w:tcPr>
-            <w:tcW w:w="1571" w:type="dxa"/>
+            <w:tcW w:w="1295" w:type="dxa"/>
             <w:shd w:val="clear" w:color="auto" w:fill="FBE4D5" w:themeFill="accent2" w:themeFillTint="33"/>
             <w:vAlign w:val="center"/>
           </w:tcPr>
@@ -4334,17 +4805,17 @@
                 <w:rFonts w:ascii="Cambria" w:hAnsi="Cambria"/>
                 <w:b/>
                 <w:bCs/>
-                <w:sz w:val="24"/>
-                <w:szCs w:val="24"/>
-              </w:rPr>
-            </w:pPr>
-            <w:r>
-              <w:rPr>
-                <w:rFonts w:ascii="Cambria" w:hAnsi="Cambria"/>
-                <w:b/>
-                <w:bCs/>
-                <w:sz w:val="24"/>
-                <w:szCs w:val="24"/>
+                <w:sz w:val="20"/>
+                <w:szCs w:val="20"/>
+              </w:rPr>
+            </w:pPr>
+            <w:r>
+              <w:rPr>
+                <w:rFonts w:ascii="Cambria" w:hAnsi="Cambria"/>
+                <w:b/>
+                <w:bCs/>
+                <w:sz w:val="20"/>
+                <w:szCs w:val="20"/>
               </w:rPr>
               <w:t>3CSM</w:t>
             </w:r>
@@ -4356,17 +4827,17 @@
                 <w:rFonts w:ascii="Cambria" w:hAnsi="Cambria"/>
                 <w:b/>
                 <w:bCs/>
-                <w:sz w:val="24"/>
-                <w:szCs w:val="24"/>
-              </w:rPr>
-            </w:pPr>
-            <w:r>
-              <w:rPr>
-                <w:rFonts w:ascii="Cambria" w:hAnsi="Cambria"/>
-                <w:b/>
-                <w:bCs/>
-                <w:sz w:val="24"/>
-                <w:szCs w:val="24"/>
+                <w:sz w:val="20"/>
+                <w:szCs w:val="20"/>
+              </w:rPr>
+            </w:pPr>
+            <w:r>
+              <w:rPr>
+                <w:rFonts w:ascii="Cambria" w:hAnsi="Cambria"/>
+                <w:b/>
+                <w:bCs/>
+                <w:sz w:val="20"/>
+                <w:szCs w:val="20"/>
               </w:rPr>
               <w:t>CO&amp;OS LAB</w:t>
             </w:r>
@@ -4374,27 +4845,27 @@
         </w:tc>
         <w:tc>
           <w:tcPr>
-            <w:tcW w:w="1571" w:type="dxa"/>
-            <w:vAlign w:val="center"/>
-          </w:tcPr>
-          <w:p>
-            <w:pPr>
-              <w:jc w:val="center"/>
-              <w:rPr>
-                <w:rFonts w:ascii="Cambria" w:hAnsi="Cambria"/>
-                <w:b/>
-                <w:bCs/>
-                <w:sz w:val="24"/>
-                <w:szCs w:val="24"/>
-              </w:rPr>
-            </w:pPr>
-            <w:r>
-              <w:rPr>
-                <w:rFonts w:ascii="Cambria" w:hAnsi="Cambria"/>
-                <w:b/>
-                <w:bCs/>
-                <w:sz w:val="24"/>
-                <w:szCs w:val="24"/>
+            <w:tcW w:w="1296" w:type="dxa"/>
+            <w:vAlign w:val="center"/>
+          </w:tcPr>
+          <w:p>
+            <w:pPr>
+              <w:jc w:val="center"/>
+              <w:rPr>
+                <w:rFonts w:ascii="Cambria" w:hAnsi="Cambria"/>
+                <w:b/>
+                <w:bCs/>
+                <w:sz w:val="20"/>
+                <w:szCs w:val="20"/>
+              </w:rPr>
+            </w:pPr>
+            <w:r>
+              <w:rPr>
+                <w:rFonts w:ascii="Cambria" w:hAnsi="Cambria"/>
+                <w:b/>
+                <w:bCs/>
+                <w:sz w:val="20"/>
+                <w:szCs w:val="20"/>
               </w:rPr>
               <w:t xml:space="preserve">2CSE-B </w:t>
             </w:r>
@@ -4406,17 +4877,17 @@
                 <w:rFonts w:ascii="Cambria" w:hAnsi="Cambria"/>
                 <w:b/>
                 <w:bCs/>
-                <w:sz w:val="24"/>
-                <w:szCs w:val="24"/>
-              </w:rPr>
-            </w:pPr>
-            <w:r>
-              <w:rPr>
-                <w:rFonts w:ascii="Cambria" w:hAnsi="Cambria"/>
-                <w:b/>
-                <w:bCs/>
-                <w:sz w:val="24"/>
-                <w:szCs w:val="24"/>
+                <w:sz w:val="20"/>
+                <w:szCs w:val="20"/>
+              </w:rPr>
+            </w:pPr>
+            <w:r>
+              <w:rPr>
+                <w:rFonts w:ascii="Cambria" w:hAnsi="Cambria"/>
+                <w:b/>
+                <w:bCs/>
+                <w:sz w:val="20"/>
+                <w:szCs w:val="20"/>
               </w:rPr>
               <w:t>SE LAB</w:t>
             </w:r>
@@ -4424,27 +4895,27 @@
         </w:tc>
         <w:tc>
           <w:tcPr>
-            <w:tcW w:w="1411" w:type="dxa"/>
-            <w:vAlign w:val="center"/>
-          </w:tcPr>
-          <w:p>
-            <w:pPr>
-              <w:jc w:val="center"/>
-              <w:rPr>
-                <w:rFonts w:ascii="Cambria" w:hAnsi="Cambria"/>
-                <w:b/>
-                <w:bCs/>
-                <w:sz w:val="24"/>
-                <w:szCs w:val="24"/>
-              </w:rPr>
-            </w:pPr>
-            <w:r>
-              <w:rPr>
-                <w:rFonts w:ascii="Cambria" w:hAnsi="Cambria"/>
-                <w:b/>
-                <w:bCs/>
-                <w:sz w:val="24"/>
-                <w:szCs w:val="24"/>
+            <w:tcW w:w="1296" w:type="dxa"/>
+            <w:vAlign w:val="center"/>
+          </w:tcPr>
+          <w:p>
+            <w:pPr>
+              <w:jc w:val="center"/>
+              <w:rPr>
+                <w:rFonts w:ascii="Cambria" w:hAnsi="Cambria"/>
+                <w:b/>
+                <w:bCs/>
+                <w:sz w:val="20"/>
+                <w:szCs w:val="20"/>
+              </w:rPr>
+            </w:pPr>
+            <w:r>
+              <w:rPr>
+                <w:rFonts w:ascii="Cambria" w:hAnsi="Cambria"/>
+                <w:b/>
+                <w:bCs/>
+                <w:sz w:val="20"/>
+                <w:szCs w:val="20"/>
               </w:rPr>
               <w:t>2CSE-B</w:t>
             </w:r>
@@ -4456,20 +4927,37 @@
                 <w:rFonts w:ascii="Cambria" w:hAnsi="Cambria"/>
                 <w:b/>
                 <w:bCs/>
-                <w:sz w:val="24"/>
-                <w:szCs w:val="24"/>
-              </w:rPr>
-            </w:pPr>
-            <w:r>
-              <w:rPr>
-                <w:rFonts w:ascii="Cambria" w:hAnsi="Cambria"/>
-                <w:b/>
-                <w:bCs/>
-                <w:sz w:val="24"/>
-                <w:szCs w:val="24"/>
+                <w:sz w:val="20"/>
+                <w:szCs w:val="20"/>
+              </w:rPr>
+            </w:pPr>
+            <w:r>
+              <w:rPr>
+                <w:rFonts w:ascii="Cambria" w:hAnsi="Cambria"/>
+                <w:b/>
+                <w:bCs/>
+                <w:sz w:val="20"/>
+                <w:szCs w:val="20"/>
               </w:rPr>
               <w:t>SE LAB</w:t>
             </w:r>
+          </w:p>
+        </w:tc>
+        <w:tc>
+          <w:tcPr>
+            <w:tcW w:w="1296" w:type="dxa"/>
+          </w:tcPr>
+          <w:p>
+            <w:pPr>
+              <w:jc w:val="center"/>
+              <w:rPr>
+                <w:rFonts w:ascii="Cambria" w:hAnsi="Cambria"/>
+                <w:b/>
+                <w:bCs/>
+                <w:sz w:val="20"/>
+                <w:szCs w:val="20"/>
+              </w:rPr>
+            </w:pPr>
           </w:p>
         </w:tc>
       </w:tr>
@@ -4490,17 +4978,17 @@
                 <w:rFonts w:ascii="Cambria" w:hAnsi="Cambria"/>
                 <w:b/>
                 <w:bCs/>
-                <w:sz w:val="28"/>
-                <w:szCs w:val="24"/>
-              </w:rPr>
-            </w:pPr>
-            <w:r>
-              <w:rPr>
-                <w:rFonts w:ascii="Cambria" w:hAnsi="Cambria"/>
-                <w:b/>
-                <w:bCs/>
-                <w:sz w:val="28"/>
-                <w:szCs w:val="24"/>
+                <w:sz w:val="20"/>
+                <w:szCs w:val="20"/>
+              </w:rPr>
+            </w:pPr>
+            <w:r>
+              <w:rPr>
+                <w:rFonts w:ascii="Cambria" w:hAnsi="Cambria"/>
+                <w:b/>
+                <w:bCs/>
+                <w:sz w:val="20"/>
+                <w:szCs w:val="20"/>
               </w:rPr>
               <w:t>Fri</w:t>
             </w:r>
@@ -4508,63 +4996,129 @@
         </w:tc>
         <w:tc>
           <w:tcPr>
-            <w:tcW w:w="1531" w:type="dxa"/>
-            <w:vAlign w:val="center"/>
-          </w:tcPr>
-          <w:p>
-            <w:pPr>
-              <w:jc w:val="center"/>
-              <w:rPr>
-                <w:rFonts w:ascii="Cambria" w:hAnsi="Cambria"/>
-                <w:b/>
-                <w:bCs/>
-                <w:sz w:val="24"/>
-                <w:szCs w:val="24"/>
-              </w:rPr>
-            </w:pPr>
-          </w:p>
-        </w:tc>
-        <w:tc>
-          <w:tcPr>
-            <w:tcW w:w="1571" w:type="dxa"/>
-            <w:vAlign w:val="center"/>
-          </w:tcPr>
-          <w:p>
-            <w:pPr>
-              <w:jc w:val="center"/>
-              <w:rPr>
-                <w:rFonts w:ascii="Cambria" w:hAnsi="Cambria"/>
-                <w:b/>
-                <w:bCs/>
-                <w:sz w:val="24"/>
-                <w:szCs w:val="24"/>
-              </w:rPr>
-            </w:pPr>
-          </w:p>
-        </w:tc>
-        <w:tc>
-          <w:tcPr>
-            <w:tcW w:w="1571" w:type="dxa"/>
-            <w:vAlign w:val="center"/>
-          </w:tcPr>
-          <w:p>
-            <w:pPr>
-              <w:jc w:val="center"/>
-              <w:rPr>
-                <w:rFonts w:ascii="Cambria" w:hAnsi="Cambria"/>
-                <w:b/>
-                <w:bCs/>
-                <w:sz w:val="24"/>
-                <w:szCs w:val="24"/>
-              </w:rPr>
-            </w:pPr>
-            <w:r>
-              <w:rPr>
-                <w:rFonts w:ascii="Cambria" w:hAnsi="Cambria"/>
-                <w:b/>
-                <w:bCs/>
-                <w:sz w:val="24"/>
-                <w:szCs w:val="24"/>
+            <w:tcW w:w="1295" w:type="dxa"/>
+            <w:shd w:val="clear" w:color="auto" w:fill="E2EFD9" w:themeFill="accent6" w:themeFillTint="33"/>
+            <w:vAlign w:val="center"/>
+          </w:tcPr>
+          <w:p>
+            <w:pPr>
+              <w:jc w:val="center"/>
+              <w:rPr>
+                <w:rFonts w:ascii="Cambria" w:hAnsi="Cambria"/>
+                <w:b/>
+                <w:bCs/>
+                <w:sz w:val="20"/>
+                <w:szCs w:val="20"/>
+              </w:rPr>
+            </w:pPr>
+            <w:r>
+              <w:rPr>
+                <w:rFonts w:ascii="Cambria" w:hAnsi="Cambria"/>
+                <w:b/>
+                <w:bCs/>
+                <w:sz w:val="20"/>
+                <w:szCs w:val="20"/>
+              </w:rPr>
+              <w:t>2CSM-A</w:t>
+            </w:r>
+          </w:p>
+          <w:p>
+            <w:pPr>
+              <w:jc w:val="center"/>
+              <w:rPr>
+                <w:rFonts w:ascii="Cambria" w:hAnsi="Cambria"/>
+                <w:b/>
+                <w:bCs/>
+                <w:sz w:val="20"/>
+                <w:szCs w:val="20"/>
+              </w:rPr>
+            </w:pPr>
+            <w:r>
+              <w:rPr>
+                <w:rFonts w:ascii="Cambria" w:hAnsi="Cambria"/>
+                <w:b/>
+                <w:bCs/>
+                <w:sz w:val="20"/>
+                <w:szCs w:val="20"/>
+              </w:rPr>
+              <w:t>AS LAB</w:t>
+            </w:r>
+          </w:p>
+        </w:tc>
+        <w:tc>
+          <w:tcPr>
+            <w:tcW w:w="1296" w:type="dxa"/>
+            <w:shd w:val="clear" w:color="auto" w:fill="E2EFD9" w:themeFill="accent6" w:themeFillTint="33"/>
+            <w:vAlign w:val="center"/>
+          </w:tcPr>
+          <w:p>
+            <w:pPr>
+              <w:jc w:val="center"/>
+              <w:rPr>
+                <w:rFonts w:ascii="Cambria" w:hAnsi="Cambria"/>
+                <w:b/>
+                <w:bCs/>
+                <w:sz w:val="20"/>
+                <w:szCs w:val="20"/>
+              </w:rPr>
+            </w:pPr>
+            <w:r>
+              <w:rPr>
+                <w:rFonts w:ascii="Cambria" w:hAnsi="Cambria"/>
+                <w:b/>
+                <w:bCs/>
+                <w:sz w:val="20"/>
+                <w:szCs w:val="20"/>
+              </w:rPr>
+              <w:t>2CSM-A</w:t>
+            </w:r>
+          </w:p>
+          <w:p>
+            <w:pPr>
+              <w:jc w:val="center"/>
+              <w:rPr>
+                <w:rFonts w:ascii="Cambria" w:hAnsi="Cambria"/>
+                <w:b/>
+                <w:bCs/>
+                <w:sz w:val="20"/>
+                <w:szCs w:val="20"/>
+              </w:rPr>
+            </w:pPr>
+            <w:r>
+              <w:rPr>
+                <w:rFonts w:ascii="Cambria" w:hAnsi="Cambria"/>
+                <w:b/>
+                <w:bCs/>
+                <w:sz w:val="20"/>
+                <w:szCs w:val="20"/>
+              </w:rPr>
+              <w:t>AS LAB</w:t>
+            </w:r>
+          </w:p>
+        </w:tc>
+        <w:tc>
+          <w:tcPr>
+            <w:tcW w:w="1296" w:type="dxa"/>
+            <w:vAlign w:val="center"/>
+          </w:tcPr>
+          <w:p>
+            <w:pPr>
+              <w:jc w:val="center"/>
+              <w:rPr>
+                <w:rFonts w:ascii="Cambria" w:hAnsi="Cambria"/>
+                <w:b/>
+                <w:bCs/>
+                <w:sz w:val="20"/>
+                <w:szCs w:val="20"/>
+              </w:rPr>
+            </w:pPr>
+            <w:r>
+              <w:rPr>
+                <w:rFonts w:ascii="Cambria" w:hAnsi="Cambria"/>
+                <w:b/>
+                <w:bCs/>
+                <w:sz w:val="20"/>
+                <w:szCs w:val="20"/>
               </w:rPr>
               <w:t>2CSE-B</w:t>
             </w:r>
@@ -4576,17 +5130,17 @@
                 <w:rFonts w:ascii="Cambria" w:hAnsi="Cambria"/>
                 <w:b/>
                 <w:bCs/>
-                <w:sz w:val="24"/>
-                <w:szCs w:val="24"/>
-              </w:rPr>
-            </w:pPr>
-            <w:r>
-              <w:rPr>
-                <w:rFonts w:ascii="Cambria" w:hAnsi="Cambria"/>
-                <w:b/>
-                <w:bCs/>
-                <w:sz w:val="24"/>
-                <w:szCs w:val="24"/>
+                <w:sz w:val="20"/>
+                <w:szCs w:val="20"/>
+              </w:rPr>
+            </w:pPr>
+            <w:r>
+              <w:rPr>
+                <w:rFonts w:ascii="Cambria" w:hAnsi="Cambria"/>
+                <w:b/>
+                <w:bCs/>
+                <w:sz w:val="20"/>
+                <w:szCs w:val="20"/>
               </w:rPr>
               <w:t>DBMS LAB</w:t>
             </w:r>
@@ -4594,27 +5148,27 @@
         </w:tc>
         <w:tc>
           <w:tcPr>
-            <w:tcW w:w="1531" w:type="dxa"/>
-            <w:vAlign w:val="center"/>
-          </w:tcPr>
-          <w:p>
-            <w:pPr>
-              <w:jc w:val="center"/>
-              <w:rPr>
-                <w:rFonts w:ascii="Cambria" w:hAnsi="Cambria"/>
-                <w:b/>
-                <w:bCs/>
-                <w:sz w:val="24"/>
-                <w:szCs w:val="24"/>
-              </w:rPr>
-            </w:pPr>
-            <w:r>
-              <w:rPr>
-                <w:rFonts w:ascii="Cambria" w:hAnsi="Cambria"/>
-                <w:b/>
-                <w:bCs/>
-                <w:sz w:val="24"/>
-                <w:szCs w:val="24"/>
+            <w:tcW w:w="1295" w:type="dxa"/>
+            <w:vAlign w:val="center"/>
+          </w:tcPr>
+          <w:p>
+            <w:pPr>
+              <w:jc w:val="center"/>
+              <w:rPr>
+                <w:rFonts w:ascii="Cambria" w:hAnsi="Cambria"/>
+                <w:b/>
+                <w:bCs/>
+                <w:sz w:val="20"/>
+                <w:szCs w:val="20"/>
+              </w:rPr>
+            </w:pPr>
+            <w:r>
+              <w:rPr>
+                <w:rFonts w:ascii="Cambria" w:hAnsi="Cambria"/>
+                <w:b/>
+                <w:bCs/>
+                <w:sz w:val="20"/>
+                <w:szCs w:val="20"/>
               </w:rPr>
               <w:t>2CSE-B</w:t>
             </w:r>
@@ -4626,17 +5180,17 @@
                 <w:rFonts w:ascii="Cambria" w:hAnsi="Cambria"/>
                 <w:b/>
                 <w:bCs/>
-                <w:sz w:val="24"/>
-                <w:szCs w:val="24"/>
-              </w:rPr>
-            </w:pPr>
-            <w:r>
-              <w:rPr>
-                <w:rFonts w:ascii="Cambria" w:hAnsi="Cambria"/>
-                <w:b/>
-                <w:bCs/>
-                <w:sz w:val="24"/>
-                <w:szCs w:val="24"/>
+                <w:sz w:val="20"/>
+                <w:szCs w:val="20"/>
+              </w:rPr>
+            </w:pPr>
+            <w:r>
+              <w:rPr>
+                <w:rFonts w:ascii="Cambria" w:hAnsi="Cambria"/>
+                <w:b/>
+                <w:bCs/>
+                <w:sz w:val="20"/>
+                <w:szCs w:val="20"/>
               </w:rPr>
               <w:t>DBMS LAB</w:t>
             </w:r>
@@ -4644,7 +5198,25 @@
         </w:tc>
         <w:tc>
           <w:tcPr>
-            <w:tcW w:w="1965" w:type="dxa"/>
+            <w:tcW w:w="1296" w:type="dxa"/>
+            <w:vAlign w:val="center"/>
+          </w:tcPr>
+          <w:p>
+            <w:pPr>
+              <w:jc w:val="center"/>
+              <w:rPr>
+                <w:rFonts w:ascii="Cambria" w:hAnsi="Cambria"/>
+                <w:b/>
+                <w:bCs/>
+                <w:sz w:val="20"/>
+                <w:szCs w:val="20"/>
+              </w:rPr>
+            </w:pPr>
+          </w:p>
+        </w:tc>
+        <w:tc>
+          <w:tcPr>
+            <w:tcW w:w="1296" w:type="dxa"/>
             <w:vMerge/>
             <w:vAlign w:val="center"/>
           </w:tcPr>
@@ -4655,15 +5227,15 @@
                 <w:rFonts w:ascii="Cambria" w:hAnsi="Cambria"/>
                 <w:b/>
                 <w:bCs/>
-                <w:sz w:val="28"/>
-                <w:szCs w:val="24"/>
-              </w:rPr>
-            </w:pPr>
-          </w:p>
-        </w:tc>
-        <w:tc>
-          <w:tcPr>
-            <w:tcW w:w="1531" w:type="dxa"/>
+                <w:sz w:val="20"/>
+                <w:szCs w:val="20"/>
+              </w:rPr>
+            </w:pPr>
+          </w:p>
+        </w:tc>
+        <w:tc>
+          <w:tcPr>
+            <w:tcW w:w="1296" w:type="dxa"/>
             <w:shd w:val="clear" w:color="auto" w:fill="FBE4D5" w:themeFill="accent2" w:themeFillTint="33"/>
             <w:vAlign w:val="center"/>
           </w:tcPr>
@@ -4674,17 +5246,17 @@
                 <w:rFonts w:ascii="Cambria" w:hAnsi="Cambria"/>
                 <w:b/>
                 <w:bCs/>
-                <w:sz w:val="24"/>
-                <w:szCs w:val="24"/>
-              </w:rPr>
-            </w:pPr>
-            <w:r>
-              <w:rPr>
-                <w:rFonts w:ascii="Cambria" w:hAnsi="Cambria"/>
-                <w:b/>
-                <w:bCs/>
-                <w:sz w:val="24"/>
-                <w:szCs w:val="24"/>
+                <w:sz w:val="20"/>
+                <w:szCs w:val="20"/>
+              </w:rPr>
+            </w:pPr>
+            <w:r>
+              <w:rPr>
+                <w:rFonts w:ascii="Cambria" w:hAnsi="Cambria"/>
+                <w:b/>
+                <w:bCs/>
+                <w:sz w:val="20"/>
+                <w:szCs w:val="20"/>
               </w:rPr>
               <w:t>3CSD</w:t>
             </w:r>
@@ -4696,17 +5268,17 @@
                 <w:rFonts w:ascii="Cambria" w:hAnsi="Cambria"/>
                 <w:b/>
                 <w:bCs/>
-                <w:sz w:val="24"/>
-                <w:szCs w:val="24"/>
-              </w:rPr>
-            </w:pPr>
-            <w:r>
-              <w:rPr>
-                <w:rFonts w:ascii="Cambria" w:hAnsi="Cambria"/>
-                <w:b/>
-                <w:bCs/>
-                <w:sz w:val="24"/>
-                <w:szCs w:val="24"/>
+                <w:sz w:val="20"/>
+                <w:szCs w:val="20"/>
+              </w:rPr>
+            </w:pPr>
+            <w:r>
+              <w:rPr>
+                <w:rFonts w:ascii="Cambria" w:hAnsi="Cambria"/>
+                <w:b/>
+                <w:bCs/>
+                <w:sz w:val="20"/>
+                <w:szCs w:val="20"/>
               </w:rPr>
               <w:t>AI-LAB</w:t>
             </w:r>
@@ -4714,7 +5286,7 @@
         </w:tc>
         <w:tc>
           <w:tcPr>
-            <w:tcW w:w="1571" w:type="dxa"/>
+            <w:tcW w:w="1295" w:type="dxa"/>
             <w:shd w:val="clear" w:color="auto" w:fill="FBE4D5" w:themeFill="accent2" w:themeFillTint="33"/>
             <w:vAlign w:val="center"/>
           </w:tcPr>
@@ -4725,17 +5297,17 @@
                 <w:rFonts w:ascii="Cambria" w:hAnsi="Cambria"/>
                 <w:b/>
                 <w:bCs/>
-                <w:sz w:val="24"/>
-                <w:szCs w:val="24"/>
-              </w:rPr>
-            </w:pPr>
-            <w:r>
-              <w:rPr>
-                <w:rFonts w:ascii="Cambria" w:hAnsi="Cambria"/>
-                <w:b/>
-                <w:bCs/>
-                <w:sz w:val="24"/>
-                <w:szCs w:val="24"/>
+                <w:sz w:val="20"/>
+                <w:szCs w:val="20"/>
+              </w:rPr>
+            </w:pPr>
+            <w:r>
+              <w:rPr>
+                <w:rFonts w:ascii="Cambria" w:hAnsi="Cambria"/>
+                <w:b/>
+                <w:bCs/>
+                <w:sz w:val="20"/>
+                <w:szCs w:val="20"/>
               </w:rPr>
               <w:t>3CSD</w:t>
             </w:r>
@@ -4747,17 +5319,17 @@
                 <w:rFonts w:ascii="Cambria" w:hAnsi="Cambria"/>
                 <w:b/>
                 <w:bCs/>
-                <w:sz w:val="24"/>
-                <w:szCs w:val="24"/>
-              </w:rPr>
-            </w:pPr>
-            <w:r>
-              <w:rPr>
-                <w:rFonts w:ascii="Cambria" w:hAnsi="Cambria"/>
-                <w:b/>
-                <w:bCs/>
-                <w:sz w:val="24"/>
-                <w:szCs w:val="24"/>
+                <w:sz w:val="20"/>
+                <w:szCs w:val="20"/>
+              </w:rPr>
+            </w:pPr>
+            <w:r>
+              <w:rPr>
+                <w:rFonts w:ascii="Cambria" w:hAnsi="Cambria"/>
+                <w:b/>
+                <w:bCs/>
+                <w:sz w:val="20"/>
+                <w:szCs w:val="20"/>
               </w:rPr>
               <w:t>AI-LAB</w:t>
             </w:r>
@@ -4765,7 +5337,7 @@
         </w:tc>
         <w:tc>
           <w:tcPr>
-            <w:tcW w:w="1571" w:type="dxa"/>
+            <w:tcW w:w="1296" w:type="dxa"/>
             <w:shd w:val="clear" w:color="auto" w:fill="FFFFFF" w:themeFill="background1"/>
             <w:vAlign w:val="center"/>
           </w:tcPr>
@@ -4776,17 +5348,17 @@
                 <w:rFonts w:ascii="Cambria" w:hAnsi="Cambria"/>
                 <w:b/>
                 <w:bCs/>
-                <w:sz w:val="24"/>
-                <w:szCs w:val="24"/>
-              </w:rPr>
-            </w:pPr>
-            <w:r>
-              <w:rPr>
-                <w:rFonts w:ascii="Cambria" w:hAnsi="Cambria"/>
-                <w:b/>
-                <w:bCs/>
-                <w:sz w:val="24"/>
-                <w:szCs w:val="24"/>
+                <w:sz w:val="20"/>
+                <w:szCs w:val="20"/>
+              </w:rPr>
+            </w:pPr>
+            <w:r>
+              <w:rPr>
+                <w:rFonts w:ascii="Cambria" w:hAnsi="Cambria"/>
+                <w:b/>
+                <w:bCs/>
+                <w:sz w:val="20"/>
+                <w:szCs w:val="20"/>
               </w:rPr>
               <w:t>2CSE-A</w:t>
             </w:r>
@@ -4798,17 +5370,17 @@
                 <w:rFonts w:ascii="Cambria" w:hAnsi="Cambria"/>
                 <w:b/>
                 <w:bCs/>
-                <w:sz w:val="24"/>
-                <w:szCs w:val="24"/>
-              </w:rPr>
-            </w:pPr>
-            <w:r>
-              <w:rPr>
-                <w:rFonts w:ascii="Cambria" w:hAnsi="Cambria"/>
-                <w:b/>
-                <w:bCs/>
-                <w:sz w:val="24"/>
-                <w:szCs w:val="24"/>
+                <w:sz w:val="20"/>
+                <w:szCs w:val="20"/>
+              </w:rPr>
+            </w:pPr>
+            <w:r>
+              <w:rPr>
+                <w:rFonts w:ascii="Cambria" w:hAnsi="Cambria"/>
+                <w:b/>
+                <w:bCs/>
+                <w:sz w:val="20"/>
+                <w:szCs w:val="20"/>
               </w:rPr>
               <w:t>SE LAB</w:t>
             </w:r>
@@ -4816,7 +5388,7 @@
         </w:tc>
         <w:tc>
           <w:tcPr>
-            <w:tcW w:w="1411" w:type="dxa"/>
+            <w:tcW w:w="1296" w:type="dxa"/>
             <w:shd w:val="clear" w:color="auto" w:fill="FFFFFF" w:themeFill="background1"/>
             <w:vAlign w:val="center"/>
           </w:tcPr>
@@ -4827,17 +5399,17 @@
                 <w:rFonts w:ascii="Cambria" w:hAnsi="Cambria"/>
                 <w:b/>
                 <w:bCs/>
-                <w:sz w:val="24"/>
-                <w:szCs w:val="24"/>
-              </w:rPr>
-            </w:pPr>
-            <w:r>
-              <w:rPr>
-                <w:rFonts w:ascii="Cambria" w:hAnsi="Cambria"/>
-                <w:b/>
-                <w:bCs/>
-                <w:sz w:val="24"/>
-                <w:szCs w:val="24"/>
+                <w:sz w:val="20"/>
+                <w:szCs w:val="20"/>
+              </w:rPr>
+            </w:pPr>
+            <w:r>
+              <w:rPr>
+                <w:rFonts w:ascii="Cambria" w:hAnsi="Cambria"/>
+                <w:b/>
+                <w:bCs/>
+                <w:sz w:val="20"/>
+                <w:szCs w:val="20"/>
               </w:rPr>
               <w:t>2CSE-A</w:t>
             </w:r>
@@ -4849,20 +5421,38 @@
                 <w:rFonts w:ascii="Cambria" w:hAnsi="Cambria"/>
                 <w:b/>
                 <w:bCs/>
-                <w:sz w:val="24"/>
-                <w:szCs w:val="24"/>
-              </w:rPr>
-            </w:pPr>
-            <w:r>
-              <w:rPr>
-                <w:rFonts w:ascii="Cambria" w:hAnsi="Cambria"/>
-                <w:b/>
-                <w:bCs/>
-                <w:sz w:val="24"/>
-                <w:szCs w:val="24"/>
+                <w:sz w:val="20"/>
+                <w:szCs w:val="20"/>
+              </w:rPr>
+            </w:pPr>
+            <w:r>
+              <w:rPr>
+                <w:rFonts w:ascii="Cambria" w:hAnsi="Cambria"/>
+                <w:b/>
+                <w:bCs/>
+                <w:sz w:val="20"/>
+                <w:szCs w:val="20"/>
               </w:rPr>
               <w:t>SE LAB</w:t>
             </w:r>
+          </w:p>
+        </w:tc>
+        <w:tc>
+          <w:tcPr>
+            <w:tcW w:w="1296" w:type="dxa"/>
+            <w:shd w:val="clear" w:color="auto" w:fill="FFFFFF" w:themeFill="background1"/>
+          </w:tcPr>
+          <w:p>
+            <w:pPr>
+              <w:jc w:val="center"/>
+              <w:rPr>
+                <w:rFonts w:ascii="Cambria" w:hAnsi="Cambria"/>
+                <w:b/>
+                <w:bCs/>
+                <w:sz w:val="20"/>
+                <w:szCs w:val="20"/>
+              </w:rPr>
+            </w:pPr>
           </w:p>
         </w:tc>
       </w:tr>
@@ -4901,171 +5491,6 @@
       </w:pPr>
       <w:bookmarkStart w:id="0" w:name="_GoBack"/>
       <w:bookmarkEnd w:id="0"/>
-    </w:p>
-    <w:p>
-      <w:pPr>
-        <w:spacing w:after="0"/>
-        <w:ind w:firstLine="720"/>
-        <w:rPr>
-          <w:rFonts w:asciiTheme="majorHAnsi" w:hAnsiTheme="majorHAnsi"/>
-          <w:b/>
-          <w:bCs/>
-        </w:rPr>
-      </w:pPr>
-    </w:p>
-    <w:p>
-      <w:pPr>
-        <w:spacing w:after="0"/>
-        <w:ind w:firstLine="720"/>
-        <w:rPr>
-          <w:rFonts w:asciiTheme="majorHAnsi" w:hAnsiTheme="majorHAnsi"/>
-          <w:b/>
-          <w:bCs/>
-        </w:rPr>
-      </w:pPr>
-    </w:p>
-    <w:p>
-      <w:pPr>
-        <w:spacing w:after="0"/>
-        <w:ind w:firstLine="720"/>
-        <w:rPr>
-          <w:rFonts w:asciiTheme="majorHAnsi" w:hAnsiTheme="majorHAnsi"/>
-          <w:b/>
-          <w:bCs/>
-        </w:rPr>
-      </w:pPr>
-    </w:p>
-    <w:p>
-      <w:pPr>
-        <w:spacing w:after="0"/>
-        <w:ind w:firstLine="720"/>
-        <w:rPr>
-          <w:rFonts w:asciiTheme="majorHAnsi" w:hAnsiTheme="majorHAnsi"/>
-          <w:b/>
-          <w:bCs/>
-        </w:rPr>
-      </w:pPr>
-    </w:p>
-    <w:p>
-      <w:pPr>
-        <w:spacing w:after="0"/>
-        <w:ind w:firstLine="720"/>
-        <w:rPr>
-          <w:rFonts w:asciiTheme="majorHAnsi" w:hAnsiTheme="majorHAnsi"/>
-          <w:b/>
-          <w:bCs/>
-        </w:rPr>
-      </w:pPr>
-    </w:p>
-    <w:p>
-      <w:pPr>
-        <w:spacing w:after="0"/>
-        <w:ind w:firstLine="720"/>
-        <w:rPr>
-          <w:rFonts w:asciiTheme="majorHAnsi" w:hAnsiTheme="majorHAnsi"/>
-          <w:b/>
-          <w:bCs/>
-        </w:rPr>
-      </w:pPr>
-    </w:p>
-    <w:p>
-      <w:pPr>
-        <w:spacing w:after="0"/>
-        <w:ind w:firstLine="720"/>
-        <w:rPr>
-          <w:rFonts w:asciiTheme="majorHAnsi" w:hAnsiTheme="majorHAnsi"/>
-          <w:b/>
-          <w:bCs/>
-        </w:rPr>
-      </w:pPr>
-    </w:p>
-    <w:p>
-      <w:pPr>
-        <w:spacing w:after="0"/>
-        <w:ind w:firstLine="720"/>
-        <w:rPr>
-          <w:rFonts w:asciiTheme="majorHAnsi" w:hAnsiTheme="majorHAnsi"/>
-          <w:b/>
-          <w:bCs/>
-        </w:rPr>
-      </w:pPr>
-    </w:p>
-    <w:p>
-      <w:pPr>
-        <w:spacing w:after="0"/>
-        <w:ind w:firstLine="720"/>
-        <w:rPr>
-          <w:rFonts w:asciiTheme="majorHAnsi" w:hAnsiTheme="majorHAnsi"/>
-          <w:b/>
-          <w:bCs/>
-        </w:rPr>
-      </w:pPr>
-    </w:p>
-    <w:p>
-      <w:pPr>
-        <w:spacing w:after="0"/>
-        <w:ind w:firstLine="720"/>
-        <w:rPr>
-          <w:rFonts w:asciiTheme="majorHAnsi" w:hAnsiTheme="majorHAnsi"/>
-          <w:b/>
-          <w:bCs/>
-        </w:rPr>
-      </w:pPr>
-    </w:p>
-    <w:p>
-      <w:pPr>
-        <w:spacing w:after="0"/>
-        <w:ind w:firstLine="720"/>
-        <w:rPr>
-          <w:rFonts w:asciiTheme="majorHAnsi" w:hAnsiTheme="majorHAnsi"/>
-          <w:b/>
-          <w:bCs/>
-        </w:rPr>
-      </w:pPr>
-    </w:p>
-    <w:p>
-      <w:pPr>
-        <w:spacing w:after="0"/>
-        <w:ind w:firstLine="720"/>
-        <w:rPr>
-          <w:rFonts w:asciiTheme="majorHAnsi" w:hAnsiTheme="majorHAnsi"/>
-          <w:b/>
-          <w:bCs/>
-        </w:rPr>
-      </w:pPr>
-    </w:p>
-    <w:p>
-      <w:pPr>
-        <w:spacing w:after="0"/>
-        <w:ind w:firstLine="720"/>
-        <w:rPr>
-          <w:rFonts w:asciiTheme="majorHAnsi" w:hAnsiTheme="majorHAnsi"/>
-          <w:b/>
-          <w:bCs/>
-        </w:rPr>
-      </w:pPr>
-    </w:p>
-    <w:p>
-      <w:pPr>
-        <w:spacing w:after="0"/>
-        <w:ind w:firstLine="720"/>
-        <w:rPr>
-          <w:rFonts w:asciiTheme="majorHAnsi" w:hAnsiTheme="majorHAnsi"/>
-          <w:b/>
-          <w:bCs/>
-        </w:rPr>
-      </w:pPr>
-    </w:p>
-    <w:p>
-      <w:pPr>
-        <w:spacing w:after="0"/>
-        <w:ind w:firstLine="720"/>
-        <w:rPr>
-          <w:rFonts w:asciiTheme="majorHAnsi" w:hAnsiTheme="majorHAnsi"/>
-          <w:b/>
-          <w:bCs/>
-        </w:rPr>
-      </w:pPr>
     </w:p>
     <w:sectPr>
       <w:headerReference w:type="default" r:id="rId6"/>

</xml_diff>

<commit_message>
LAB Time tables Updated
</commit_message>
<xml_diff>
--- a/SEM-1/BBlock_lat_Time_table_2022_23_1_SEM.docx
+++ b/SEM-1/BBlock_lat_Time_table_2022_23_1_SEM.docx
@@ -849,7 +849,17 @@
                 <w:sz w:val="24"/>
                 <w:szCs w:val="24"/>
               </w:rPr>
-              <w:t>WDA LAB</w:t>
+              <w:t>WDT</w:t>
+            </w:r>
+            <w:r>
+              <w:rPr>
+                <w:rFonts w:ascii="Cambria" w:hAnsi="Cambria"/>
+                <w:b/>
+                <w:bCs/>
+                <w:sz w:val="24"/>
+                <w:szCs w:val="24"/>
+              </w:rPr>
+              <w:t xml:space="preserve"> LAB</w:t>
             </w:r>
           </w:p>
         </w:tc>
@@ -903,7 +913,17 @@
                 <w:sz w:val="24"/>
                 <w:szCs w:val="24"/>
               </w:rPr>
-              <w:t>WDA LAB</w:t>
+              <w:t>WDT</w:t>
+            </w:r>
+            <w:r>
+              <w:rPr>
+                <w:rFonts w:ascii="Cambria" w:hAnsi="Cambria"/>
+                <w:b/>
+                <w:bCs/>
+                <w:sz w:val="24"/>
+                <w:szCs w:val="24"/>
+              </w:rPr>
+              <w:t xml:space="preserve"> LAB</w:t>
             </w:r>
           </w:p>
         </w:tc>
@@ -4549,7 +4569,19 @@
                 <w:sz w:val="20"/>
                 <w:szCs w:val="20"/>
               </w:rPr>
-              <w:t>WDA LAB</w:t>
+              <w:t xml:space="preserve">WDT </w:t>
+            </w:r>
+            <w:bookmarkStart w:id="0" w:name="_GoBack"/>
+            <w:bookmarkEnd w:id="0"/>
+            <w:r>
+              <w:rPr>
+                <w:rFonts w:ascii="Cambria" w:hAnsi="Cambria"/>
+                <w:b/>
+                <w:bCs/>
+                <w:sz w:val="20"/>
+                <w:szCs w:val="20"/>
+              </w:rPr>
+              <w:t>LAB</w:t>
             </w:r>
           </w:p>
         </w:tc>
@@ -4600,7 +4632,17 @@
                 <w:sz w:val="20"/>
                 <w:szCs w:val="20"/>
               </w:rPr>
-              <w:t>WDA LAB</w:t>
+              <w:t>WDT</w:t>
+            </w:r>
+            <w:r>
+              <w:rPr>
+                <w:rFonts w:ascii="Cambria" w:hAnsi="Cambria"/>
+                <w:b/>
+                <w:bCs/>
+                <w:sz w:val="20"/>
+                <w:szCs w:val="20"/>
+              </w:rPr>
+              <w:t xml:space="preserve"> LAB</w:t>
             </w:r>
           </w:p>
         </w:tc>
@@ -5489,8 +5531,6 @@
           <w:bCs/>
         </w:rPr>
       </w:pPr>
-      <w:bookmarkStart w:id="0" w:name="_GoBack"/>
-      <w:bookmarkEnd w:id="0"/>
     </w:p>
     <w:sectPr>
       <w:headerReference w:type="default" r:id="rId6"/>

</xml_diff>